<commit_message>
Made Updates to address certification feedback: 1. Updated Documentation 2. Updated Metadata Structure 3. Version has been incremented to 20.1.0 4. Filenames were changed to CamelCase 5. Requires were updated to use * 6. session.custom changed to use session.privacy 7. Log filtering implemented for service calls 8. Controller routes for SFRA changed to appends where possible 9. Scripts renamed to .js from .ds 10. Encoding set to on for isprint
</commit_message>
<xml_diff>
--- a/documentation/KountImplementationGuide - SFRA.docx
+++ b/documentation/KountImplementationGuide - SFRA.docx
@@ -564,7 +564,6 @@
           <w:docPartUnique/>
         </w:docPartObj>
       </w:sdtPr>
-      <w:sdtEndPr/>
       <w:sdtContent>
         <w:p>
           <w:pPr>
@@ -5658,7 +5657,25 @@
         <w:rPr>
           <w:lang w:val="en-US"/>
         </w:rPr>
-        <w:t xml:space="preserve"> It is typically backward comptabile with older versions of Site Genesis and SFRA version 4.0.0. Pipelines installations are uncertified and at your own risk.</w:t>
+        <w:t xml:space="preserve"> It is typically backward comptabile with older versions of Site Genesis and SFRA version 4.0.0. </w:t>
+      </w:r>
+      <w:r>
+        <w:rPr>
+          <w:lang w:val="en-US"/>
+        </w:rPr>
+        <w:t xml:space="preserve">This cartridge is designed to work with any locale. </w:t>
+      </w:r>
+      <w:r>
+        <w:rPr>
+          <w:lang w:val="en-US"/>
+        </w:rPr>
+        <w:t>Pipelines installations are uncertified and at your own risk.</w:t>
+      </w:r>
+      <w:r>
+        <w:rPr>
+          <w:lang w:val="en-US"/>
+        </w:rPr>
+        <w:t xml:space="preserve"> </w:t>
       </w:r>
     </w:p>
     <w:p>
@@ -5767,6 +5784,10 @@
       </w:pPr>
       <w:bookmarkStart w:id="13" w:name="_Toc531855061"/>
       <w:r>
+        <w:lastRenderedPageBreak/>
+        <w:br/>
+      </w:r>
+      <w:r>
         <w:t>Kount Environments</w:t>
       </w:r>
       <w:bookmarkEnd w:id="13"/>
@@ -5780,7 +5801,6 @@
         <w:spacing w:after="200" w:line="240" w:lineRule="auto"/>
       </w:pPr>
       <w:r>
-        <w:lastRenderedPageBreak/>
         <w:t>Kount has separate environments for testing and production. The initial integration will first take place in the Kount TEST environment. Boarding documents containing the information for the TEST environment are contained in the “Welcome Email” provided to a merchant when they begin the boarding process with Kount.</w:t>
       </w:r>
     </w:p>
@@ -6004,12 +6024,23 @@
       <w:pPr>
         <w:widowControl w:val="0"/>
         <w:spacing w:after="200" w:line="240" w:lineRule="auto"/>
-      </w:pPr>
-      <w:r>
         <w:rPr>
           <w:b/>
-        </w:rPr>
-        <w:t>NOTE: API Keys are specific to each environment; Keys created in the TEST environment will not work in the PROD environment and vice versa.</w:t>
+          <w:lang w:val="en-US"/>
+        </w:rPr>
+      </w:pPr>
+      <w:r>
+        <w:rPr>
+          <w:b/>
+        </w:rPr>
+        <w:t>NOTE: API Keys are specific to each environment; Keys created in the TEST environment will not work in the PROD environment and vice versa</w:t>
+      </w:r>
+      <w:r>
+        <w:rPr>
+          <w:b/>
+          <w:lang w:val="en-US"/>
+        </w:rPr>
+        <w:t>.</w:t>
       </w:r>
     </w:p>
     <w:p>
@@ -6444,26 +6475,12 @@
     </w:p>
     <w:p>
       <w:pPr>
-        <w:widowControl w:val="0"/>
-      </w:pPr>
-    </w:p>
-    <w:p>
-      <w:pPr>
-        <w:widowControl w:val="0"/>
-      </w:pPr>
-    </w:p>
-    <w:p>
-      <w:pPr>
-        <w:widowControl w:val="0"/>
-      </w:pPr>
-    </w:p>
-    <w:p>
-      <w:pPr>
         <w:pStyle w:val="Heading1"/>
         <w:spacing w:line="240" w:lineRule="auto"/>
       </w:pPr>
       <w:bookmarkStart w:id="24" w:name="_Toc531855065"/>
       <w:r>
+        <w:lastRenderedPageBreak/>
         <w:t>Implementation Setup</w:t>
       </w:r>
       <w:bookmarkEnd w:id="24"/>
@@ -6552,15 +6569,32 @@
           <w:rFonts w:ascii="Courier New" w:eastAsia="Courier New" w:hAnsi="Courier New" w:cs="Courier New"/>
           <w:color w:val="333333"/>
           <w:highlight w:val="white"/>
-        </w:rPr>
-        <w:t xml:space="preserve">kount_metadata.xml </w:t>
-      </w:r>
-      <w:r>
-        <w:rPr>
+          <w:lang w:val="en-US"/>
+        </w:rPr>
+        <w:t>site_template.zip</w:t>
+      </w:r>
+      <w:r>
+        <w:rPr>
+          <w:rFonts w:ascii="Courier New" w:eastAsia="Courier New" w:hAnsi="Courier New" w:cs="Courier New"/>
           <w:color w:val="333333"/>
           <w:highlight w:val="white"/>
         </w:rPr>
+        <w:t xml:space="preserve"> </w:t>
+      </w:r>
+      <w:r>
+        <w:rPr>
+          <w:color w:val="333333"/>
+          <w:highlight w:val="white"/>
+        </w:rPr>
         <w:t>file</w:t>
+      </w:r>
+      <w:r>
+        <w:rPr>
+          <w:color w:val="333333"/>
+          <w:highlight w:val="white"/>
+          <w:lang w:val="en-US"/>
+        </w:rPr>
+        <w:t xml:space="preserve"> (jobs, services, system objects)</w:t>
       </w:r>
     </w:p>
     <w:p>
@@ -6580,7 +6614,7 @@
         </w:rPr>
       </w:pPr>
       <w:r>
-        <w:t>Create Services in DW Business Manager</w:t>
+        <w:t>Kount Site Preferences</w:t>
       </w:r>
     </w:p>
     <w:p>
@@ -6601,9 +6635,10 @@
       </w:pPr>
       <w:r>
         <w:rPr>
-          <w:lang w:val="en-US"/>
-        </w:rPr>
-        <w:t>Create Jobs in DW Business Manager</w:t>
+          <w:color w:val="333333"/>
+          <w:highlight w:val="white"/>
+        </w:rPr>
+        <w:t>Create API key in Kount Admin Panel</w:t>
       </w:r>
     </w:p>
     <w:p>
@@ -6623,7 +6658,11 @@
         </w:rPr>
       </w:pPr>
       <w:r>
-        <w:t>Kount Site Preferences</w:t>
+        <w:rPr>
+          <w:color w:val="333333"/>
+          <w:highlight w:val="white"/>
+        </w:rPr>
+        <w:t>Assign the Cartridge to a Site</w:t>
       </w:r>
     </w:p>
     <w:p>
@@ -6647,1272 +6686,199 @@
           <w:color w:val="333333"/>
           <w:highlight w:val="white"/>
         </w:rPr>
-        <w:t>Create API key in Kount Admin Panel</w:t>
-      </w:r>
-    </w:p>
-    <w:p>
-      <w:pPr>
-        <w:widowControl w:val="0"/>
-        <w:numPr>
-          <w:ilvl w:val="0"/>
-          <w:numId w:val="23"/>
-        </w:numPr>
-        <w:spacing w:after="0" w:line="240" w:lineRule="auto"/>
-        <w:ind w:hanging="360"/>
-        <w:contextualSpacing/>
+        <w:t>(Optional) Configure the Event Notification Service</w:t>
+      </w:r>
+    </w:p>
+    <w:p>
+      <w:pPr>
+        <w:widowControl w:val="0"/>
+        <w:spacing w:line="240" w:lineRule="auto"/>
         <w:jc w:val="both"/>
-        <w:rPr>
-          <w:color w:val="333333"/>
-          <w:highlight w:val="white"/>
-        </w:rPr>
-      </w:pPr>
-      <w:r>
-        <w:rPr>
-          <w:color w:val="333333"/>
-          <w:highlight w:val="white"/>
-        </w:rPr>
-        <w:t>Assign the Cartridge to a Site</w:t>
-      </w:r>
-    </w:p>
-    <w:p>
-      <w:pPr>
-        <w:widowControl w:val="0"/>
-        <w:numPr>
-          <w:ilvl w:val="0"/>
-          <w:numId w:val="23"/>
-        </w:numPr>
-        <w:spacing w:after="0" w:line="240" w:lineRule="auto"/>
-        <w:ind w:hanging="360"/>
-        <w:contextualSpacing/>
+      </w:pPr>
+    </w:p>
+    <w:p>
+      <w:pPr>
+        <w:pStyle w:val="Heading3"/>
+        <w:spacing w:line="240" w:lineRule="auto"/>
+      </w:pPr>
+      <w:bookmarkStart w:id="27" w:name="_Toc531855067"/>
+      <w:r>
+        <w:t>Step 1 – Site Import</w:t>
+      </w:r>
+      <w:bookmarkEnd w:id="27"/>
+      <w:r>
+        <w:t xml:space="preserve"> </w:t>
+      </w:r>
+    </w:p>
+    <w:p>
+      <w:pPr>
+        <w:pStyle w:val="Standard1"/>
+        <w:spacing w:before="120"/>
         <w:jc w:val="both"/>
         <w:rPr>
-          <w:color w:val="333333"/>
-          <w:highlight w:val="white"/>
-        </w:rPr>
-      </w:pPr>
-      <w:r>
-        <w:rPr>
-          <w:color w:val="333333"/>
-          <w:highlight w:val="white"/>
-        </w:rPr>
-        <w:t>(Optional) Configure the Event Notification Service</w:t>
-      </w:r>
-    </w:p>
-    <w:p>
-      <w:pPr>
-        <w:widowControl w:val="0"/>
-        <w:spacing w:line="240" w:lineRule="auto"/>
+          <w:rFonts w:asciiTheme="majorHAnsi" w:hAnsiTheme="majorHAnsi" w:cstheme="majorHAnsi"/>
+          <w:color w:val="000000" w:themeColor="text1"/>
+          <w:sz w:val="22"/>
+          <w:szCs w:val="22"/>
+          <w14:textOutline w14:w="0" w14:cap="flat" w14:cmpd="sng" w14:algn="ctr">
+            <w14:noFill/>
+            <w14:prstDash w14:val="solid"/>
+            <w14:round/>
+          </w14:textOutline>
+        </w:rPr>
+      </w:pPr>
+      <w:r>
+        <w:rPr>
+          <w:rFonts w:asciiTheme="majorHAnsi" w:hAnsiTheme="majorHAnsi" w:cstheme="majorHAnsi"/>
+          <w:color w:val="000000" w:themeColor="text1"/>
+          <w:sz w:val="22"/>
+          <w:szCs w:val="22"/>
+          <w14:textOutline w14:w="0" w14:cap="flat" w14:cmpd="sng" w14:algn="ctr">
+            <w14:noFill/>
+            <w14:prstDash w14:val="solid"/>
+            <w14:round/>
+          </w14:textOutline>
+        </w:rPr>
+        <w:t xml:space="preserve">In the Metadata folder you will find a zip file called ‘site_template’. </w:t>
+      </w:r>
+    </w:p>
+    <w:p>
+      <w:pPr>
+        <w:pStyle w:val="Standard1"/>
+        <w:spacing w:before="120"/>
         <w:jc w:val="both"/>
-      </w:pPr>
-    </w:p>
-    <w:p>
-      <w:pPr>
-        <w:pStyle w:val="Heading3"/>
-        <w:spacing w:line="240" w:lineRule="auto"/>
-      </w:pPr>
-      <w:bookmarkStart w:id="27" w:name="_Toc531855067"/>
-      <w:r>
-        <w:t>Step 1 – Site Import</w:t>
-      </w:r>
-      <w:bookmarkEnd w:id="27"/>
-      <w:r>
-        <w:t xml:space="preserve"> </w:t>
-      </w:r>
-    </w:p>
-    <w:p>
-      <w:pPr>
-        <w:widowControl w:val="0"/>
-        <w:spacing w:after="200" w:line="240" w:lineRule="auto"/>
-      </w:pPr>
-      <w:r>
-        <w:t xml:space="preserve">Use the kount_metadata.xml file to create the custom System Object definitions and configure the Kount Site Preferences. After Logging into SFCC Business Manager. Select </w:t>
-      </w:r>
-      <w:r>
-        <w:rPr>
-          <w:b/>
-        </w:rPr>
-        <w:t xml:space="preserve">Administration </w:t>
-      </w:r>
-      <w:r>
-        <w:t xml:space="preserve">&gt; </w:t>
-      </w:r>
-      <w:r>
-        <w:rPr>
-          <w:b/>
-        </w:rPr>
-        <w:t>Site Development</w:t>
-      </w:r>
-      <w:r>
-        <w:t xml:space="preserve"> &gt; </w:t>
-      </w:r>
-      <w:r>
-        <w:rPr>
-          <w:b/>
-        </w:rPr>
-        <w:t>Import &amp; Export</w:t>
-      </w:r>
-      <w:r>
-        <w:rPr>
+        <w:rPr>
+          <w:rFonts w:asciiTheme="majorHAnsi" w:hAnsiTheme="majorHAnsi" w:cstheme="majorHAnsi"/>
+          <w:color w:val="000000" w:themeColor="text1"/>
+          <w:sz w:val="22"/>
+          <w:szCs w:val="22"/>
+          <w14:textOutline w14:w="0" w14:cap="flat" w14:cmpd="sng" w14:algn="ctr">
+            <w14:noFill/>
+            <w14:prstDash w14:val="solid"/>
+            <w14:round/>
+          </w14:textOutline>
+        </w:rPr>
+      </w:pPr>
+      <w:r>
+        <w:rPr>
+          <w:rFonts w:asciiTheme="majorHAnsi" w:hAnsiTheme="majorHAnsi" w:cstheme="majorHAnsi"/>
+          <w:color w:val="000000" w:themeColor="text1"/>
+          <w:sz w:val="22"/>
+          <w:szCs w:val="22"/>
+          <w14:textOutline w14:w="0" w14:cap="flat" w14:cmpd="sng" w14:algn="ctr">
+            <w14:noFill/>
+            <w14:prstDash w14:val="solid"/>
+            <w14:round/>
+          </w14:textOutline>
+        </w:rPr>
+        <w:t xml:space="preserve">1. </w:t>
+      </w:r>
+      <w:r>
+        <w:rPr>
+          <w:rFonts w:asciiTheme="majorHAnsi" w:hAnsiTheme="majorHAnsi" w:cstheme="majorHAnsi"/>
+          <w:color w:val="000000" w:themeColor="text1"/>
+          <w:sz w:val="22"/>
+          <w:szCs w:val="22"/>
+          <w14:textOutline w14:w="0" w14:cap="flat" w14:cmpd="sng" w14:algn="ctr">
+            <w14:noFill/>
+            <w14:prstDash w14:val="solid"/>
+            <w14:round/>
+          </w14:textOutline>
+        </w:rPr>
+        <w:t>Go to Administration &gt; Site development &gt; Site Import &amp; Export and upload the zip file</w:t>
+      </w:r>
+      <w:bookmarkStart w:id="28" w:name="_Toc531855069"/>
+      <w:r>
+        <w:rPr>
+          <w:rFonts w:asciiTheme="majorHAnsi" w:hAnsiTheme="majorHAnsi" w:cstheme="majorHAnsi"/>
+          <w:color w:val="000000" w:themeColor="text1"/>
+          <w:sz w:val="22"/>
+          <w:szCs w:val="22"/>
+          <w14:textOutline w14:w="0" w14:cap="flat" w14:cmpd="sng" w14:algn="ctr">
+            <w14:noFill/>
+            <w14:prstDash w14:val="solid"/>
+            <w14:round/>
+          </w14:textOutline>
+        </w:rPr>
+        <w:t>.</w:t>
+      </w:r>
+    </w:p>
+    <w:p>
+      <w:pPr>
+        <w:pStyle w:val="Standard1"/>
+        <w:spacing w:before="120"/>
+        <w:jc w:val="both"/>
+        <w:rPr>
+          <w:rFonts w:asciiTheme="majorHAnsi" w:hAnsiTheme="majorHAnsi" w:cstheme="majorHAnsi"/>
+          <w:color w:val="000000" w:themeColor="text1"/>
+          <w:sz w:val="22"/>
+          <w:szCs w:val="22"/>
+          <w14:textOutline w14:w="0" w14:cap="flat" w14:cmpd="sng" w14:algn="ctr">
+            <w14:noFill/>
+            <w14:prstDash w14:val="solid"/>
+            <w14:round/>
+          </w14:textOutline>
+        </w:rPr>
+      </w:pPr>
+      <w:r>
+        <w:rPr>
+          <w:rFonts w:asciiTheme="majorHAnsi" w:hAnsiTheme="majorHAnsi" w:cstheme="majorHAnsi"/>
+          <w:color w:val="000000" w:themeColor="text1"/>
+          <w:sz w:val="22"/>
+          <w:szCs w:val="22"/>
+          <w14:textOutline w14:w="0" w14:cap="flat" w14:cmpd="sng" w14:algn="ctr">
+            <w14:noFill/>
+            <w14:prstDash w14:val="solid"/>
+            <w14:round/>
+          </w14:textOutline>
+        </w:rPr>
+        <w:t xml:space="preserve">2. </w:t>
+      </w:r>
+      <w:r>
+        <w:rPr>
+          <w:rFonts w:asciiTheme="majorHAnsi" w:hAnsiTheme="majorHAnsi" w:cstheme="majorHAnsi"/>
+          <w:color w:val="000000" w:themeColor="text1"/>
+          <w:sz w:val="22"/>
+          <w:szCs w:val="22"/>
+          <w14:textOutline w14:w="0" w14:cap="flat" w14:cmpd="sng" w14:algn="ctr">
+            <w14:noFill/>
+            <w14:prstDash w14:val="solid"/>
+            <w14:round/>
+          </w14:textOutline>
+        </w:rPr>
+        <w:t>Select the zip you uploaded, click on Import then on the ok button</w:t>
+      </w:r>
+    </w:p>
+    <w:p>
+      <w:pPr>
+        <w:pStyle w:val="Standard1"/>
+        <w:spacing w:before="120"/>
+        <w:jc w:val="both"/>
+        <w:rPr>
+          <w:rFonts w:asciiTheme="majorHAnsi" w:hAnsiTheme="majorHAnsi" w:cstheme="majorHAnsi"/>
+          <w:color w:val="000000" w:themeColor="text1"/>
+          <w:sz w:val="22"/>
+          <w:szCs w:val="22"/>
+          <w14:textOutline w14:w="0" w14:cap="flat" w14:cmpd="sng" w14:algn="ctr">
+            <w14:noFill/>
+            <w14:prstDash w14:val="solid"/>
+            <w14:round/>
+          </w14:textOutline>
+        </w:rPr>
+      </w:pPr>
+      <w:r>
+        <w:rPr>
+          <w:rFonts w:asciiTheme="majorHAnsi" w:hAnsiTheme="majorHAnsi" w:cstheme="majorHAnsi"/>
           <w:noProof/>
-        </w:rPr>
-        <w:drawing>
-          <wp:anchor distT="0" distB="0" distL="0" distR="0" simplePos="0" relativeHeight="251646464" behindDoc="0" locked="0" layoutInCell="1" hidden="0" allowOverlap="1">
-            <wp:simplePos x="0" y="0"/>
-            <wp:positionH relativeFrom="column">
-              <wp:posOffset>194945</wp:posOffset>
-            </wp:positionH>
-            <wp:positionV relativeFrom="paragraph">
-              <wp:posOffset>638175</wp:posOffset>
-            </wp:positionV>
-            <wp:extent cx="5342255" cy="1569085"/>
-            <wp:effectExtent l="0" t="0" r="0" b="0"/>
-            <wp:wrapTopAndBottom distT="0" distB="0"/>
-            <wp:docPr id="38" name="image30.png" descr="C:\Users\o.ignatyo\Downloads\kount\import_1_.png"/>
-            <wp:cNvGraphicFramePr/>
-            <a:graphic xmlns:a="http://schemas.openxmlformats.org/drawingml/2006/main">
-              <a:graphicData uri="http://schemas.openxmlformats.org/drawingml/2006/picture">
-                <pic:pic xmlns:pic="http://schemas.openxmlformats.org/drawingml/2006/picture">
-                  <pic:nvPicPr>
-                    <pic:cNvPr id="0" name="image30.png" descr="C:\Users\o.ignatyo\Downloads\kount\import_1_.png"/>
-                    <pic:cNvPicPr preferRelativeResize="0"/>
-                  </pic:nvPicPr>
-                  <pic:blipFill>
-                    <a:blip r:embed="rId15"/>
-                    <a:srcRect t="39954"/>
-                    <a:stretch>
-                      <a:fillRect/>
-                    </a:stretch>
-                  </pic:blipFill>
-                  <pic:spPr>
-                    <a:xfrm>
-                      <a:off x="0" y="0"/>
-                      <a:ext cx="5342255" cy="1569085"/>
-                    </a:xfrm>
-                    <a:prstGeom prst="rect">
-                      <a:avLst/>
-                    </a:prstGeom>
-                    <a:ln/>
-                  </pic:spPr>
-                </pic:pic>
-              </a:graphicData>
-            </a:graphic>
-          </wp:anchor>
-        </w:drawing>
-      </w:r>
-    </w:p>
-    <w:p>
-      <w:pPr>
-        <w:widowControl w:val="0"/>
-        <w:spacing w:after="200" w:line="240" w:lineRule="auto"/>
-        <w:ind w:left="720"/>
-      </w:pPr>
-    </w:p>
-    <w:p>
-      <w:pPr>
-        <w:widowControl w:val="0"/>
-        <w:spacing w:after="200" w:line="240" w:lineRule="auto"/>
-      </w:pPr>
-      <w:r>
-        <w:t xml:space="preserve">Select the </w:t>
-      </w:r>
-      <w:r>
-        <w:rPr>
-          <w:b/>
-        </w:rPr>
-        <w:t>Upload</w:t>
-      </w:r>
-      <w:r>
-        <w:t xml:space="preserve"> button to upload the </w:t>
-      </w:r>
-      <w:r>
-        <w:rPr>
-          <w:rFonts w:ascii="Courier New" w:eastAsia="Courier New" w:hAnsi="Courier New" w:cs="Courier New"/>
-        </w:rPr>
-        <w:t>kount_metadata.xml</w:t>
-      </w:r>
-      <w:r>
-        <w:t xml:space="preserve"> file.</w:t>
-      </w:r>
-    </w:p>
-    <w:p>
-      <w:pPr>
-        <w:widowControl w:val="0"/>
-        <w:spacing w:after="200" w:line="240" w:lineRule="auto"/>
-        <w:ind w:firstLine="720"/>
-      </w:pPr>
-      <w:r>
-        <w:rPr>
-          <w:noProof/>
-        </w:rPr>
-        <w:drawing>
-          <wp:anchor distT="0" distB="0" distL="0" distR="0" simplePos="0" relativeHeight="251648512" behindDoc="0" locked="0" layoutInCell="1" hidden="0" allowOverlap="1">
-            <wp:simplePos x="0" y="0"/>
-            <wp:positionH relativeFrom="column">
-              <wp:posOffset>495300</wp:posOffset>
-            </wp:positionH>
-            <wp:positionV relativeFrom="paragraph">
-              <wp:posOffset>19050</wp:posOffset>
-            </wp:positionV>
-            <wp:extent cx="4746625" cy="675640"/>
-            <wp:effectExtent l="0" t="0" r="0" b="0"/>
-            <wp:wrapTopAndBottom distT="0" distB="0"/>
-            <wp:docPr id="1" name="image6.png" descr="C:\Users\o.ignatyo\Downloads\kount\import_2_.png"/>
-            <wp:cNvGraphicFramePr/>
-            <a:graphic xmlns:a="http://schemas.openxmlformats.org/drawingml/2006/main">
-              <a:graphicData uri="http://schemas.openxmlformats.org/drawingml/2006/picture">
-                <pic:pic xmlns:pic="http://schemas.openxmlformats.org/drawingml/2006/picture">
-                  <pic:nvPicPr>
-                    <pic:cNvPr id="0" name="image6.png" descr="C:\Users\o.ignatyo\Downloads\kount\import_2_.png"/>
-                    <pic:cNvPicPr preferRelativeResize="0"/>
-                  </pic:nvPicPr>
-                  <pic:blipFill>
-                    <a:blip r:embed="rId16"/>
-                    <a:srcRect t="8239"/>
-                    <a:stretch>
-                      <a:fillRect/>
-                    </a:stretch>
-                  </pic:blipFill>
-                  <pic:spPr>
-                    <a:xfrm>
-                      <a:off x="0" y="0"/>
-                      <a:ext cx="4746625" cy="675640"/>
-                    </a:xfrm>
-                    <a:prstGeom prst="rect">
-                      <a:avLst/>
-                    </a:prstGeom>
-                    <a:ln/>
-                  </pic:spPr>
-                </pic:pic>
-              </a:graphicData>
-            </a:graphic>
-          </wp:anchor>
-        </w:drawing>
-      </w:r>
-    </w:p>
-    <w:p>
-      <w:pPr>
-        <w:widowControl w:val="0"/>
-        <w:spacing w:after="200" w:line="240" w:lineRule="auto"/>
-      </w:pPr>
-      <w:r>
-        <w:t xml:space="preserve">Select the </w:t>
-      </w:r>
-      <w:r>
-        <w:rPr>
-          <w:b/>
-        </w:rPr>
-        <w:t>Choose File</w:t>
-      </w:r>
-      <w:r>
-        <w:t xml:space="preserve"> button and navigate to the </w:t>
-      </w:r>
-      <w:r>
-        <w:rPr>
-          <w:b/>
-        </w:rPr>
-        <w:t>kount_metadata.xml</w:t>
-      </w:r>
-      <w:r>
-        <w:t xml:space="preserve"> file.  Select the </w:t>
-      </w:r>
-      <w:r>
-        <w:rPr>
-          <w:b/>
-        </w:rPr>
-        <w:t>Upload</w:t>
-      </w:r>
-      <w:r>
-        <w:t xml:space="preserve"> button.</w:t>
-      </w:r>
-    </w:p>
-    <w:p>
-      <w:pPr>
-        <w:widowControl w:val="0"/>
-        <w:spacing w:after="200" w:line="240" w:lineRule="auto"/>
-        <w:ind w:firstLine="720"/>
-      </w:pPr>
-      <w:r>
-        <w:rPr>
-          <w:noProof/>
-        </w:rPr>
-        <w:drawing>
-          <wp:anchor distT="0" distB="0" distL="0" distR="0" simplePos="0" relativeHeight="251650560" behindDoc="0" locked="0" layoutInCell="1" hidden="0" allowOverlap="1">
-            <wp:simplePos x="0" y="0"/>
-            <wp:positionH relativeFrom="column">
-              <wp:posOffset>728345</wp:posOffset>
-            </wp:positionH>
-            <wp:positionV relativeFrom="paragraph">
-              <wp:posOffset>28575</wp:posOffset>
-            </wp:positionV>
-            <wp:extent cx="4290695" cy="732790"/>
-            <wp:effectExtent l="0" t="0" r="0" b="0"/>
-            <wp:wrapTopAndBottom distT="0" distB="0"/>
-            <wp:docPr id="40" name="image40.png" descr="C:\Users\o.ignatyo\Downloads\kount\import_3_.png"/>
-            <wp:cNvGraphicFramePr/>
-            <a:graphic xmlns:a="http://schemas.openxmlformats.org/drawingml/2006/main">
-              <a:graphicData uri="http://schemas.openxmlformats.org/drawingml/2006/picture">
-                <pic:pic xmlns:pic="http://schemas.openxmlformats.org/drawingml/2006/picture">
-                  <pic:nvPicPr>
-                    <pic:cNvPr id="0" name="image40.png" descr="C:\Users\o.ignatyo\Downloads\kount\import_3_.png"/>
-                    <pic:cNvPicPr preferRelativeResize="0"/>
-                  </pic:nvPicPr>
-                  <pic:blipFill>
-                    <a:blip r:embed="rId17"/>
-                    <a:srcRect/>
-                    <a:stretch>
-                      <a:fillRect/>
-                    </a:stretch>
-                  </pic:blipFill>
-                  <pic:spPr>
-                    <a:xfrm>
-                      <a:off x="0" y="0"/>
-                      <a:ext cx="4290695" cy="732790"/>
-                    </a:xfrm>
-                    <a:prstGeom prst="rect">
-                      <a:avLst/>
-                    </a:prstGeom>
-                    <a:ln/>
-                  </pic:spPr>
-                </pic:pic>
-              </a:graphicData>
-            </a:graphic>
-          </wp:anchor>
-        </w:drawing>
-      </w:r>
-    </w:p>
-    <w:p>
-      <w:pPr>
-        <w:widowControl w:val="0"/>
-        <w:spacing w:after="200" w:line="240" w:lineRule="auto"/>
-      </w:pPr>
-      <w:r>
-        <w:lastRenderedPageBreak/>
-        <w:t xml:space="preserve">Notice that now the </w:t>
-      </w:r>
-      <w:r>
-        <w:rPr>
-          <w:rFonts w:ascii="Courier New" w:eastAsia="Courier New" w:hAnsi="Courier New" w:cs="Courier New"/>
-        </w:rPr>
-        <w:t>kount_metadata.xml</w:t>
-      </w:r>
-      <w:r>
-        <w:t xml:space="preserve"> file is listed within the Manage Import Files page.</w:t>
-      </w:r>
-    </w:p>
-    <w:p>
-      <w:pPr>
-        <w:widowControl w:val="0"/>
-        <w:spacing w:after="200" w:line="240" w:lineRule="auto"/>
-        <w:ind w:firstLine="720"/>
-      </w:pPr>
-      <w:r>
-        <w:rPr>
-          <w:noProof/>
-        </w:rPr>
-        <w:drawing>
-          <wp:anchor distT="0" distB="0" distL="0" distR="0" simplePos="0" relativeHeight="251652608" behindDoc="0" locked="0" layoutInCell="1" hidden="0" allowOverlap="1">
-            <wp:simplePos x="0" y="0"/>
-            <wp:positionH relativeFrom="column">
-              <wp:posOffset>714375</wp:posOffset>
-            </wp:positionH>
-            <wp:positionV relativeFrom="paragraph">
-              <wp:posOffset>19050</wp:posOffset>
-            </wp:positionV>
-            <wp:extent cx="4307205" cy="614680"/>
-            <wp:effectExtent l="0" t="0" r="0" b="0"/>
-            <wp:wrapTopAndBottom distT="0" distB="0"/>
-            <wp:docPr id="16" name="image9.png" descr="C:\Users\o.ignatyo\Downloads\screenshot-astound12-alliance-prtnr-eu01-dw.demandware.net 2015-12-15 19-54-42.png"/>
-            <wp:cNvGraphicFramePr/>
-            <a:graphic xmlns:a="http://schemas.openxmlformats.org/drawingml/2006/main">
-              <a:graphicData uri="http://schemas.openxmlformats.org/drawingml/2006/picture">
-                <pic:pic xmlns:pic="http://schemas.openxmlformats.org/drawingml/2006/picture">
-                  <pic:nvPicPr>
-                    <pic:cNvPr id="0" name="image9.png" descr="C:\Users\o.ignatyo\Downloads\screenshot-astound12-alliance-prtnr-eu01-dw.demandware.net 2015-12-15 19-54-42.png"/>
-                    <pic:cNvPicPr preferRelativeResize="0"/>
-                  </pic:nvPicPr>
-                  <pic:blipFill>
-                    <a:blip r:embed="rId18"/>
-                    <a:srcRect l="135" t="-1531" r="-135" b="48555"/>
-                    <a:stretch>
-                      <a:fillRect/>
-                    </a:stretch>
-                  </pic:blipFill>
-                  <pic:spPr>
-                    <a:xfrm>
-                      <a:off x="0" y="0"/>
-                      <a:ext cx="4307205" cy="614680"/>
-                    </a:xfrm>
-                    <a:prstGeom prst="rect">
-                      <a:avLst/>
-                    </a:prstGeom>
-                    <a:ln/>
-                  </pic:spPr>
-                </pic:pic>
-              </a:graphicData>
-            </a:graphic>
-          </wp:anchor>
-        </w:drawing>
-      </w:r>
-    </w:p>
-    <w:p>
-      <w:pPr>
-        <w:widowControl w:val="0"/>
-        <w:spacing w:after="120" w:line="360" w:lineRule="auto"/>
-      </w:pPr>
-      <w:r>
-        <w:rPr>
-          <w:rFonts w:ascii="Trebuchet MS" w:eastAsia="Trebuchet MS" w:hAnsi="Trebuchet MS" w:cs="Trebuchet MS"/>
-          <w:sz w:val="20"/>
-          <w:szCs w:val="20"/>
-        </w:rPr>
-        <w:t xml:space="preserve">Navigate back to the Import &amp; Export page and select the Import button. </w:t>
-      </w:r>
-    </w:p>
-    <w:p>
-      <w:pPr>
-        <w:widowControl w:val="0"/>
-        <w:spacing w:after="120" w:line="360" w:lineRule="auto"/>
-        <w:ind w:firstLine="720"/>
-      </w:pPr>
-      <w:r>
-        <w:rPr>
-          <w:noProof/>
-        </w:rPr>
-        <w:drawing>
-          <wp:anchor distT="0" distB="0" distL="0" distR="0" simplePos="0" relativeHeight="251654656" behindDoc="0" locked="0" layoutInCell="1" hidden="0" allowOverlap="1">
-            <wp:simplePos x="0" y="0"/>
-            <wp:positionH relativeFrom="column">
-              <wp:posOffset>1119505</wp:posOffset>
-            </wp:positionH>
-            <wp:positionV relativeFrom="paragraph">
-              <wp:posOffset>38100</wp:posOffset>
-            </wp:positionV>
-            <wp:extent cx="3512820" cy="858520"/>
-            <wp:effectExtent l="0" t="0" r="0" b="0"/>
-            <wp:wrapTopAndBottom distT="0" distB="0"/>
-            <wp:docPr id="44" name="image39.png" descr="C:\Users\o.ignatyo\Downloads\kount\import_4_.png"/>
-            <wp:cNvGraphicFramePr/>
-            <a:graphic xmlns:a="http://schemas.openxmlformats.org/drawingml/2006/main">
-              <a:graphicData uri="http://schemas.openxmlformats.org/drawingml/2006/picture">
-                <pic:pic xmlns:pic="http://schemas.openxmlformats.org/drawingml/2006/picture">
-                  <pic:nvPicPr>
-                    <pic:cNvPr id="0" name="image39.png" descr="C:\Users\o.ignatyo\Downloads\kount\import_4_.png"/>
-                    <pic:cNvPicPr preferRelativeResize="0"/>
-                  </pic:nvPicPr>
-                  <pic:blipFill>
-                    <a:blip r:embed="rId19"/>
-                    <a:srcRect/>
-                    <a:stretch>
-                      <a:fillRect/>
-                    </a:stretch>
-                  </pic:blipFill>
-                  <pic:spPr>
-                    <a:xfrm>
-                      <a:off x="0" y="0"/>
-                      <a:ext cx="3512820" cy="858520"/>
-                    </a:xfrm>
-                    <a:prstGeom prst="rect">
-                      <a:avLst/>
-                    </a:prstGeom>
-                    <a:ln/>
-                  </pic:spPr>
-                </pic:pic>
-              </a:graphicData>
-            </a:graphic>
-          </wp:anchor>
-        </w:drawing>
-      </w:r>
-    </w:p>
-    <w:p>
-      <w:pPr>
-        <w:widowControl w:val="0"/>
-        <w:spacing w:after="200" w:line="240" w:lineRule="auto"/>
-      </w:pPr>
-      <w:r>
-        <w:t xml:space="preserve">Select the radio button next to the kount_metadata.xml file and choose the Next button. An XML Validation will run. </w:t>
-      </w:r>
-    </w:p>
-    <w:p>
-      <w:pPr>
-        <w:widowControl w:val="0"/>
-        <w:spacing w:after="200" w:line="240" w:lineRule="auto"/>
-      </w:pPr>
-      <w:r>
-        <w:t xml:space="preserve">Select the Import button. </w:t>
-      </w:r>
-      <w:r>
-        <w:rPr>
-          <w:noProof/>
-        </w:rPr>
-        <w:drawing>
-          <wp:anchor distT="0" distB="0" distL="0" distR="0" simplePos="0" relativeHeight="251656704" behindDoc="0" locked="0" layoutInCell="1" hidden="0" allowOverlap="1">
-            <wp:simplePos x="0" y="0"/>
-            <wp:positionH relativeFrom="column">
-              <wp:posOffset>576580</wp:posOffset>
-            </wp:positionH>
-            <wp:positionV relativeFrom="paragraph">
-              <wp:posOffset>19050</wp:posOffset>
-            </wp:positionV>
-            <wp:extent cx="4583430" cy="663575"/>
-            <wp:effectExtent l="0" t="0" r="0" b="0"/>
-            <wp:wrapTopAndBottom distT="0" distB="0"/>
-            <wp:docPr id="14" name="image12.png" descr="C:\Users\o.ignatyo\Downloads\screenshot-astound12-alliance-prtnr-eu01-dw.demandware.net 2015-12-15 19-57-31 (1).png"/>
-            <wp:cNvGraphicFramePr/>
-            <a:graphic xmlns:a="http://schemas.openxmlformats.org/drawingml/2006/main">
-              <a:graphicData uri="http://schemas.openxmlformats.org/drawingml/2006/picture">
-                <pic:pic xmlns:pic="http://schemas.openxmlformats.org/drawingml/2006/picture">
-                  <pic:nvPicPr>
-                    <pic:cNvPr id="0" name="image12.png" descr="C:\Users\o.ignatyo\Downloads\screenshot-astound12-alliance-prtnr-eu01-dw.demandware.net 2015-12-15 19-57-31 (1).png"/>
-                    <pic:cNvPicPr preferRelativeResize="0"/>
-                  </pic:nvPicPr>
-                  <pic:blipFill>
-                    <a:blip r:embed="rId20"/>
-                    <a:srcRect/>
-                    <a:stretch>
-                      <a:fillRect/>
-                    </a:stretch>
-                  </pic:blipFill>
-                  <pic:spPr>
-                    <a:xfrm>
-                      <a:off x="0" y="0"/>
-                      <a:ext cx="4583430" cy="663575"/>
-                    </a:xfrm>
-                    <a:prstGeom prst="rect">
-                      <a:avLst/>
-                    </a:prstGeom>
-                    <a:ln/>
-                  </pic:spPr>
-                </pic:pic>
-              </a:graphicData>
-            </a:graphic>
-          </wp:anchor>
-        </w:drawing>
-      </w:r>
-    </w:p>
-    <w:p>
-      <w:pPr>
-        <w:widowControl w:val="0"/>
-        <w:spacing w:after="200" w:line="240" w:lineRule="auto"/>
-        <w:ind w:firstLine="720"/>
-      </w:pPr>
-      <w:r>
-        <w:rPr>
-          <w:noProof/>
-        </w:rPr>
-        <w:drawing>
-          <wp:anchor distT="0" distB="0" distL="0" distR="0" simplePos="0" relativeHeight="251658752" behindDoc="0" locked="0" layoutInCell="1" hidden="0" allowOverlap="1">
-            <wp:simplePos x="0" y="0"/>
-            <wp:positionH relativeFrom="column">
-              <wp:posOffset>742950</wp:posOffset>
-            </wp:positionH>
-            <wp:positionV relativeFrom="paragraph">
-              <wp:posOffset>19050</wp:posOffset>
-            </wp:positionV>
-            <wp:extent cx="4243070" cy="2553335"/>
-            <wp:effectExtent l="0" t="0" r="0" b="0"/>
-            <wp:wrapTopAndBottom distT="0" distB="0"/>
-            <wp:docPr id="3" name="image19.png" descr="C:\Users\o.ignatyo\Downloads\kount\import_5_.png"/>
-            <wp:cNvGraphicFramePr/>
-            <a:graphic xmlns:a="http://schemas.openxmlformats.org/drawingml/2006/main">
-              <a:graphicData uri="http://schemas.openxmlformats.org/drawingml/2006/picture">
-                <pic:pic xmlns:pic="http://schemas.openxmlformats.org/drawingml/2006/picture">
-                  <pic:nvPicPr>
-                    <pic:cNvPr id="0" name="image19.png" descr="C:\Users\o.ignatyo\Downloads\kount\import_5_.png"/>
-                    <pic:cNvPicPr preferRelativeResize="0"/>
-                  </pic:nvPicPr>
-                  <pic:blipFill>
-                    <a:blip r:embed="rId21"/>
-                    <a:srcRect/>
-                    <a:stretch>
-                      <a:fillRect/>
-                    </a:stretch>
-                  </pic:blipFill>
-                  <pic:spPr>
-                    <a:xfrm>
-                      <a:off x="0" y="0"/>
-                      <a:ext cx="4243070" cy="2553335"/>
-                    </a:xfrm>
-                    <a:prstGeom prst="rect">
-                      <a:avLst/>
-                    </a:prstGeom>
-                    <a:ln/>
-                  </pic:spPr>
-                </pic:pic>
-              </a:graphicData>
-            </a:graphic>
-          </wp:anchor>
-        </w:drawing>
-      </w:r>
-    </w:p>
-    <w:p>
-      <w:pPr>
-        <w:widowControl w:val="0"/>
-        <w:spacing w:after="200" w:line="240" w:lineRule="auto"/>
-      </w:pPr>
-      <w:r>
-        <w:t>After the import has finished a “Success” status will display.</w:t>
-      </w:r>
-    </w:p>
-    <w:p>
-      <w:pPr>
-        <w:widowControl w:val="0"/>
-        <w:spacing w:after="200" w:line="240" w:lineRule="auto"/>
-        <w:ind w:firstLine="720"/>
-      </w:pPr>
-      <w:r>
-        <w:rPr>
-          <w:noProof/>
-        </w:rPr>
-        <w:drawing>
-          <wp:anchor distT="0" distB="0" distL="0" distR="0" simplePos="0" relativeHeight="251660800" behindDoc="0" locked="0" layoutInCell="1" hidden="0" allowOverlap="1">
-            <wp:simplePos x="0" y="0"/>
-            <wp:positionH relativeFrom="column">
-              <wp:posOffset>390525</wp:posOffset>
-            </wp:positionH>
-            <wp:positionV relativeFrom="paragraph">
-              <wp:posOffset>38100</wp:posOffset>
-            </wp:positionV>
-            <wp:extent cx="4974590" cy="989330"/>
-            <wp:effectExtent l="0" t="0" r="0" b="0"/>
-            <wp:wrapTopAndBottom distT="0" distB="0"/>
-            <wp:docPr id="6" name="image2.png" descr="C:\Users\o.ignatyo\Downloads\kount\import___9_.png"/>
-            <wp:cNvGraphicFramePr/>
-            <a:graphic xmlns:a="http://schemas.openxmlformats.org/drawingml/2006/main">
-              <a:graphicData uri="http://schemas.openxmlformats.org/drawingml/2006/picture">
-                <pic:pic xmlns:pic="http://schemas.openxmlformats.org/drawingml/2006/picture">
-                  <pic:nvPicPr>
-                    <pic:cNvPr id="0" name="image2.png" descr="C:\Users\o.ignatyo\Downloads\kount\import___9_.png"/>
-                    <pic:cNvPicPr preferRelativeResize="0"/>
-                  </pic:nvPicPr>
-                  <pic:blipFill>
-                    <a:blip r:embed="rId22"/>
-                    <a:srcRect r="2913"/>
-                    <a:stretch>
-                      <a:fillRect/>
-                    </a:stretch>
-                  </pic:blipFill>
-                  <pic:spPr>
-                    <a:xfrm>
-                      <a:off x="0" y="0"/>
-                      <a:ext cx="4974590" cy="989330"/>
-                    </a:xfrm>
-                    <a:prstGeom prst="rect">
-                      <a:avLst/>
-                    </a:prstGeom>
-                    <a:ln/>
-                  </pic:spPr>
-                </pic:pic>
-              </a:graphicData>
-            </a:graphic>
-          </wp:anchor>
-        </w:drawing>
-      </w:r>
-    </w:p>
-    <w:p>
-      <w:pPr>
-        <w:widowControl w:val="0"/>
-        <w:spacing w:after="200" w:line="240" w:lineRule="auto"/>
-      </w:pPr>
-      <w:r>
-        <w:rPr>
-          <w:i/>
-        </w:rPr>
-        <w:t>If a Status of Success does not display, check the DW Sandbox Setup (Site Genesis) and attempt the import again.</w:t>
-      </w:r>
-    </w:p>
-    <w:p>
-      <w:r>
-        <w:br w:type="page"/>
-      </w:r>
-    </w:p>
-    <w:p>
-      <w:pPr>
-        <w:widowControl w:val="0"/>
-      </w:pPr>
-      <w:bookmarkStart w:id="28" w:name="_2p2csry" w:colFirst="0" w:colLast="0"/>
-      <w:bookmarkEnd w:id="28"/>
-    </w:p>
-    <w:p>
-      <w:pPr>
-        <w:pStyle w:val="Heading3"/>
-        <w:spacing w:line="240" w:lineRule="auto"/>
-        <w:rPr>
-          <w:lang w:val="en-US"/>
-        </w:rPr>
-      </w:pPr>
-      <w:bookmarkStart w:id="29" w:name="_Toc531855068"/>
-      <w:r>
-        <w:t>Step 2 - Import Service</w:t>
-      </w:r>
-      <w:bookmarkEnd w:id="29"/>
-      <w:r>
-        <w:rPr>
-          <w:lang w:val="en-US"/>
-        </w:rPr>
-        <w:t xml:space="preserve"> &amp; Jobs</w:t>
-      </w:r>
-    </w:p>
-    <w:p>
-      <w:pPr>
-        <w:widowControl w:val="0"/>
-        <w:spacing w:after="200" w:line="240" w:lineRule="auto"/>
-      </w:pPr>
-      <w:r>
-        <w:t xml:space="preserve">Log into the Business Manager and navigate to </w:t>
-      </w:r>
-      <w:r>
-        <w:rPr>
-          <w:b/>
-        </w:rPr>
-        <w:t xml:space="preserve">Administration </w:t>
-      </w:r>
-      <w:r>
-        <w:t xml:space="preserve">&gt; </w:t>
-      </w:r>
-      <w:r>
-        <w:rPr>
-          <w:b/>
-        </w:rPr>
-        <w:t xml:space="preserve">Operations </w:t>
-      </w:r>
-      <w:r>
-        <w:t xml:space="preserve">&gt; </w:t>
-      </w:r>
-      <w:r>
-        <w:rPr>
-          <w:b/>
-        </w:rPr>
-        <w:t>Import &amp; Export</w:t>
-      </w:r>
-      <w:r>
-        <w:t xml:space="preserve">. </w:t>
-      </w:r>
-    </w:p>
-    <w:p>
-      <w:pPr>
-        <w:widowControl w:val="0"/>
-        <w:spacing w:after="200" w:line="240" w:lineRule="auto"/>
-      </w:pPr>
-    </w:p>
-    <w:p>
-      <w:pPr>
-        <w:widowControl w:val="0"/>
-        <w:spacing w:after="200" w:line="240" w:lineRule="auto"/>
-      </w:pPr>
-      <w:r>
-        <w:t>Click “</w:t>
-      </w:r>
-      <w:r>
-        <w:rPr>
-          <w:b/>
-        </w:rPr>
-        <w:t>Upload</w:t>
-      </w:r>
-      <w:r>
-        <w:t>” in the</w:t>
-      </w:r>
-      <w:r>
-        <w:rPr>
-          <w:b/>
-        </w:rPr>
-        <w:t xml:space="preserve"> Import &amp; Export Files</w:t>
-      </w:r>
-      <w:r>
-        <w:t xml:space="preserve"> section.</w:t>
-      </w:r>
-    </w:p>
-    <w:p>
-      <w:pPr>
-        <w:widowControl w:val="0"/>
-        <w:spacing w:after="200" w:line="240" w:lineRule="auto"/>
-        <w:jc w:val="center"/>
-      </w:pPr>
-      <w:r>
-        <w:rPr>
-          <w:noProof/>
+          <w:color w:val="000000" w:themeColor="text1"/>
+          <w:sz w:val="22"/>
+          <w:szCs w:val="22"/>
         </w:rPr>
         <w:drawing>
           <wp:inline distT="0" distB="0" distL="0" distR="0">
-            <wp:extent cx="4110355" cy="2907030"/>
+            <wp:extent cx="3864429" cy="3165269"/>
             <wp:effectExtent l="0" t="0" r="0" b="0"/>
-            <wp:docPr id="52" name="image46.png"/>
-            <wp:cNvGraphicFramePr/>
-            <a:graphic xmlns:a="http://schemas.openxmlformats.org/drawingml/2006/main">
-              <a:graphicData uri="http://schemas.openxmlformats.org/drawingml/2006/picture">
-                <pic:pic xmlns:pic="http://schemas.openxmlformats.org/drawingml/2006/picture">
-                  <pic:nvPicPr>
-                    <pic:cNvPr id="0" name="image46.png"/>
-                    <pic:cNvPicPr preferRelativeResize="0"/>
-                  </pic:nvPicPr>
-                  <pic:blipFill>
-                    <a:blip r:embed="rId23"/>
-                    <a:srcRect/>
-                    <a:stretch>
-                      <a:fillRect/>
-                    </a:stretch>
-                  </pic:blipFill>
-                  <pic:spPr>
-                    <a:xfrm>
-                      <a:off x="0" y="0"/>
-                      <a:ext cx="4110355" cy="2907030"/>
-                    </a:xfrm>
-                    <a:prstGeom prst="rect">
-                      <a:avLst/>
-                    </a:prstGeom>
-                    <a:ln/>
-                  </pic:spPr>
-                </pic:pic>
-              </a:graphicData>
-            </a:graphic>
-          </wp:inline>
-        </w:drawing>
-      </w:r>
-    </w:p>
-    <w:p>
-      <w:pPr>
-        <w:widowControl w:val="0"/>
-        <w:spacing w:after="200" w:line="240" w:lineRule="auto"/>
-      </w:pPr>
-      <w:r>
-        <w:t>Click “</w:t>
-      </w:r>
-      <w:r>
-        <w:rPr>
-          <w:b/>
-        </w:rPr>
-        <w:t>Choose File</w:t>
-      </w:r>
-      <w:r>
-        <w:t>” and select “</w:t>
-      </w:r>
-      <w:r>
-        <w:rPr>
-          <w:b/>
-        </w:rPr>
-        <w:t>kount_service.xml</w:t>
-      </w:r>
-      <w:r>
-        <w:t xml:space="preserve">” </w:t>
-      </w:r>
-      <w:r>
-        <w:rPr>
-          <w:lang w:val="en-US"/>
-        </w:rPr>
-        <w:t xml:space="preserve">and </w:t>
-      </w:r>
-      <w:r>
-        <w:rPr>
-          <w:b/>
-          <w:bCs/>
-          <w:lang w:val="en-US"/>
-        </w:rPr>
-        <w:t>“kount_job.xml”</w:t>
-      </w:r>
-      <w:r>
-        <w:rPr>
-          <w:lang w:val="en-US"/>
-        </w:rPr>
-        <w:t xml:space="preserve"> </w:t>
-      </w:r>
-      <w:r>
-        <w:t>file from “</w:t>
-      </w:r>
-      <w:r>
-        <w:rPr>
-          <w:b/>
-        </w:rPr>
-        <w:t>metadata</w:t>
-      </w:r>
-      <w:r>
-        <w:t>” folder and click “</w:t>
-      </w:r>
-      <w:r>
-        <w:rPr>
-          <w:b/>
-        </w:rPr>
-        <w:t>Upload</w:t>
-      </w:r>
-      <w:r>
-        <w:t>” button.</w:t>
-      </w:r>
-    </w:p>
-    <w:p>
-      <w:pPr>
-        <w:widowControl w:val="0"/>
-        <w:spacing w:after="200" w:line="240" w:lineRule="auto"/>
-        <w:jc w:val="center"/>
-      </w:pPr>
-      <w:r>
-        <w:rPr>
-          <w:noProof/>
-        </w:rPr>
-        <w:drawing>
-          <wp:inline distT="0" distB="0" distL="0" distR="0">
-            <wp:extent cx="4476750" cy="3590925"/>
-            <wp:effectExtent l="0" t="0" r="0" b="0"/>
-            <wp:docPr id="53" name="image42.png"/>
-            <wp:cNvGraphicFramePr/>
-            <a:graphic xmlns:a="http://schemas.openxmlformats.org/drawingml/2006/main">
-              <a:graphicData uri="http://schemas.openxmlformats.org/drawingml/2006/picture">
-                <pic:pic xmlns:pic="http://schemas.openxmlformats.org/drawingml/2006/picture">
-                  <pic:nvPicPr>
-                    <pic:cNvPr id="0" name="image42.png"/>
-                    <pic:cNvPicPr preferRelativeResize="0"/>
-                  </pic:nvPicPr>
-                  <pic:blipFill>
-                    <a:blip r:embed="rId24"/>
-                    <a:srcRect/>
-                    <a:stretch>
-                      <a:fillRect/>
-                    </a:stretch>
-                  </pic:blipFill>
-                  <pic:spPr>
-                    <a:xfrm>
-                      <a:off x="0" y="0"/>
-                      <a:ext cx="4476750" cy="3590925"/>
-                    </a:xfrm>
-                    <a:prstGeom prst="rect">
-                      <a:avLst/>
-                    </a:prstGeom>
-                    <a:ln/>
-                  </pic:spPr>
-                </pic:pic>
-              </a:graphicData>
-            </a:graphic>
-          </wp:inline>
-        </w:drawing>
-      </w:r>
-    </w:p>
-    <w:p>
-      <w:pPr>
-        <w:widowControl w:val="0"/>
-        <w:spacing w:after="200" w:line="240" w:lineRule="auto"/>
-      </w:pPr>
-      <w:r>
-        <w:br/>
-        <w:t>Click “</w:t>
-      </w:r>
-      <w:r>
-        <w:rPr>
-          <w:b/>
-        </w:rPr>
-        <w:t>Back</w:t>
-      </w:r>
-      <w:r>
-        <w:t>” button.</w:t>
-      </w:r>
-    </w:p>
-    <w:p>
-      <w:pPr>
-        <w:widowControl w:val="0"/>
-        <w:spacing w:after="200" w:line="240" w:lineRule="auto"/>
-      </w:pPr>
-      <w:r>
-        <w:t>Click “</w:t>
-      </w:r>
-      <w:r>
-        <w:rPr>
-          <w:b/>
-        </w:rPr>
-        <w:t>Import</w:t>
-      </w:r>
-      <w:r>
-        <w:t xml:space="preserve">” in the </w:t>
-      </w:r>
-      <w:r>
-        <w:rPr>
-          <w:b/>
-        </w:rPr>
-        <w:t xml:space="preserve">Services </w:t>
-      </w:r>
-      <w:r>
-        <w:t>section.</w:t>
-      </w:r>
-    </w:p>
-    <w:p>
-      <w:pPr>
-        <w:widowControl w:val="0"/>
-        <w:spacing w:after="200" w:line="240" w:lineRule="auto"/>
-        <w:jc w:val="center"/>
-      </w:pPr>
-      <w:del w:id="30" w:author="Jeff Pannone" w:date="2020-05-11T11:41:00Z">
-        <w:r>
-          <w:rPr>
-            <w:noProof/>
-          </w:rPr>
-          <w:lastRenderedPageBreak/>
-          <w:drawing>
-            <wp:inline distT="0" distB="0" distL="0" distR="0">
-              <wp:extent cx="3906520" cy="3230880"/>
-              <wp:effectExtent l="0" t="0" r="0" b="0"/>
-              <wp:docPr id="54" name="image49.png"/>
-              <wp:cNvGraphicFramePr/>
-              <a:graphic xmlns:a="http://schemas.openxmlformats.org/drawingml/2006/main">
-                <a:graphicData uri="http://schemas.openxmlformats.org/drawingml/2006/picture">
-                  <pic:pic xmlns:pic="http://schemas.openxmlformats.org/drawingml/2006/picture">
-                    <pic:nvPicPr>
-                      <pic:cNvPr id="0" name="image49.png"/>
-                      <pic:cNvPicPr preferRelativeResize="0"/>
-                    </pic:nvPicPr>
-                    <pic:blipFill>
-                      <a:blip r:embed="rId25"/>
-                      <a:srcRect/>
-                      <a:stretch>
-                        <a:fillRect/>
-                      </a:stretch>
-                    </pic:blipFill>
-                    <pic:spPr>
-                      <a:xfrm>
-                        <a:off x="0" y="0"/>
-                        <a:ext cx="3906520" cy="3230880"/>
-                      </a:xfrm>
-                      <a:prstGeom prst="rect">
-                        <a:avLst/>
-                      </a:prstGeom>
-                      <a:ln/>
-                    </pic:spPr>
-                  </pic:pic>
-                </a:graphicData>
-              </a:graphic>
-            </wp:inline>
-          </w:drawing>
-        </w:r>
-      </w:del>
-      <w:ins w:id="31" w:author="Jeff Pannone" w:date="2020-05-11T11:41:00Z">
-        <w:r>
-          <w:rPr>
-            <w:noProof/>
-          </w:rPr>
-          <w:drawing>
-            <wp:inline distT="0" distB="0" distL="0" distR="0">
-              <wp:extent cx="3146287" cy="3061252"/>
-              <wp:effectExtent l="0" t="0" r="3810" b="0"/>
-              <wp:docPr id="61" name="Picture 61" descr="A screenshot of a cell phone&#10;&#10;Description automatically generated"/>
-              <wp:cNvGraphicFramePr>
-                <a:graphicFrameLocks xmlns:a="http://schemas.openxmlformats.org/drawingml/2006/main" noChangeAspect="1"/>
-              </wp:cNvGraphicFramePr>
-              <a:graphic xmlns:a="http://schemas.openxmlformats.org/drawingml/2006/main">
-                <a:graphicData uri="http://schemas.openxmlformats.org/drawingml/2006/picture">
-                  <pic:pic xmlns:pic="http://schemas.openxmlformats.org/drawingml/2006/picture">
-                    <pic:nvPicPr>
-                      <pic:cNvPr id="61" name="Image 2020-05-11 at 11.39.20 AM.png"/>
-                      <pic:cNvPicPr/>
-                    </pic:nvPicPr>
-                    <pic:blipFill>
-                      <a:blip r:embed="rId26">
-                        <a:extLst>
-                          <a:ext uri="{28A0092B-C50C-407E-A947-70E740481C1C}">
-                            <a14:useLocalDpi xmlns:a14="http://schemas.microsoft.com/office/drawing/2010/main" val="0"/>
-                          </a:ext>
-                        </a:extLst>
-                      </a:blip>
-                      <a:stretch>
-                        <a:fillRect/>
-                      </a:stretch>
-                    </pic:blipFill>
-                    <pic:spPr>
-                      <a:xfrm>
-                        <a:off x="0" y="0"/>
-                        <a:ext cx="3169987" cy="3084311"/>
-                      </a:xfrm>
-                      <a:prstGeom prst="rect">
-                        <a:avLst/>
-                      </a:prstGeom>
-                    </pic:spPr>
-                  </pic:pic>
-                </a:graphicData>
-              </a:graphic>
-            </wp:inline>
-          </w:drawing>
-        </w:r>
-      </w:ins>
-    </w:p>
-    <w:p>
-      <w:pPr>
-        <w:widowControl w:val="0"/>
-        <w:spacing w:after="200" w:line="240" w:lineRule="auto"/>
-      </w:pPr>
-      <w:r>
-        <w:rPr>
-          <w:noProof/>
-        </w:rPr>
-        <w:drawing>
-          <wp:inline distT="0" distB="0" distL="0" distR="0">
-            <wp:extent cx="5731510" cy="1943100"/>
-            <wp:effectExtent l="0" t="0" r="0" b="0"/>
-            <wp:docPr id="55" name="image45.png"/>
-            <wp:cNvGraphicFramePr/>
-            <a:graphic xmlns:a="http://schemas.openxmlformats.org/drawingml/2006/main">
-              <a:graphicData uri="http://schemas.openxmlformats.org/drawingml/2006/picture">
-                <pic:pic xmlns:pic="http://schemas.openxmlformats.org/drawingml/2006/picture">
-                  <pic:nvPicPr>
-                    <pic:cNvPr id="0" name="image45.png"/>
-                    <pic:cNvPicPr preferRelativeResize="0"/>
-                  </pic:nvPicPr>
-                  <pic:blipFill>
-                    <a:blip r:embed="rId27"/>
-                    <a:srcRect/>
-                    <a:stretch>
-                      <a:fillRect/>
-                    </a:stretch>
-                  </pic:blipFill>
-                  <pic:spPr>
-                    <a:xfrm>
-                      <a:off x="0" y="0"/>
-                      <a:ext cx="5731510" cy="1943100"/>
-                    </a:xfrm>
-                    <a:prstGeom prst="rect">
-                      <a:avLst/>
-                    </a:prstGeom>
-                    <a:ln/>
-                  </pic:spPr>
-                </pic:pic>
-              </a:graphicData>
-            </a:graphic>
-          </wp:inline>
-        </w:drawing>
-      </w:r>
-    </w:p>
-    <w:p>
-      <w:pPr>
-        <w:widowControl w:val="0"/>
-        <w:spacing w:after="200" w:line="240" w:lineRule="auto"/>
-      </w:pPr>
-      <w:r>
-        <w:t>After file validation click “Next” button.</w:t>
-      </w:r>
-    </w:p>
-    <w:p>
-      <w:pPr>
-        <w:widowControl w:val="0"/>
-        <w:spacing w:after="200" w:line="240" w:lineRule="auto"/>
-      </w:pPr>
-      <w:r>
-        <w:t>On the next page check the “Merge” option and click “Import” button.</w:t>
-      </w:r>
-    </w:p>
-    <w:p>
-      <w:pPr>
-        <w:widowControl w:val="0"/>
-        <w:spacing w:after="200" w:line="240" w:lineRule="auto"/>
-      </w:pPr>
-      <w:r>
-        <w:rPr>
-          <w:noProof/>
-        </w:rPr>
-        <w:drawing>
-          <wp:inline distT="0" distB="0" distL="0" distR="0">
-            <wp:extent cx="5731510" cy="1003300"/>
-            <wp:effectExtent l="0" t="0" r="0" b="0"/>
-            <wp:docPr id="57" name="image48.png"/>
-            <wp:cNvGraphicFramePr/>
-            <a:graphic xmlns:a="http://schemas.openxmlformats.org/drawingml/2006/main">
-              <a:graphicData uri="http://schemas.openxmlformats.org/drawingml/2006/picture">
-                <pic:pic xmlns:pic="http://schemas.openxmlformats.org/drawingml/2006/picture">
-                  <pic:nvPicPr>
-                    <pic:cNvPr id="0" name="image48.png"/>
-                    <pic:cNvPicPr preferRelativeResize="0"/>
-                  </pic:nvPicPr>
-                  <pic:blipFill>
-                    <a:blip r:embed="rId28"/>
-                    <a:srcRect/>
-                    <a:stretch>
-                      <a:fillRect/>
-                    </a:stretch>
-                  </pic:blipFill>
-                  <pic:spPr>
-                    <a:xfrm>
-                      <a:off x="0" y="0"/>
-                      <a:ext cx="5731510" cy="1003300"/>
-                    </a:xfrm>
-                    <a:prstGeom prst="rect">
-                      <a:avLst/>
-                    </a:prstGeom>
-                    <a:ln/>
-                  </pic:spPr>
-                </pic:pic>
-              </a:graphicData>
-            </a:graphic>
-          </wp:inline>
-        </w:drawing>
-      </w:r>
-    </w:p>
-    <w:p>
-      <w:pPr>
-        <w:widowControl w:val="0"/>
-        <w:spacing w:after="200" w:line="240" w:lineRule="auto"/>
-        <w:rPr>
-          <w:lang w:val="en-US"/>
-        </w:rPr>
-      </w:pPr>
-      <w:r>
-        <w:rPr>
-          <w:lang w:val="en-US"/>
-        </w:rPr>
-        <w:t xml:space="preserve">Next import the Job by navigating back to </w:t>
-      </w:r>
-      <w:r>
-        <w:rPr>
-          <w:b/>
-          <w:bCs/>
-          <w:lang w:val="en-US"/>
-        </w:rPr>
-        <w:t>Administration &gt; Operations &gt; Import &amp; Export</w:t>
-      </w:r>
-    </w:p>
-    <w:p>
-      <w:pPr>
-        <w:widowControl w:val="0"/>
-        <w:spacing w:after="200" w:line="240" w:lineRule="auto"/>
-      </w:pPr>
-      <w:r>
-        <w:t>Click “</w:t>
-      </w:r>
-      <w:r>
-        <w:rPr>
-          <w:b/>
-        </w:rPr>
-        <w:t>Import</w:t>
-      </w:r>
-      <w:r>
-        <w:t xml:space="preserve">” in the </w:t>
-      </w:r>
-      <w:r>
-        <w:rPr>
-          <w:b/>
-          <w:lang w:val="en-US"/>
-        </w:rPr>
-        <w:t>Jobs</w:t>
-      </w:r>
-      <w:r>
-        <w:rPr>
-          <w:b/>
-        </w:rPr>
-        <w:t xml:space="preserve"> </w:t>
-      </w:r>
-      <w:r>
-        <w:t>section.</w:t>
-      </w:r>
-      <w:bookmarkStart w:id="32" w:name="_3o7alnk" w:colFirst="0" w:colLast="0"/>
-      <w:bookmarkStart w:id="33" w:name="_Toc531855069"/>
-      <w:bookmarkEnd w:id="32"/>
-    </w:p>
-    <w:p>
-      <w:pPr>
-        <w:widowControl w:val="0"/>
-        <w:spacing w:after="200" w:line="240" w:lineRule="auto"/>
-        <w:jc w:val="center"/>
-      </w:pPr>
-      <w:r>
-        <w:rPr>
-          <w:noProof/>
-        </w:rPr>
-        <w:lastRenderedPageBreak/>
-        <w:drawing>
-          <wp:inline distT="0" distB="0" distL="0" distR="0">
-            <wp:extent cx="2639291" cy="2564593"/>
-            <wp:effectExtent l="0" t="0" r="2540" b="1270"/>
-            <wp:docPr id="65" name="Picture 65" descr="A screenshot of a cell phone&#10;&#10;Description automatically generated"/>
+            <wp:docPr id="64" name="Picture 64" descr="A screenshot of a cell phone&#10;&#10;Description automatically generated"/>
             <wp:cNvGraphicFramePr>
               <a:graphicFrameLocks xmlns:a="http://schemas.openxmlformats.org/drawingml/2006/main" noChangeAspect="1"/>
             </wp:cNvGraphicFramePr>
@@ -7920,11 +6886,11 @@
               <a:graphicData uri="http://schemas.openxmlformats.org/drawingml/2006/picture">
                 <pic:pic xmlns:pic="http://schemas.openxmlformats.org/drawingml/2006/picture">
                   <pic:nvPicPr>
-                    <pic:cNvPr id="65" name="Image 2020-04-23 at 11.52.33 PM.png.png"/>
+                    <pic:cNvPr id="64" name="Image 2020-05-14 at 6.14.39 PM.png.png"/>
                     <pic:cNvPicPr/>
                   </pic:nvPicPr>
                   <pic:blipFill>
-                    <a:blip r:embed="rId29">
+                    <a:blip r:embed="rId15" cstate="print">
                       <a:extLst>
                         <a:ext uri="{28A0092B-C50C-407E-A947-70E740481C1C}">
                           <a14:useLocalDpi xmlns:a14="http://schemas.microsoft.com/office/drawing/2010/main" val="0"/>
@@ -7938,7 +6904,7 @@
                   <pic:spPr>
                     <a:xfrm>
                       <a:off x="0" y="0"/>
-                      <a:ext cx="2708697" cy="2632034"/>
+                      <a:ext cx="3896905" cy="3191870"/>
                     </a:xfrm>
                     <a:prstGeom prst="rect">
                       <a:avLst/>
@@ -7953,19 +6919,31 @@
     </w:p>
     <w:p>
       <w:pPr>
-        <w:widowControl w:val="0"/>
-        <w:spacing w:after="200" w:line="240" w:lineRule="auto"/>
-        <w:jc w:val="center"/>
-      </w:pPr>
-      <w:r>
-        <w:rPr>
+        <w:pStyle w:val="Standard1"/>
+        <w:spacing w:before="120"/>
+        <w:jc w:val="both"/>
+        <w:rPr>
+          <w:rFonts w:asciiTheme="majorHAnsi" w:hAnsiTheme="majorHAnsi" w:cstheme="majorHAnsi"/>
+          <w:color w:val="000000" w:themeColor="text1"/>
+          <w:sz w:val="22"/>
+          <w:szCs w:val="22"/>
+          <w14:textOutline w14:w="0" w14:cap="flat" w14:cmpd="sng" w14:algn="ctr">
+            <w14:noFill/>
+            <w14:prstDash w14:val="solid"/>
+            <w14:round/>
+          </w14:textOutline>
+        </w:rPr>
+      </w:pPr>
+      <w:r>
+        <w:rPr>
+          <w:rFonts w:asciiTheme="majorHAnsi" w:hAnsiTheme="majorHAnsi"/>
           <w:noProof/>
         </w:rPr>
         <w:drawing>
-          <wp:inline distT="0" distB="0" distL="0" distR="0" wp14:anchorId="614FEB95" wp14:editId="520D9BA7">
-            <wp:extent cx="5034042" cy="1482437"/>
-            <wp:effectExtent l="0" t="0" r="0" b="3810"/>
-            <wp:docPr id="66" name="Picture 66" descr="A screenshot of a cell phone&#10;&#10;Description automatically generated"/>
+          <wp:inline distT="0" distB="0" distL="0" distR="0" wp14:anchorId="503DD5B5" wp14:editId="6F3C5ABD">
+            <wp:extent cx="5731510" cy="2169160"/>
+            <wp:effectExtent l="0" t="0" r="0" b="2540"/>
+            <wp:docPr id="68" name="Picture 68" descr="A screenshot of a social media post&#10;&#10;Description automatically generated"/>
             <wp:cNvGraphicFramePr>
               <a:graphicFrameLocks xmlns:a="http://schemas.openxmlformats.org/drawingml/2006/main" noChangeAspect="1"/>
             </wp:cNvGraphicFramePr>
@@ -7973,11 +6951,11 @@
               <a:graphicData uri="http://schemas.openxmlformats.org/drawingml/2006/picture">
                 <pic:pic xmlns:pic="http://schemas.openxmlformats.org/drawingml/2006/picture">
                   <pic:nvPicPr>
-                    <pic:cNvPr id="66" name="Image 2020-04-23 at 11.55.29 PM.png.png"/>
+                    <pic:cNvPr id="68" name="Image 2020-05-14 at 6.16.02 PM.png.png"/>
                     <pic:cNvPicPr/>
                   </pic:nvPicPr>
                   <pic:blipFill>
-                    <a:blip r:embed="rId30">
+                    <a:blip r:embed="rId16" cstate="print">
                       <a:extLst>
                         <a:ext uri="{28A0092B-C50C-407E-A947-70E740481C1C}">
                           <a14:useLocalDpi xmlns:a14="http://schemas.microsoft.com/office/drawing/2010/main" val="0"/>
@@ -7991,7 +6969,7 @@
                   <pic:spPr>
                     <a:xfrm>
                       <a:off x="0" y="0"/>
-                      <a:ext cx="5147260" cy="1515778"/>
+                      <a:ext cx="5731510" cy="2169160"/>
                     </a:xfrm>
                     <a:prstGeom prst="rect">
                       <a:avLst/>
@@ -8006,11 +6984,110 @@
     </w:p>
     <w:p>
       <w:pPr>
+        <w:pStyle w:val="Standard1"/>
+        <w:spacing w:before="120"/>
+        <w:jc w:val="both"/>
+        <w:rPr>
+          <w:rFonts w:asciiTheme="majorHAnsi" w:hAnsiTheme="majorHAnsi"/>
+        </w:rPr>
+      </w:pPr>
+    </w:p>
+    <w:p>
+      <w:pPr>
+        <w:rPr>
+          <w:color w:val="1F497D" w:themeColor="text2"/>
+          <w:sz w:val="28"/>
+          <w:szCs w:val="28"/>
+        </w:rPr>
+      </w:pPr>
+    </w:p>
+    <w:p>
+      <w:pPr>
+        <w:rPr>
+          <w:color w:val="1F497D" w:themeColor="text2"/>
+          <w:sz w:val="28"/>
+          <w:szCs w:val="28"/>
+        </w:rPr>
+      </w:pPr>
+    </w:p>
+    <w:p>
+      <w:pPr>
+        <w:rPr>
+          <w:color w:val="1F497D" w:themeColor="text2"/>
+          <w:sz w:val="28"/>
+          <w:szCs w:val="28"/>
+        </w:rPr>
+      </w:pPr>
+      <w:r>
+        <w:rPr>
+          <w:color w:val="1F497D" w:themeColor="text2"/>
+          <w:sz w:val="28"/>
+          <w:szCs w:val="28"/>
+        </w:rPr>
+        <w:t xml:space="preserve">Step </w:t>
+      </w:r>
+      <w:r>
+        <w:rPr>
+          <w:color w:val="1F497D" w:themeColor="text2"/>
+          <w:sz w:val="28"/>
+          <w:szCs w:val="28"/>
+          <w:lang w:val="en-US"/>
+        </w:rPr>
+        <w:t>2</w:t>
+      </w:r>
+      <w:r>
+        <w:rPr>
+          <w:color w:val="1F497D" w:themeColor="text2"/>
+          <w:sz w:val="28"/>
+          <w:szCs w:val="28"/>
+        </w:rPr>
+        <w:t xml:space="preserve"> - Kount Site Preferences</w:t>
+      </w:r>
+      <w:bookmarkEnd w:id="28"/>
+    </w:p>
+    <w:p>
+      <w:pPr>
         <w:widowControl w:val="0"/>
         <w:spacing w:after="200" w:line="240" w:lineRule="auto"/>
       </w:pPr>
       <w:r>
-        <w:t>After file validation click “Next” button.</w:t>
+        <w:t xml:space="preserve">The Kount Site Preferences will need to be filled into the fields within this page. The script file will display the default values to the right of the screen, but does not populate the fields automatically. Verify the Site Preferences by navigating to </w:t>
+      </w:r>
+      <w:r>
+        <w:rPr>
+          <w:b/>
+        </w:rPr>
+        <w:t>Merchant Tools</w:t>
+      </w:r>
+      <w:r>
+        <w:t xml:space="preserve"> -&gt; </w:t>
+      </w:r>
+      <w:r>
+        <w:rPr>
+          <w:b/>
+        </w:rPr>
+        <w:t>Site Preferences</w:t>
+      </w:r>
+      <w:r>
+        <w:t xml:space="preserve"> -&gt; </w:t>
+      </w:r>
+      <w:r>
+        <w:rPr>
+          <w:b/>
+        </w:rPr>
+        <w:t>Custom Preferences</w:t>
+      </w:r>
+      <w:r>
+        <w:t xml:space="preserve">. Select </w:t>
+      </w:r>
+      <w:r>
+        <w:rPr>
+          <w:b/>
+        </w:rPr>
+        <w:t>Kount</w:t>
+      </w:r>
+      <w:r>
+        <w:t xml:space="preserve">. </w:t>
       </w:r>
     </w:p>
     <w:p>
@@ -8019,155 +7096,27 @@
         <w:spacing w:after="200" w:line="240" w:lineRule="auto"/>
       </w:pPr>
       <w:r>
-        <w:t>On the next page check the “</w:t>
-      </w:r>
-      <w:r>
-        <w:rPr>
-          <w:lang w:val="en-US"/>
-        </w:rPr>
-        <w:t>Replace</w:t>
-      </w:r>
-      <w:r>
-        <w:t>” option and click “Import” button.</w:t>
+        <w:t>The Custom Site Preferences page will display.  All Sandbox Boarding information needed for this page will be provided by your Kount Technical Account Manager.</w:t>
       </w:r>
     </w:p>
     <w:p>
       <w:pPr>
         <w:widowControl w:val="0"/>
         <w:spacing w:after="200" w:line="240" w:lineRule="auto"/>
-        <w:jc w:val="center"/>
+      </w:pPr>
+      <w:r>
+        <w:t xml:space="preserve">Let’s look at the settings page in sections. </w:t>
+      </w:r>
+    </w:p>
+    <w:p>
+      <w:pPr>
+        <w:widowControl w:val="0"/>
+        <w:spacing w:after="200" w:line="240" w:lineRule="auto"/>
       </w:pPr>
       <w:r>
         <w:rPr>
           <w:noProof/>
         </w:rPr>
-        <w:drawing>
-          <wp:inline distT="0" distB="0" distL="0" distR="0">
-            <wp:extent cx="4471439" cy="1425748"/>
-            <wp:effectExtent l="0" t="0" r="0" b="0"/>
-            <wp:docPr id="67" name="Picture 67" descr="A screenshot of a social media post&#10;&#10;Description automatically generated"/>
-            <wp:cNvGraphicFramePr>
-              <a:graphicFrameLocks xmlns:a="http://schemas.openxmlformats.org/drawingml/2006/main" noChangeAspect="1"/>
-            </wp:cNvGraphicFramePr>
-            <a:graphic xmlns:a="http://schemas.openxmlformats.org/drawingml/2006/main">
-              <a:graphicData uri="http://schemas.openxmlformats.org/drawingml/2006/picture">
-                <pic:pic xmlns:pic="http://schemas.openxmlformats.org/drawingml/2006/picture">
-                  <pic:nvPicPr>
-                    <pic:cNvPr id="67" name="Image 2020-04-23 at 11.59.28 PM.png.png"/>
-                    <pic:cNvPicPr/>
-                  </pic:nvPicPr>
-                  <pic:blipFill>
-                    <a:blip r:embed="rId31">
-                      <a:extLst>
-                        <a:ext uri="{28A0092B-C50C-407E-A947-70E740481C1C}">
-                          <a14:useLocalDpi xmlns:a14="http://schemas.microsoft.com/office/drawing/2010/main" val="0"/>
-                        </a:ext>
-                      </a:extLst>
-                    </a:blip>
-                    <a:stretch>
-                      <a:fillRect/>
-                    </a:stretch>
-                  </pic:blipFill>
-                  <pic:spPr>
-                    <a:xfrm>
-                      <a:off x="0" y="0"/>
-                      <a:ext cx="4479139" cy="1428203"/>
-                    </a:xfrm>
-                    <a:prstGeom prst="rect">
-                      <a:avLst/>
-                    </a:prstGeom>
-                  </pic:spPr>
-                </pic:pic>
-              </a:graphicData>
-            </a:graphic>
-          </wp:inline>
-        </w:drawing>
-      </w:r>
-    </w:p>
-    <w:p/>
-    <w:p>
-      <w:pPr>
-        <w:pStyle w:val="Heading3"/>
-        <w:spacing w:line="240" w:lineRule="auto"/>
-      </w:pPr>
-      <w:r>
-        <w:t>Step 3 - Kount Site Preferences</w:t>
-      </w:r>
-      <w:bookmarkEnd w:id="33"/>
-    </w:p>
-    <w:p>
-      <w:pPr>
-        <w:widowControl w:val="0"/>
-        <w:spacing w:after="200" w:line="240" w:lineRule="auto"/>
-      </w:pPr>
-      <w:r>
-        <w:t xml:space="preserve">The Kount Site Preferences will need to be filled into the fields within this page. The script file will display the default values to the right of the screen, but does not populate the fields automatically. Verify the Site Preferences by navigating to </w:t>
-      </w:r>
-      <w:r>
-        <w:rPr>
-          <w:b/>
-        </w:rPr>
-        <w:t>Merchant Tools</w:t>
-      </w:r>
-      <w:r>
-        <w:t xml:space="preserve"> -&gt; </w:t>
-      </w:r>
-      <w:r>
-        <w:rPr>
-          <w:b/>
-        </w:rPr>
-        <w:t>Site Preferences</w:t>
-      </w:r>
-      <w:r>
-        <w:t xml:space="preserve"> -&gt; </w:t>
-      </w:r>
-      <w:r>
-        <w:rPr>
-          <w:b/>
-        </w:rPr>
-        <w:t>Custom Preferences</w:t>
-      </w:r>
-      <w:r>
-        <w:t xml:space="preserve">. Select </w:t>
-      </w:r>
-      <w:r>
-        <w:rPr>
-          <w:b/>
-        </w:rPr>
-        <w:t>Kount</w:t>
-      </w:r>
-      <w:r>
-        <w:t xml:space="preserve">. </w:t>
-      </w:r>
-    </w:p>
-    <w:p>
-      <w:pPr>
-        <w:widowControl w:val="0"/>
-        <w:spacing w:after="200" w:line="240" w:lineRule="auto"/>
-      </w:pPr>
-      <w:r>
-        <w:t>The Custom Site Preferences page will display.  All Sandbox Boarding information needed for this page will be provided by your Kount Technical Account Manager.</w:t>
-      </w:r>
-    </w:p>
-    <w:p>
-      <w:pPr>
-        <w:widowControl w:val="0"/>
-        <w:spacing w:after="200" w:line="240" w:lineRule="auto"/>
-      </w:pPr>
-      <w:r>
-        <w:t xml:space="preserve">Let’s look at the settings page in sections. </w:t>
-      </w:r>
-    </w:p>
-    <w:p>
-      <w:pPr>
-        <w:widowControl w:val="0"/>
-        <w:spacing w:after="200" w:line="240" w:lineRule="auto"/>
-      </w:pPr>
-      <w:r>
-        <w:rPr>
-          <w:noProof/>
-        </w:rPr>
-        <w:lastRenderedPageBreak/>
         <w:drawing>
           <wp:inline distT="0" distB="0" distL="0" distR="0">
             <wp:extent cx="5731510" cy="3263900"/>
@@ -8182,7 +7131,7 @@
                     <pic:cNvPicPr preferRelativeResize="0"/>
                   </pic:nvPicPr>
                   <pic:blipFill>
-                    <a:blip r:embed="rId32"/>
+                    <a:blip r:embed="rId17"/>
                     <a:srcRect/>
                     <a:stretch>
                       <a:fillRect/>
@@ -8252,8 +7201,8 @@
         <w:ind w:hanging="360"/>
         <w:contextualSpacing/>
       </w:pPr>
-      <w:bookmarkStart w:id="34" w:name="ihv636" w:colFirst="0" w:colLast="0"/>
-      <w:bookmarkEnd w:id="34"/>
+      <w:bookmarkStart w:id="29" w:name="ihv636" w:colFirst="0" w:colLast="0"/>
+      <w:bookmarkEnd w:id="29"/>
       <w:r>
         <w:t xml:space="preserve">Enable Event Notification Service (ENS) toggles on or off. The ENS service communicates status changes in Kount to SFCC and updates them within the order. There are additional steps to enabling and configuring ENS.  Please use </w:t>
       </w:r>
@@ -8322,6 +7271,7 @@
         <w:rPr>
           <w:noProof/>
         </w:rPr>
+        <w:lastRenderedPageBreak/>
         <w:drawing>
           <wp:inline distT="0" distB="0" distL="0" distR="0">
             <wp:extent cx="5731510" cy="3251200"/>
@@ -8336,7 +7286,7 @@
                     <pic:cNvPicPr preferRelativeResize="0"/>
                   </pic:nvPicPr>
                   <pic:blipFill>
-                    <a:blip r:embed="rId33"/>
+                    <a:blip r:embed="rId18"/>
                     <a:srcRect/>
                     <a:stretch>
                       <a:fillRect/>
@@ -8371,11 +7321,7 @@
         <w:contextualSpacing/>
       </w:pPr>
       <w:r>
-        <w:t xml:space="preserve">Website is typically DEFAULT, although website values can be passed. The corresponding Website values will need to be created inside the AWC (Agent Web Console). To do so, </w:t>
-      </w:r>
-      <w:r>
-        <w:lastRenderedPageBreak/>
-        <w:t xml:space="preserve">navigate to the </w:t>
+        <w:t xml:space="preserve">Website is typically DEFAULT, although website values can be passed. The corresponding Website values will need to be created inside the AWC (Agent Web Console). To do so, navigate to the </w:t>
       </w:r>
       <w:r>
         <w:rPr>
@@ -8448,8 +7394,8 @@
         <w:ind w:hanging="360"/>
         <w:contextualSpacing/>
       </w:pPr>
-      <w:bookmarkStart w:id="35" w:name="32hioqz" w:colFirst="0" w:colLast="0"/>
-      <w:bookmarkEnd w:id="35"/>
+      <w:bookmarkStart w:id="30" w:name="32hioqz" w:colFirst="0" w:colLast="0"/>
+      <w:bookmarkEnd w:id="30"/>
       <w:r>
         <w:t xml:space="preserve">The “Kount ERROR Notification Email” is a list of email addresses that you would like any errors or warnings sent to that have occurred within SFCC concerning the Kount Link Cartridge. See the </w:t>
       </w:r>
@@ -8507,7 +7453,7 @@
                     <pic:cNvPicPr preferRelativeResize="0"/>
                   </pic:nvPicPr>
                   <pic:blipFill>
-                    <a:blip r:embed="rId34"/>
+                    <a:blip r:embed="rId19"/>
                     <a:srcRect/>
                     <a:stretch>
                       <a:fillRect/>
@@ -8541,8 +7487,8 @@
         <w:ind w:hanging="360"/>
         <w:contextualSpacing/>
       </w:pPr>
-      <w:bookmarkStart w:id="36" w:name="1hmsyys" w:colFirst="0" w:colLast="0"/>
-      <w:bookmarkEnd w:id="36"/>
+      <w:bookmarkStart w:id="31" w:name="1hmsyys" w:colFirst="0" w:colLast="0"/>
+      <w:bookmarkEnd w:id="31"/>
       <w:r>
         <w:t xml:space="preserve">UDF (User Defined Fields) can be established in the field. There are additional steps to enabling and configuring UDF values please use </w:t>
       </w:r>
@@ -8569,7 +7515,11 @@
         <w:contextualSpacing/>
       </w:pPr>
       <w:r>
-        <w:t>Enable Kount – Enables the Kount service to run against orders being passed into the environment.</w:t>
+        <w:t xml:space="preserve">Enable Kount – Enables the Kount service to run against orders being passed into the </w:t>
+      </w:r>
+      <w:r>
+        <w:lastRenderedPageBreak/>
+        <w:t>environment.</w:t>
       </w:r>
     </w:p>
     <w:p>
@@ -8656,7 +7606,7 @@
                     <pic:cNvPicPr preferRelativeResize="0"/>
                   </pic:nvPicPr>
                   <pic:blipFill>
-                    <a:blip r:embed="rId35"/>
+                    <a:blip r:embed="rId20"/>
                     <a:srcRect/>
                     <a:stretch>
                       <a:fillRect/>
@@ -8718,7 +7668,7 @@
                     <pic:cNvPicPr preferRelativeResize="0"/>
                   </pic:nvPicPr>
                   <pic:blipFill>
-                    <a:blip r:embed="rId36"/>
+                    <a:blip r:embed="rId21"/>
                     <a:srcRect/>
                     <a:stretch>
                       <a:fillRect/>
@@ -8759,7 +7709,6 @@
         <w:rPr>
           <w:lang w:val="en-US"/>
         </w:rPr>
-        <w:lastRenderedPageBreak/>
         <w:t>Using SFRA</w:t>
       </w:r>
       <w:r>
@@ -8796,7 +7745,7 @@
                     <pic:cNvPicPr/>
                   </pic:nvPicPr>
                   <pic:blipFill>
-                    <a:blip r:embed="rId37"/>
+                    <a:blip r:embed="rId22"/>
                     <a:stretch>
                       <a:fillRect/>
                     </a:stretch>
@@ -8870,7 +7819,7 @@
                     <pic:cNvPicPr/>
                   </pic:nvPicPr>
                   <pic:blipFill>
-                    <a:blip r:embed="rId38"/>
+                    <a:blip r:embed="rId23"/>
                     <a:stretch>
                       <a:fillRect/>
                     </a:stretch>
@@ -8894,8 +7843,63 @@
     <w:p>
       <w:pPr>
         <w:widowControl w:val="0"/>
-        <w:spacing w:after="0" w:line="240" w:lineRule="auto"/>
-        <w:ind w:left="720"/>
+        <w:numPr>
+          <w:ilvl w:val="0"/>
+          <w:numId w:val="22"/>
+        </w:numPr>
+        <w:spacing w:after="0" w:line="240" w:lineRule="auto"/>
+        <w:ind w:hanging="360"/>
+        <w:contextualSpacing/>
+      </w:pPr>
+      <w:r>
+        <w:rPr>
+          <w:lang w:val="en-US"/>
+        </w:rPr>
+        <w:t>Order Max Retries is used to define the maximum number of retry attempts, for a given order, in the case that the Kount service was unaivailable when called at time of place order in checkout.</w:t>
+      </w:r>
+      <w:r>
+        <w:drawing>
+          <wp:inline distT="0" distB="0" distL="0" distR="0" wp14:anchorId="5BF6E2F0" wp14:editId="296D052E">
+            <wp:extent cx="5731510" cy="662305"/>
+            <wp:effectExtent l="0" t="0" r="0" b="0"/>
+            <wp:docPr id="38" name="Picture 38"/>
+            <wp:cNvGraphicFramePr>
+              <a:graphicFrameLocks xmlns:a="http://schemas.openxmlformats.org/drawingml/2006/main" noChangeAspect="1"/>
+            </wp:cNvGraphicFramePr>
+            <a:graphic xmlns:a="http://schemas.openxmlformats.org/drawingml/2006/main">
+              <a:graphicData uri="http://schemas.openxmlformats.org/drawingml/2006/picture">
+                <pic:pic xmlns:pic="http://schemas.openxmlformats.org/drawingml/2006/picture">
+                  <pic:nvPicPr>
+                    <pic:cNvPr id="1" name=""/>
+                    <pic:cNvPicPr/>
+                  </pic:nvPicPr>
+                  <pic:blipFill>
+                    <a:blip r:embed="rId24"/>
+                    <a:stretch>
+                      <a:fillRect/>
+                    </a:stretch>
+                  </pic:blipFill>
+                  <pic:spPr>
+                    <a:xfrm>
+                      <a:off x="0" y="0"/>
+                      <a:ext cx="5731510" cy="662305"/>
+                    </a:xfrm>
+                    <a:prstGeom prst="rect">
+                      <a:avLst/>
+                    </a:prstGeom>
+                  </pic:spPr>
+                </pic:pic>
+              </a:graphicData>
+            </a:graphic>
+          </wp:inline>
+        </w:drawing>
+      </w:r>
+    </w:p>
+    <w:p>
+      <w:pPr>
+        <w:widowControl w:val="0"/>
+        <w:spacing w:after="0" w:line="240" w:lineRule="auto"/>
+        <w:ind w:firstLine="720"/>
         <w:contextualSpacing/>
       </w:pPr>
     </w:p>
@@ -8919,14 +7923,23 @@
         <w:pStyle w:val="Heading3"/>
         <w:spacing w:line="240" w:lineRule="auto"/>
       </w:pPr>
-      <w:bookmarkStart w:id="37" w:name="_41mghml" w:colFirst="0" w:colLast="0"/>
-      <w:bookmarkStart w:id="38" w:name="_Toc531855070"/>
-      <w:bookmarkEnd w:id="37"/>
+      <w:bookmarkStart w:id="32" w:name="_41mghml" w:colFirst="0" w:colLast="0"/>
+      <w:bookmarkStart w:id="33" w:name="_Toc531855070"/>
+      <w:bookmarkEnd w:id="32"/>
       <w:r>
         <w:lastRenderedPageBreak/>
-        <w:t>Step 4 - Assign Cartridge to Site</w:t>
-      </w:r>
-      <w:bookmarkEnd w:id="38"/>
+        <w:t xml:space="preserve">Step </w:t>
+      </w:r>
+      <w:r>
+        <w:rPr>
+          <w:lang w:val="en-US"/>
+        </w:rPr>
+        <w:t>3</w:t>
+      </w:r>
+      <w:r>
+        <w:t xml:space="preserve"> - Assign Cartridge to Site</w:t>
+      </w:r>
+      <w:bookmarkEnd w:id="33"/>
     </w:p>
     <w:p>
       <w:pPr>
@@ -9059,7 +8072,7 @@
                     <pic:cNvPicPr preferRelativeResize="0"/>
                   </pic:nvPicPr>
                   <pic:blipFill>
-                    <a:blip r:embed="rId39"/>
+                    <a:blip r:embed="rId25"/>
                     <a:srcRect/>
                     <a:stretch>
                       <a:fillRect/>
@@ -9093,19 +8106,29 @@
         <w:pStyle w:val="Heading3"/>
         <w:spacing w:line="240" w:lineRule="auto"/>
         <w:rPr>
-          <w:color w:val="000000"/>
-        </w:rPr>
-      </w:pPr>
-      <w:bookmarkStart w:id="39" w:name="_k65eyztqz6a5" w:colFirst="0" w:colLast="0"/>
-      <w:bookmarkStart w:id="40" w:name="_Toc531855071"/>
-      <w:bookmarkEnd w:id="39"/>
-      <w:r>
-        <w:rPr>
-          <w:color w:val="000000"/>
-        </w:rPr>
-        <w:t>Step 5 - Setup validation services</w:t>
-      </w:r>
-      <w:bookmarkEnd w:id="40"/>
+          <w:lang w:val="en-US"/>
+        </w:rPr>
+      </w:pPr>
+      <w:bookmarkStart w:id="34" w:name="_k65eyztqz6a5" w:colFirst="0" w:colLast="0"/>
+      <w:bookmarkEnd w:id="34"/>
+      <w:r>
+        <w:t xml:space="preserve">Step </w:t>
+      </w:r>
+      <w:r>
+        <w:rPr>
+          <w:lang w:val="en-US"/>
+        </w:rPr>
+        <w:t>4</w:t>
+      </w:r>
+      <w:r>
+        <w:t xml:space="preserve"> – </w:t>
+      </w:r>
+      <w:r>
+        <w:rPr>
+          <w:lang w:val="en-US"/>
+        </w:rPr>
+        <w:t>Setup Validation services</w:t>
+      </w:r>
     </w:p>
     <w:p>
       <w:pPr>
@@ -9419,7 +8442,7 @@
                     <pic:cNvPicPr preferRelativeResize="0"/>
                   </pic:nvPicPr>
                   <pic:blipFill>
-                    <a:blip r:embed="rId40"/>
+                    <a:blip r:embed="rId26"/>
                     <a:srcRect/>
                     <a:stretch>
                       <a:fillRect/>
@@ -9515,7 +8538,7 @@
                     <pic:cNvPicPr preferRelativeResize="0"/>
                   </pic:nvPicPr>
                   <pic:blipFill>
-                    <a:blip r:embed="rId41"/>
+                    <a:blip r:embed="rId27"/>
                     <a:srcRect/>
                     <a:stretch>
                       <a:fillRect/>
@@ -9571,16 +8594,16 @@
         <w:pStyle w:val="Heading3"/>
         <w:spacing w:line="240" w:lineRule="auto"/>
       </w:pPr>
-      <w:bookmarkStart w:id="41" w:name="_35rw8zz6tamc" w:colFirst="0" w:colLast="0"/>
-      <w:bookmarkStart w:id="42" w:name="_Toc531855072"/>
-      <w:bookmarkEnd w:id="41"/>
+      <w:bookmarkStart w:id="35" w:name="_35rw8zz6tamc" w:colFirst="0" w:colLast="0"/>
+      <w:bookmarkStart w:id="36" w:name="_Toc531855072"/>
+      <w:bookmarkEnd w:id="35"/>
       <w:r>
         <w:rPr>
           <w:color w:val="000000"/>
         </w:rPr>
         <w:t>Step 6 - The SFRA version does not need Storefront modifications. The following upgrades are described in case of conflict with other cartridges.</w:t>
       </w:r>
-      <w:bookmarkEnd w:id="42"/>
+      <w:bookmarkEnd w:id="36"/>
     </w:p>
     <w:p>
       <w:pPr>
@@ -9636,7 +8659,7 @@
                     <pic:cNvPicPr preferRelativeResize="0"/>
                   </pic:nvPicPr>
                   <pic:blipFill>
-                    <a:blip r:embed="rId42"/>
+                    <a:blip r:embed="rId28"/>
                     <a:srcRect/>
                     <a:stretch>
                       <a:fillRect/>
@@ -9715,7 +8738,7 @@
                     <pic:cNvPicPr preferRelativeResize="0"/>
                   </pic:nvPicPr>
                   <pic:blipFill>
-                    <a:blip r:embed="rId43"/>
+                    <a:blip r:embed="rId29"/>
                     <a:srcRect/>
                     <a:stretch>
                       <a:fillRect/>
@@ -9861,7 +8884,7 @@
                     <pic:cNvPicPr preferRelativeResize="0"/>
                   </pic:nvPicPr>
                   <pic:blipFill>
-                    <a:blip r:embed="rId44"/>
+                    <a:blip r:embed="rId30"/>
                     <a:srcRect/>
                     <a:stretch>
                       <a:fillRect/>
@@ -9972,7 +8995,7 @@
                     <pic:cNvPicPr preferRelativeResize="0"/>
                   </pic:nvPicPr>
                   <pic:blipFill>
-                    <a:blip r:embed="rId45"/>
+                    <a:blip r:embed="rId31"/>
                     <a:srcRect/>
                     <a:stretch>
                       <a:fillRect/>
@@ -10020,7 +9043,7 @@
                     <pic:cNvPicPr preferRelativeResize="0"/>
                   </pic:nvPicPr>
                   <pic:blipFill>
-                    <a:blip r:embed="rId46"/>
+                    <a:blip r:embed="rId32"/>
                     <a:srcRect/>
                     <a:stretch>
                       <a:fillRect/>
@@ -10152,7 +9175,7 @@
                     <pic:cNvPicPr preferRelativeResize="0"/>
                   </pic:nvPicPr>
                   <pic:blipFill>
-                    <a:blip r:embed="rId47"/>
+                    <a:blip r:embed="rId33"/>
                     <a:srcRect/>
                     <a:stretch>
                       <a:fillRect/>
@@ -10219,7 +9242,7 @@
                     <pic:cNvPicPr preferRelativeResize="0"/>
                   </pic:nvPicPr>
                   <pic:blipFill>
-                    <a:blip r:embed="rId48"/>
+                    <a:blip r:embed="rId34"/>
                     <a:srcRect/>
                     <a:stretch>
                       <a:fillRect/>
@@ -10241,35 +9264,32 @@
           </wp:inline>
         </w:drawing>
       </w:r>
+      <w:bookmarkStart w:id="37" w:name="_rrwp088cd2rn" w:colFirst="0" w:colLast="0"/>
+      <w:bookmarkStart w:id="38" w:name="_ea7pfa4yqqfk" w:colFirst="0" w:colLast="0"/>
+      <w:bookmarkEnd w:id="37"/>
+      <w:bookmarkEnd w:id="38"/>
     </w:p>
     <w:p>
       <w:pPr>
         <w:pStyle w:val="Heading3"/>
         <w:spacing w:line="240" w:lineRule="auto"/>
       </w:pPr>
-      <w:bookmarkStart w:id="43" w:name="_rrwp088cd2rn" w:colFirst="0" w:colLast="0"/>
-      <w:bookmarkEnd w:id="43"/>
-    </w:p>
-    <w:p>
-      <w:pPr>
-        <w:pStyle w:val="Heading3"/>
-        <w:spacing w:line="240" w:lineRule="auto"/>
-      </w:pPr>
-      <w:bookmarkStart w:id="44" w:name="_ea7pfa4yqqfk" w:colFirst="0" w:colLast="0"/>
-      <w:bookmarkEnd w:id="44"/>
-    </w:p>
-    <w:p>
-      <w:pPr>
-        <w:pStyle w:val="Heading3"/>
-        <w:spacing w:line="240" w:lineRule="auto"/>
-      </w:pPr>
-      <w:bookmarkStart w:id="45" w:name="_9s55o8ut1g1" w:colFirst="0" w:colLast="0"/>
-      <w:bookmarkStart w:id="46" w:name="_Toc531855073"/>
-      <w:bookmarkEnd w:id="45"/>
-      <w:r>
-        <w:t>Step 7 - Configure the Event Notification Service (Optional)</w:t>
-      </w:r>
-      <w:bookmarkEnd w:id="46"/>
+      <w:bookmarkStart w:id="39" w:name="_9s55o8ut1g1" w:colFirst="0" w:colLast="0"/>
+      <w:bookmarkStart w:id="40" w:name="_Toc531855073"/>
+      <w:bookmarkEnd w:id="39"/>
+      <w:r>
+        <w:t xml:space="preserve">Step </w:t>
+      </w:r>
+      <w:r>
+        <w:rPr>
+          <w:lang w:val="en-US"/>
+        </w:rPr>
+        <w:t>5</w:t>
+      </w:r>
+      <w:r>
+        <w:t xml:space="preserve"> - Configure the Event Notification Service (Optional)</w:t>
+      </w:r>
+      <w:bookmarkEnd w:id="40"/>
     </w:p>
     <w:p>
       <w:pPr>
@@ -10279,8 +9299,8 @@
       <w:r>
         <w:t>To configure the Event Notification Service (ENS) a Merchant URL will need to be set within the Kount Agent Web Console (AWC) and will need to be enabled within the Site Preferences in SFCC (use this</w:t>
       </w:r>
-      <w:bookmarkStart w:id="47" w:name="nmf14n" w:colFirst="0" w:colLast="0"/>
-      <w:bookmarkEnd w:id="47"/>
+      <w:bookmarkStart w:id="41" w:name="nmf14n" w:colFirst="0" w:colLast="0"/>
+      <w:bookmarkEnd w:id="41"/>
       <w:r>
         <w:rPr>
           <w:color w:val="0000FF"/>
@@ -10411,7 +9431,7 @@
                     <pic:cNvPicPr preferRelativeResize="0"/>
                   </pic:nvPicPr>
                   <pic:blipFill>
-                    <a:blip r:embed="rId49"/>
+                    <a:blip r:embed="rId35"/>
                     <a:srcRect l="3351" t="22489" r="6959" b="71124"/>
                     <a:stretch>
                       <a:fillRect/>
@@ -10517,7 +9537,7 @@
                     <pic:cNvPicPr preferRelativeResize="0"/>
                   </pic:nvPicPr>
                   <pic:blipFill>
-                    <a:blip r:embed="rId50"/>
+                    <a:blip r:embed="rId36"/>
                     <a:srcRect b="17345"/>
                     <a:stretch>
                       <a:fillRect/>
@@ -10615,7 +9635,7 @@
                     <pic:cNvPicPr preferRelativeResize="0"/>
                   </pic:nvPicPr>
                   <pic:blipFill>
-                    <a:blip r:embed="rId51"/>
+                    <a:blip r:embed="rId37"/>
                     <a:srcRect/>
                     <a:stretch>
                       <a:fillRect/>
@@ -10663,7 +9683,7 @@
                     <pic:cNvPicPr preferRelativeResize="0"/>
                   </pic:nvPicPr>
                   <pic:blipFill>
-                    <a:blip r:embed="rId52"/>
+                    <a:blip r:embed="rId38"/>
                     <a:srcRect/>
                     <a:stretch>
                       <a:fillRect/>
@@ -10701,19 +9721,19 @@
         <w:widowControl w:val="0"/>
         <w:spacing w:after="200" w:line="240" w:lineRule="auto"/>
       </w:pPr>
-      <w:bookmarkStart w:id="48" w:name="_37m2jsg" w:colFirst="0" w:colLast="0"/>
-      <w:bookmarkEnd w:id="48"/>
+      <w:bookmarkStart w:id="42" w:name="_37m2jsg" w:colFirst="0" w:colLast="0"/>
+      <w:bookmarkEnd w:id="42"/>
     </w:p>
     <w:p>
       <w:pPr>
         <w:pStyle w:val="Heading3"/>
         <w:spacing w:line="240" w:lineRule="auto"/>
       </w:pPr>
-      <w:bookmarkStart w:id="49" w:name="_Toc531855074"/>
+      <w:bookmarkStart w:id="43" w:name="_Toc531855074"/>
       <w:r>
         <w:t>External Interfaces (Communication between Kount and SFCC)</w:t>
       </w:r>
-      <w:bookmarkEnd w:id="49"/>
+      <w:bookmarkEnd w:id="43"/>
     </w:p>
     <w:p>
       <w:pPr>
@@ -10742,7 +9762,7 @@
         <w:spacing w:after="200" w:line="240" w:lineRule="auto"/>
       </w:pPr>
       <w:r>
-        <w:t xml:space="preserve">Notifications from Kount are sent to the cartridge as a series of events formatted in XML. Handlers for these events are implemented as controllers described below. One of them; (K_ENS-EventClassifications) is an event sorter; it is using the configuration described in </w:t>
+        <w:t xml:space="preserve">Notifications from Kount are sent to the cartridge as a series of events formatted in XML. Handlers for these events are implemented as controllers described below. One of them; (KENS-EventClassifications) is an event sorter; it is using the configuration described in </w:t>
       </w:r>
       <w:hyperlink w:anchor="_4f1mdlm">
         <w:r>
@@ -10769,7 +9789,7 @@
         <w:contextualSpacing/>
       </w:pPr>
       <w:r>
-        <w:t>K_ENS- EventClassifications – This is the event sorter determining classification of the event.</w:t>
+        <w:t>KENS- EventClassifications – This is the event sorter determining classification of the event.</w:t>
       </w:r>
     </w:p>
     <w:p>
@@ -10784,7 +9804,7 @@
         <w:contextualSpacing/>
       </w:pPr>
       <w:r>
-        <w:t>K_ENS- WorkflowStatusEdit, WorkflowReevaluate, RiskChangeScor, RiskChangeReply, RiskChangeVelo, RiskChangeVmax, RiskChangeGeox, RiskChangeNetw, RiskChangeReas - These are the different event handlers.</w:t>
+        <w:t>KENS- WorkflowStatusEdit, WorkflowReevaluate, RiskChangeScor, RiskChangeReply, RiskChangeVelo, RiskChangeVmax, RiskChangeGeox, RiskChangeNetw, RiskChangeReas - These are the different event handlers.</w:t>
       </w:r>
     </w:p>
     <w:p>
@@ -10883,6 +9903,12 @@
           <w:lang w:val="en-US"/>
         </w:rPr>
       </w:pPr>
+      <w:r>
+        <w:rPr>
+          <w:lang w:val="en-US"/>
+        </w:rPr>
+        <w:t>This job processes and deletes the custom objects immediately and does not need additional cleanup jobs or processes.</w:t>
+      </w:r>
     </w:p>
     <w:p>
       <w:pPr>
@@ -10912,7 +9938,7 @@
                     <pic:cNvPicPr/>
                   </pic:nvPicPr>
                   <pic:blipFill>
-                    <a:blip r:embed="rId53"/>
+                    <a:blip r:embed="rId39"/>
                     <a:stretch>
                       <a:fillRect/>
                     </a:stretch>
@@ -10935,11 +9961,6 @@
     </w:p>
     <w:p>
       <w:pPr>
-        <w:widowControl w:val="0"/>
-      </w:pPr>
-    </w:p>
-    <w:p>
-      <w:pPr>
         <w:pStyle w:val="Heading1"/>
         <w:spacing w:line="240" w:lineRule="auto"/>
         <w:rPr>
@@ -10952,25 +9973,55 @@
         </w:rPr>
         <w:t>Retry Job</w:t>
       </w:r>
-    </w:p>
-    <w:p>
-      <w:pPr>
-        <w:widowControl w:val="0"/>
+      <w:r>
         <w:rPr>
           <w:lang w:val="en-US"/>
         </w:rPr>
-      </w:pPr>
-      <w:r>
+        <w:t xml:space="preserve"> &amp; Availability</w:t>
+      </w:r>
+    </w:p>
+    <w:p>
+      <w:pPr>
+        <w:widowControl w:val="0"/>
         <w:rPr>
           <w:lang w:val="en-US"/>
         </w:rPr>
+      </w:pPr>
+      <w:r>
+        <w:rPr>
+          <w:lang w:val="en-US"/>
+        </w:rPr>
         <w:t>The retry job is used to iterate over created orders,</w:t>
       </w:r>
       <w:r>
         <w:rPr>
           <w:lang w:val="en-US"/>
         </w:rPr>
-        <w:t xml:space="preserve"> and communicate with Kount to reconcile orders orders in a Kount status of “Retry”. This provides coverage for orders that may have had an issue during initial case creation within checkout.</w:t>
+        <w:t xml:space="preserve"> and communicate with Kount to reconcile orders</w:t>
+      </w:r>
+      <w:r>
+        <w:rPr>
+          <w:lang w:val="en-US"/>
+        </w:rPr>
+        <w:t xml:space="preserve"> </w:t>
+      </w:r>
+      <w:r>
+        <w:rPr>
+          <w:lang w:val="en-US"/>
+        </w:rPr>
+        <w:t xml:space="preserve">in a Kount status of “Retry”. This provides coverage for orders </w:t>
+      </w:r>
+      <w:r>
+        <w:rPr>
+          <w:lang w:val="en-US"/>
+        </w:rPr>
+        <w:t xml:space="preserve">in the case of unavailability. The retry job will attempt additional service calls to Kount, up to the retry limit, configured within custom preferences. </w:t>
+      </w:r>
+      <w:r>
+        <w:rPr>
+          <w:lang w:val="en-US"/>
+        </w:rPr>
+        <w:t xml:space="preserve">Each failure triggers a notification/email to the address configured within custom preferences. If an order reaches the retry limit, the job will skip it in subsequent runs and it will remain in Kount Status = Retry. </w:t>
       </w:r>
     </w:p>
     <w:p>
@@ -10997,7 +10048,7 @@
                     <pic:cNvPicPr/>
                   </pic:nvPicPr>
                   <pic:blipFill>
-                    <a:blip r:embed="rId54"/>
+                    <a:blip r:embed="rId40"/>
                     <a:stretch>
                       <a:fillRect/>
                     </a:stretch>
@@ -11023,7 +10074,7 @@
         <w:pStyle w:val="Heading1"/>
         <w:spacing w:line="240" w:lineRule="auto"/>
       </w:pPr>
-      <w:bookmarkStart w:id="50" w:name="_Toc531855075"/>
+      <w:bookmarkStart w:id="44" w:name="_Toc531855075"/>
     </w:p>
     <w:p>
       <w:pPr>
@@ -11039,7 +10090,7 @@
       <w:r>
         <w:t>User Defined Fields Setup and Configuration</w:t>
       </w:r>
-      <w:bookmarkEnd w:id="50"/>
+      <w:bookmarkEnd w:id="44"/>
     </w:p>
     <w:p>
       <w:pPr>
@@ -11526,19 +10577,19 @@
         <w:spacing w:after="200" w:line="240" w:lineRule="auto"/>
         <w:jc w:val="both"/>
       </w:pPr>
-      <w:bookmarkStart w:id="51" w:name="_2lwamvv" w:colFirst="0" w:colLast="0"/>
-      <w:bookmarkEnd w:id="51"/>
+      <w:bookmarkStart w:id="45" w:name="_2lwamvv" w:colFirst="0" w:colLast="0"/>
+      <w:bookmarkEnd w:id="45"/>
     </w:p>
     <w:p>
       <w:pPr>
         <w:pStyle w:val="Heading2"/>
         <w:spacing w:line="240" w:lineRule="auto"/>
       </w:pPr>
-      <w:bookmarkStart w:id="52" w:name="_Toc531855076"/>
+      <w:bookmarkStart w:id="46" w:name="_Toc531855076"/>
       <w:r>
         <w:t>Configuration of User Defined Fields (UDFs) within Kount</w:t>
       </w:r>
-      <w:bookmarkEnd w:id="52"/>
+      <w:bookmarkEnd w:id="46"/>
     </w:p>
     <w:p>
       <w:pPr>
@@ -11613,7 +10664,7 @@
                     </pic:cNvPicPr>
                   </pic:nvPicPr>
                   <pic:blipFill>
-                    <a:blip r:embed="rId55">
+                    <a:blip r:embed="rId41">
                       <a:extLst>
                         <a:ext uri="{28A0092B-C50C-407E-A947-70E740481C1C}">
                           <a14:useLocalDpi xmlns:a14="http://schemas.microsoft.com/office/drawing/2010/main" val="0"/>
@@ -11654,6 +10705,7 @@
         <w:rPr>
           <w:highlight w:val="white"/>
         </w:rPr>
+        <w:lastRenderedPageBreak/>
         <w:t>UDF field has type Number by default. In order to change the type, choose the appropriate value using the Type dropdown, (alpha-numeric is the only value that can contribute to the VIP List).</w:t>
       </w:r>
     </w:p>
@@ -11663,7 +10715,6 @@
         <w:spacing w:after="200" w:line="240" w:lineRule="auto"/>
       </w:pPr>
       <w:r>
-        <w:lastRenderedPageBreak/>
         <w:t>When creating UDFs there may be a few minutes delay from the time of creation to the display within the AWC.</w:t>
       </w:r>
       <w:r>
@@ -11692,7 +10743,7 @@
                     <pic:cNvPicPr preferRelativeResize="0"/>
                   </pic:nvPicPr>
                   <pic:blipFill>
-                    <a:blip r:embed="rId56"/>
+                    <a:blip r:embed="rId42"/>
                     <a:srcRect/>
                     <a:stretch>
                       <a:fillRect/>
@@ -11739,7 +10790,7 @@
                     <pic:cNvPicPr preferRelativeResize="0"/>
                   </pic:nvPicPr>
                   <pic:blipFill>
-                    <a:blip r:embed="rId57"/>
+                    <a:blip r:embed="rId43"/>
                     <a:srcRect/>
                     <a:stretch>
                       <a:fillRect/>
@@ -11767,19 +10818,19 @@
         <w:widowControl w:val="0"/>
         <w:spacing w:after="200" w:line="240" w:lineRule="auto"/>
       </w:pPr>
-      <w:bookmarkStart w:id="53" w:name="_3l18frh" w:colFirst="0" w:colLast="0"/>
-      <w:bookmarkEnd w:id="53"/>
+      <w:bookmarkStart w:id="47" w:name="_3l18frh" w:colFirst="0" w:colLast="0"/>
+      <w:bookmarkEnd w:id="47"/>
     </w:p>
     <w:p>
       <w:pPr>
         <w:pStyle w:val="Heading2"/>
         <w:spacing w:line="240" w:lineRule="auto"/>
       </w:pPr>
-      <w:bookmarkStart w:id="54" w:name="_Toc531855077"/>
+      <w:bookmarkStart w:id="48" w:name="_Toc531855077"/>
       <w:r>
         <w:t>UDF Settings within SFCC Custom Preferences</w:t>
       </w:r>
-      <w:bookmarkEnd w:id="54"/>
+      <w:bookmarkEnd w:id="48"/>
     </w:p>
     <w:p>
       <w:pPr>
@@ -11845,7 +10896,7 @@
                     <pic:cNvPicPr preferRelativeResize="0"/>
                   </pic:nvPicPr>
                   <pic:blipFill>
-                    <a:blip r:embed="rId58"/>
+                    <a:blip r:embed="rId44"/>
                     <a:srcRect/>
                     <a:stretch>
                       <a:fillRect/>
@@ -11874,8 +10925,8 @@
         <w:spacing w:after="200" w:line="240" w:lineRule="auto"/>
         <w:jc w:val="center"/>
       </w:pPr>
-      <w:bookmarkStart w:id="55" w:name="_4k668n3" w:colFirst="0" w:colLast="0"/>
-      <w:bookmarkEnd w:id="55"/>
+      <w:bookmarkStart w:id="49" w:name="_4k668n3" w:colFirst="0" w:colLast="0"/>
+      <w:bookmarkEnd w:id="49"/>
       <w:r>
         <w:rPr>
           <w:noProof/>
@@ -11894,7 +10945,7 @@
                     <pic:cNvPicPr preferRelativeResize="0"/>
                   </pic:nvPicPr>
                   <pic:blipFill>
-                    <a:blip r:embed="rId59"/>
+                    <a:blip r:embed="rId45"/>
                     <a:srcRect/>
                     <a:stretch>
                       <a:fillRect/>
@@ -11922,11 +10973,11 @@
         <w:pStyle w:val="Heading2"/>
         <w:spacing w:line="240" w:lineRule="auto"/>
       </w:pPr>
-      <w:bookmarkStart w:id="56" w:name="_Toc531855078"/>
+      <w:bookmarkStart w:id="50" w:name="_Toc531855078"/>
       <w:r>
         <w:t>Modifying UDF map within SFCC</w:t>
       </w:r>
-      <w:bookmarkEnd w:id="56"/>
+      <w:bookmarkEnd w:id="50"/>
     </w:p>
     <w:p>
       <w:pPr>
@@ -11978,7 +11029,7 @@
                     <pic:cNvPicPr preferRelativeResize="0"/>
                   </pic:nvPicPr>
                   <pic:blipFill>
-                    <a:blip r:embed="rId60"/>
+                    <a:blip r:embed="rId46"/>
                     <a:srcRect/>
                     <a:stretch>
                       <a:fillRect/>
@@ -12310,11 +11361,11 @@
         <w:pStyle w:val="Heading1"/>
         <w:spacing w:line="240" w:lineRule="auto"/>
       </w:pPr>
-      <w:bookmarkStart w:id="57" w:name="_Toc531855079"/>
+      <w:bookmarkStart w:id="51" w:name="_Toc531855079"/>
       <w:r>
         <w:t>Error Logging and Notifications</w:t>
       </w:r>
-      <w:bookmarkEnd w:id="57"/>
+      <w:bookmarkEnd w:id="51"/>
     </w:p>
     <w:p>
       <w:pPr>
@@ -12464,8 +11515,8 @@
       </w:pPr>
     </w:p>
     <w:p>
-      <w:bookmarkStart w:id="58" w:name="3ygebqi" w:colFirst="0" w:colLast="0"/>
-      <w:bookmarkEnd w:id="58"/>
+      <w:bookmarkStart w:id="52" w:name="3ygebqi" w:colFirst="0" w:colLast="0"/>
+      <w:bookmarkEnd w:id="52"/>
       <w:r>
         <w:br w:type="page"/>
       </w:r>
@@ -12490,11 +11541,11 @@
         <w:pStyle w:val="Heading1"/>
         <w:spacing w:line="240" w:lineRule="auto"/>
       </w:pPr>
-      <w:bookmarkStart w:id="59" w:name="_Toc531855080"/>
+      <w:bookmarkStart w:id="53" w:name="_Toc531855080"/>
       <w:r>
         <w:t>Appendix A: Upgrading/Updating the Link Cartridge</w:t>
       </w:r>
-      <w:bookmarkEnd w:id="59"/>
+      <w:bookmarkEnd w:id="53"/>
     </w:p>
     <w:p>
       <w:pPr>
@@ -12547,7 +11598,14 @@
         <w:rPr>
           <w:rFonts w:ascii="Courier New" w:eastAsia="Courier New" w:hAnsi="Courier New" w:cs="Courier New"/>
         </w:rPr>
-        <w:t xml:space="preserve"> kount_metadata.xml</w:t>
+        <w:t xml:space="preserve"> </w:t>
+      </w:r>
+      <w:r>
+        <w:rPr>
+          <w:rFonts w:ascii="Courier New" w:eastAsia="Courier New" w:hAnsi="Courier New" w:cs="Courier New"/>
+          <w:lang w:val="en-US"/>
+        </w:rPr>
+        <w:t>site_template.zip</w:t>
       </w:r>
       <w:r>
         <w:t xml:space="preserve"> file provided with the latest instance of the Link Cartridge. Specific instructions are </w:t>
@@ -12706,7 +11764,7 @@
                     <pic:cNvPicPr preferRelativeResize="0"/>
                   </pic:nvPicPr>
                   <pic:blipFill>
-                    <a:blip r:embed="rId61"/>
+                    <a:blip r:embed="rId47"/>
                     <a:srcRect/>
                     <a:stretch>
                       <a:fillRect/>
@@ -12824,7 +11882,7 @@
         <w:spacing w:line="240" w:lineRule="auto"/>
       </w:pPr>
       <w:hyperlink w:anchor="_sqyw64">
-        <w:bookmarkStart w:id="60" w:name="_Toc531855081"/>
+        <w:bookmarkStart w:id="54" w:name="_Toc531855081"/>
         <w:r>
           <w:rPr>
             <w:color w:val="000080"/>
@@ -12832,7 +11890,7 @@
           </w:rPr>
           <w:t>Appendix B: SFCC Order Post-Authorization Workflow</w:t>
         </w:r>
-        <w:bookmarkEnd w:id="60"/>
+        <w:bookmarkEnd w:id="54"/>
       </w:hyperlink>
     </w:p>
     <w:p>
@@ -12873,7 +11931,7 @@
                     <pic:cNvPicPr preferRelativeResize="0"/>
                   </pic:nvPicPr>
                   <pic:blipFill>
-                    <a:blip r:embed="rId62"/>
+                    <a:blip r:embed="rId48"/>
                     <a:srcRect/>
                     <a:stretch>
                       <a:fillRect/>
@@ -12921,11 +11979,11 @@
         <w:pStyle w:val="Heading2"/>
         <w:spacing w:line="240" w:lineRule="auto"/>
       </w:pPr>
-      <w:bookmarkStart w:id="61" w:name="_Toc531855082"/>
+      <w:bookmarkStart w:id="55" w:name="_Toc531855082"/>
       <w:r>
         <w:t>Kount Review/Escalate</w:t>
       </w:r>
-      <w:bookmarkEnd w:id="61"/>
+      <w:bookmarkEnd w:id="55"/>
     </w:p>
     <w:p>
       <w:pPr>
@@ -12959,7 +12017,7 @@
                     <pic:cNvPicPr preferRelativeResize="0"/>
                   </pic:nvPicPr>
                   <pic:blipFill>
-                    <a:blip r:embed="rId63"/>
+                    <a:blip r:embed="rId49"/>
                     <a:srcRect/>
                     <a:stretch>
                       <a:fillRect/>
@@ -13006,7 +12064,7 @@
                     <pic:cNvPicPr preferRelativeResize="0"/>
                   </pic:nvPicPr>
                   <pic:blipFill>
-                    <a:blip r:embed="rId64"/>
+                    <a:blip r:embed="rId50"/>
                     <a:srcRect/>
                     <a:stretch>
                       <a:fillRect/>
@@ -13060,19 +12118,19 @@
       <w:pPr>
         <w:widowControl w:val="0"/>
       </w:pPr>
-      <w:bookmarkStart w:id="62" w:name="_1rvwp1q" w:colFirst="0" w:colLast="0"/>
-      <w:bookmarkEnd w:id="62"/>
+      <w:bookmarkStart w:id="56" w:name="_1rvwp1q" w:colFirst="0" w:colLast="0"/>
+      <w:bookmarkEnd w:id="56"/>
     </w:p>
     <w:p>
       <w:pPr>
         <w:pStyle w:val="Heading2"/>
         <w:spacing w:line="240" w:lineRule="auto"/>
       </w:pPr>
-      <w:bookmarkStart w:id="63" w:name="_Toc531855083"/>
+      <w:bookmarkStart w:id="57" w:name="_Toc531855083"/>
       <w:r>
         <w:t>Kount Approved</w:t>
       </w:r>
-      <w:bookmarkEnd w:id="63"/>
+      <w:bookmarkEnd w:id="57"/>
     </w:p>
     <w:p>
       <w:pPr>
@@ -13107,7 +12165,7 @@
                     <pic:cNvPicPr preferRelativeResize="0"/>
                   </pic:nvPicPr>
                   <pic:blipFill>
-                    <a:blip r:embed="rId65"/>
+                    <a:blip r:embed="rId51"/>
                     <a:srcRect/>
                     <a:stretch>
                       <a:fillRect/>
@@ -13154,7 +12212,7 @@
                     <pic:cNvPicPr preferRelativeResize="0"/>
                   </pic:nvPicPr>
                   <pic:blipFill>
-                    <a:blip r:embed="rId66"/>
+                    <a:blip r:embed="rId52"/>
                     <a:srcRect/>
                     <a:stretch>
                       <a:fillRect/>
@@ -13202,11 +12260,11 @@
         <w:pStyle w:val="Heading2"/>
         <w:spacing w:line="240" w:lineRule="auto"/>
       </w:pPr>
-      <w:bookmarkStart w:id="64" w:name="_Toc531855084"/>
+      <w:bookmarkStart w:id="58" w:name="_Toc531855084"/>
       <w:r>
         <w:t>Kount Decline</w:t>
       </w:r>
-      <w:bookmarkEnd w:id="64"/>
+      <w:bookmarkEnd w:id="58"/>
     </w:p>
     <w:p>
       <w:pPr>
@@ -13242,7 +12300,7 @@
                     <pic:cNvPicPr preferRelativeResize="0"/>
                   </pic:nvPicPr>
                   <pic:blipFill>
-                    <a:blip r:embed="rId67"/>
+                    <a:blip r:embed="rId53"/>
                     <a:srcRect/>
                     <a:stretch>
                       <a:fillRect/>
@@ -13289,7 +12347,7 @@
                     <pic:cNvPicPr preferRelativeResize="0"/>
                   </pic:nvPicPr>
                   <pic:blipFill>
-                    <a:blip r:embed="rId68"/>
+                    <a:blip r:embed="rId54"/>
                     <a:srcRect/>
                     <a:stretch>
                       <a:fillRect/>
@@ -13318,30 +12376,30 @@
         <w:spacing w:after="200" w:line="240" w:lineRule="auto"/>
         <w:jc w:val="center"/>
       </w:pPr>
-      <w:bookmarkStart w:id="65" w:name="_2r0uhxc" w:colFirst="0" w:colLast="0"/>
-      <w:bookmarkEnd w:id="65"/>
+      <w:bookmarkStart w:id="59" w:name="_2r0uhxc" w:colFirst="0" w:colLast="0"/>
+      <w:bookmarkEnd w:id="59"/>
     </w:p>
     <w:p>
       <w:pPr>
         <w:pStyle w:val="Heading1"/>
         <w:spacing w:line="240" w:lineRule="auto"/>
       </w:pPr>
-      <w:bookmarkStart w:id="66" w:name="_Toc531855085"/>
+      <w:bookmarkStart w:id="60" w:name="_Toc531855085"/>
       <w:r>
         <w:t>Appendix C: Test Cases</w:t>
       </w:r>
-      <w:bookmarkEnd w:id="66"/>
+      <w:bookmarkEnd w:id="60"/>
     </w:p>
     <w:p>
       <w:pPr>
         <w:pStyle w:val="Heading2"/>
         <w:spacing w:line="240" w:lineRule="auto"/>
       </w:pPr>
-      <w:bookmarkStart w:id="67" w:name="_Toc531855086"/>
+      <w:bookmarkStart w:id="61" w:name="_Toc531855086"/>
       <w:r>
         <w:t>Verifying the Functionality of the Cartridge: Test Cases</w:t>
       </w:r>
-      <w:bookmarkEnd w:id="67"/>
+      <w:bookmarkEnd w:id="61"/>
     </w:p>
     <w:p>
       <w:pPr>
@@ -13353,11 +12411,11 @@
         <w:pStyle w:val="Heading3"/>
         <w:spacing w:line="240" w:lineRule="auto"/>
       </w:pPr>
-      <w:bookmarkStart w:id="68" w:name="_Toc531855087"/>
+      <w:bookmarkStart w:id="62" w:name="_Toc531855087"/>
       <w:r>
         <w:t>Controllers/Pipelines</w:t>
       </w:r>
-      <w:bookmarkEnd w:id="68"/>
+      <w:bookmarkEnd w:id="62"/>
     </w:p>
     <w:p>
       <w:pPr>
@@ -13400,11 +12458,11 @@
         <w:pStyle w:val="Heading3"/>
         <w:spacing w:line="240" w:lineRule="auto"/>
       </w:pPr>
-      <w:bookmarkStart w:id="69" w:name="_Toc531855088"/>
+      <w:bookmarkStart w:id="63" w:name="_Toc531855088"/>
       <w:r>
         <w:t>Requirements for Test Cases:</w:t>
       </w:r>
-      <w:bookmarkEnd w:id="69"/>
+      <w:bookmarkEnd w:id="63"/>
     </w:p>
     <w:p>
       <w:pPr>
@@ -13435,7 +12493,7 @@
       <w:r>
         <w:t>Access to the Kount sandbox/test environment (</w:t>
       </w:r>
-      <w:hyperlink r:id="rId69">
+      <w:hyperlink r:id="rId55">
         <w:r>
           <w:rPr>
             <w:color w:val="1155CC"/>
@@ -13468,11 +12526,11 @@
         <w:pStyle w:val="Heading4"/>
         <w:spacing w:line="240" w:lineRule="auto"/>
       </w:pPr>
-      <w:bookmarkStart w:id="70" w:name="_Toc531855089"/>
+      <w:bookmarkStart w:id="64" w:name="_Toc531855089"/>
       <w:r>
         <w:t>Prerequisites:</w:t>
       </w:r>
-      <w:bookmarkEnd w:id="70"/>
+      <w:bookmarkEnd w:id="64"/>
       <w:r>
         <w:t xml:space="preserve"> </w:t>
       </w:r>
@@ -13599,11 +12657,11 @@
         <w:pStyle w:val="Heading5"/>
         <w:spacing w:line="240" w:lineRule="auto"/>
       </w:pPr>
-      <w:bookmarkStart w:id="71" w:name="_Toc531855090"/>
+      <w:bookmarkStart w:id="65" w:name="_Toc531855090"/>
       <w:r>
         <w:t>TestCase 1: Verify all fields and choices are present within the Business Manager (BM) after installing the Kount Link Cartridge</w:t>
       </w:r>
-      <w:bookmarkEnd w:id="71"/>
+      <w:bookmarkEnd w:id="65"/>
     </w:p>
     <w:p>
       <w:pPr>
@@ -13841,12 +12899,12 @@
         <w:pStyle w:val="Heading5"/>
         <w:spacing w:line="240" w:lineRule="auto"/>
       </w:pPr>
-      <w:bookmarkStart w:id="72" w:name="_Toc531855091"/>
+      <w:bookmarkStart w:id="66" w:name="_Toc531855091"/>
       <w:r>
         <w:lastRenderedPageBreak/>
         <w:t>TestCase 2: Verify the Attributes values within the Order Attributes tab within the Business Manager (BM).</w:t>
       </w:r>
-      <w:bookmarkEnd w:id="72"/>
+      <w:bookmarkEnd w:id="66"/>
     </w:p>
     <w:p>
       <w:pPr>
@@ -14065,22 +13123,22 @@
         <w:pStyle w:val="Heading3"/>
         <w:spacing w:line="240" w:lineRule="auto"/>
       </w:pPr>
-      <w:bookmarkStart w:id="73" w:name="_Toc531855092"/>
+      <w:bookmarkStart w:id="67" w:name="_Toc531855092"/>
       <w:r>
         <w:t>Part 1.1. Pre authorization</w:t>
       </w:r>
-      <w:bookmarkEnd w:id="73"/>
+      <w:bookmarkEnd w:id="67"/>
     </w:p>
     <w:p>
       <w:pPr>
         <w:pStyle w:val="Heading4"/>
         <w:spacing w:line="240" w:lineRule="auto"/>
       </w:pPr>
-      <w:bookmarkStart w:id="74" w:name="_Toc531855093"/>
+      <w:bookmarkStart w:id="68" w:name="_Toc531855093"/>
       <w:r>
         <w:t>Prerequisites:</w:t>
       </w:r>
-      <w:bookmarkEnd w:id="74"/>
+      <w:bookmarkEnd w:id="68"/>
     </w:p>
     <w:p>
       <w:pPr>
@@ -14171,11 +13229,11 @@
         <w:pStyle w:val="Heading5"/>
         <w:spacing w:line="240" w:lineRule="auto"/>
       </w:pPr>
-      <w:bookmarkStart w:id="75" w:name="_Toc531855094"/>
+      <w:bookmarkStart w:id="69" w:name="_Toc531855094"/>
       <w:r>
         <w:t>Test Case 3: Testing the Functionality of the iFrame</w:t>
       </w:r>
-      <w:bookmarkEnd w:id="75"/>
+      <w:bookmarkEnd w:id="69"/>
     </w:p>
     <w:p>
       <w:pPr>
@@ -14385,11 +13443,11 @@
         <w:pStyle w:val="Heading5"/>
         <w:spacing w:line="240" w:lineRule="auto"/>
       </w:pPr>
-      <w:bookmarkStart w:id="76" w:name="_Toc531855095"/>
+      <w:bookmarkStart w:id="70" w:name="_Toc531855095"/>
       <w:r>
         <w:t>TestCase 4: Verify internal orders do not collect Device Data via the iFrame</w:t>
       </w:r>
-      <w:bookmarkEnd w:id="76"/>
+      <w:bookmarkEnd w:id="70"/>
     </w:p>
     <w:p>
       <w:pPr>
@@ -14633,11 +13691,11 @@
         <w:pStyle w:val="Heading5"/>
         <w:spacing w:line="240" w:lineRule="auto"/>
       </w:pPr>
-      <w:bookmarkStart w:id="77" w:name="_Toc531855096"/>
+      <w:bookmarkStart w:id="71" w:name="_Toc531855096"/>
       <w:r>
         <w:t>TestCase 5: Session ID values for both iFrame collection and HTTPS RIS post are matching</w:t>
       </w:r>
-      <w:bookmarkEnd w:id="77"/>
+      <w:bookmarkEnd w:id="71"/>
     </w:p>
     <w:p>
       <w:pPr>
@@ -14828,13 +13886,13 @@
         <w:pStyle w:val="Heading5"/>
         <w:spacing w:line="240" w:lineRule="auto"/>
       </w:pPr>
-      <w:bookmarkStart w:id="78" w:name="_1jlao46" w:colFirst="0" w:colLast="0"/>
-      <w:bookmarkStart w:id="79" w:name="_Toc531855097"/>
-      <w:bookmarkEnd w:id="78"/>
+      <w:bookmarkStart w:id="72" w:name="_1jlao46" w:colFirst="0" w:colLast="0"/>
+      <w:bookmarkStart w:id="73" w:name="_Toc531855097"/>
+      <w:bookmarkEnd w:id="72"/>
       <w:r>
         <w:t>Test Case 6: Send data to Kount. Check that guest user and order data sent correctly to Kount.</w:t>
       </w:r>
-      <w:bookmarkEnd w:id="79"/>
+      <w:bookmarkEnd w:id="73"/>
     </w:p>
     <w:p>
       <w:pPr>
@@ -14956,7 +14014,7 @@
         <w:lastRenderedPageBreak/>
         <w:t xml:space="preserve">- Device: Location, IP Address (to find out you address can use e.g. can use </w:t>
       </w:r>
-      <w:hyperlink r:id="rId70">
+      <w:hyperlink r:id="rId56">
         <w:r>
           <w:rPr>
             <w:color w:val="1155CC"/>
@@ -15010,13 +14068,13 @@
         <w:pStyle w:val="Heading5"/>
         <w:spacing w:line="240" w:lineRule="auto"/>
       </w:pPr>
-      <w:bookmarkStart w:id="80" w:name="_43ky6rz" w:colFirst="0" w:colLast="0"/>
-      <w:bookmarkStart w:id="81" w:name="_Toc531855098"/>
-      <w:bookmarkEnd w:id="80"/>
+      <w:bookmarkStart w:id="74" w:name="_43ky6rz" w:colFirst="0" w:colLast="0"/>
+      <w:bookmarkStart w:id="75" w:name="_Toc531855098"/>
+      <w:bookmarkEnd w:id="74"/>
       <w:r>
         <w:t>TestCase 7: Send data to Kount. Check that registered user and order data sent correctly to Kount.</w:t>
       </w:r>
-      <w:bookmarkEnd w:id="81"/>
+      <w:bookmarkEnd w:id="75"/>
     </w:p>
     <w:p>
       <w:pPr>
@@ -15146,7 +14204,7 @@
       <w:r>
         <w:t xml:space="preserve">- Device: Location, IP Address (to find out you address can use e.g. can use </w:t>
       </w:r>
-      <w:hyperlink r:id="rId71">
+      <w:hyperlink r:id="rId57">
         <w:r>
           <w:rPr>
             <w:color w:val="1155CC"/>
@@ -15200,13 +14258,13 @@
         <w:pStyle w:val="Heading5"/>
         <w:spacing w:line="240" w:lineRule="auto"/>
       </w:pPr>
-      <w:bookmarkStart w:id="82" w:name="_2iq8gzs" w:colFirst="0" w:colLast="0"/>
-      <w:bookmarkStart w:id="83" w:name="_Toc531855099"/>
-      <w:bookmarkEnd w:id="82"/>
+      <w:bookmarkStart w:id="76" w:name="_2iq8gzs" w:colFirst="0" w:colLast="0"/>
+      <w:bookmarkStart w:id="77" w:name="_Toc531855099"/>
+      <w:bookmarkEnd w:id="76"/>
       <w:r>
         <w:t>TestCase 8.: Decline Order. Check that declined order return user to billing page with proper message.</w:t>
       </w:r>
-      <w:bookmarkEnd w:id="83"/>
+      <w:bookmarkEnd w:id="77"/>
     </w:p>
     <w:p>
       <w:pPr>
@@ -15377,13 +14435,13 @@
         <w:pStyle w:val="Heading5"/>
         <w:spacing w:line="240" w:lineRule="auto"/>
       </w:pPr>
-      <w:bookmarkStart w:id="84" w:name="_xvir7l" w:colFirst="0" w:colLast="0"/>
-      <w:bookmarkStart w:id="85" w:name="_Toc531855100"/>
-      <w:bookmarkEnd w:id="84"/>
+      <w:bookmarkStart w:id="78" w:name="_xvir7l" w:colFirst="0" w:colLast="0"/>
+      <w:bookmarkStart w:id="79" w:name="_Toc531855100"/>
+      <w:bookmarkEnd w:id="78"/>
       <w:r>
         <w:t>TestCase 9: Workflow Reevaluate. Check that order status changed in OMS (BM), when it changed on Kount.</w:t>
       </w:r>
-      <w:bookmarkEnd w:id="85"/>
+      <w:bookmarkEnd w:id="79"/>
     </w:p>
     <w:p>
       <w:pPr>
@@ -15573,13 +14631,13 @@
         <w:pStyle w:val="Heading5"/>
         <w:spacing w:line="240" w:lineRule="auto"/>
       </w:pPr>
-      <w:bookmarkStart w:id="86" w:name="_3hv69ve" w:colFirst="0" w:colLast="0"/>
-      <w:bookmarkStart w:id="87" w:name="_Toc531855101"/>
-      <w:bookmarkEnd w:id="86"/>
+      <w:bookmarkStart w:id="80" w:name="_3hv69ve" w:colFirst="0" w:colLast="0"/>
+      <w:bookmarkStart w:id="81" w:name="_Toc531855101"/>
+      <w:bookmarkEnd w:id="80"/>
       <w:r>
         <w:t>TestCase 10: Risk Change Score. Check that order risk evaluation changed OMS (BM), when it changed on Kount.</w:t>
       </w:r>
-      <w:bookmarkEnd w:id="87"/>
+      <w:bookmarkEnd w:id="81"/>
       <w:r>
         <w:t xml:space="preserve"> </w:t>
       </w:r>
@@ -15785,13 +14843,13 @@
         <w:pStyle w:val="Heading5"/>
         <w:spacing w:line="240" w:lineRule="auto"/>
       </w:pPr>
-      <w:bookmarkStart w:id="88" w:name="_1x0gk37" w:colFirst="0" w:colLast="0"/>
-      <w:bookmarkStart w:id="89" w:name="_Toc531855102"/>
-      <w:bookmarkEnd w:id="88"/>
+      <w:bookmarkStart w:id="82" w:name="_1x0gk37" w:colFirst="0" w:colLast="0"/>
+      <w:bookmarkStart w:id="83" w:name="_Toc531855102"/>
+      <w:bookmarkEnd w:id="82"/>
       <w:r>
         <w:t>TestCase 11. Additional Payment Types verification</w:t>
       </w:r>
-      <w:bookmarkEnd w:id="89"/>
+      <w:bookmarkEnd w:id="83"/>
     </w:p>
     <w:p>
       <w:pPr>
@@ -15915,13 +14973,13 @@
         <w:pStyle w:val="Heading5"/>
         <w:spacing w:line="240" w:lineRule="auto"/>
       </w:pPr>
-      <w:bookmarkStart w:id="90" w:name="_4h042r0" w:colFirst="0" w:colLast="0"/>
-      <w:bookmarkStart w:id="91" w:name="_Toc531855103"/>
-      <w:bookmarkEnd w:id="90"/>
+      <w:bookmarkStart w:id="84" w:name="_4h042r0" w:colFirst="0" w:colLast="0"/>
+      <w:bookmarkStart w:id="85" w:name="_Toc531855103"/>
+      <w:bookmarkEnd w:id="84"/>
       <w:r>
         <w:t>TestCase 12. User Defined Fields verification</w:t>
       </w:r>
-      <w:bookmarkEnd w:id="91"/>
+      <w:bookmarkEnd w:id="85"/>
     </w:p>
     <w:p>
       <w:pPr>
@@ -16213,13 +15271,13 @@
         <w:pStyle w:val="Heading5"/>
         <w:spacing w:line="240" w:lineRule="auto"/>
       </w:pPr>
-      <w:bookmarkStart w:id="92" w:name="_2w5ecyt" w:colFirst="0" w:colLast="0"/>
-      <w:bookmarkStart w:id="93" w:name="_Toc531855104"/>
-      <w:bookmarkEnd w:id="92"/>
+      <w:bookmarkStart w:id="86" w:name="_2w5ecyt" w:colFirst="0" w:colLast="0"/>
+      <w:bookmarkStart w:id="87" w:name="_Toc531855104"/>
+      <w:bookmarkEnd w:id="86"/>
       <w:r>
         <w:t>TestCase 13. Errors logging and email notification verification</w:t>
       </w:r>
-      <w:bookmarkEnd w:id="93"/>
+      <w:bookmarkEnd w:id="87"/>
     </w:p>
     <w:p>
       <w:pPr>
@@ -16266,7 +15324,7 @@
         </w:rPr>
         <w:t xml:space="preserve">Go to  </w:t>
       </w:r>
-      <w:hyperlink r:id="rId72">
+      <w:hyperlink r:id="rId58">
         <w:r>
           <w:rPr>
             <w:i/>
@@ -16289,7 +15347,7 @@
         </w:rPr>
         <w:t xml:space="preserve"> &gt;  </w:t>
       </w:r>
-      <w:hyperlink r:id="rId73">
+      <w:hyperlink r:id="rId59">
         <w:r>
           <w:rPr>
             <w:i/>
@@ -16312,7 +15370,7 @@
         </w:rPr>
         <w:t xml:space="preserve"> &gt;  </w:t>
       </w:r>
-      <w:hyperlink r:id="rId74">
+      <w:hyperlink r:id="rId60">
         <w:r>
           <w:rPr>
             <w:i/>
@@ -16527,13 +15585,13 @@
         <w:pStyle w:val="Heading5"/>
         <w:spacing w:line="240" w:lineRule="auto"/>
       </w:pPr>
-      <w:bookmarkStart w:id="94" w:name="_1baon6m" w:colFirst="0" w:colLast="0"/>
-      <w:bookmarkStart w:id="95" w:name="_Toc531855105"/>
-      <w:bookmarkEnd w:id="94"/>
+      <w:bookmarkStart w:id="88" w:name="_1baon6m" w:colFirst="0" w:colLast="0"/>
+      <w:bookmarkStart w:id="89" w:name="_Toc531855105"/>
+      <w:bookmarkEnd w:id="88"/>
       <w:r>
         <w:t>TestCase 14: Risk Change Score. Check that email with old and new Evaluation data receiving, when Risk and Reevaluation events changed.</w:t>
       </w:r>
-      <w:bookmarkEnd w:id="95"/>
+      <w:bookmarkEnd w:id="89"/>
       <w:r>
         <w:t xml:space="preserve"> </w:t>
       </w:r>
@@ -16543,11 +15601,11 @@
         <w:pStyle w:val="Heading4"/>
         <w:spacing w:line="240" w:lineRule="auto"/>
       </w:pPr>
-      <w:bookmarkStart w:id="96" w:name="_Toc531855106"/>
+      <w:bookmarkStart w:id="90" w:name="_Toc531855106"/>
       <w:r>
         <w:t>Prerequisites:</w:t>
       </w:r>
-      <w:bookmarkEnd w:id="96"/>
+      <w:bookmarkEnd w:id="90"/>
       <w:r>
         <w:t xml:space="preserve"> </w:t>
       </w:r>
@@ -16750,24 +15808,24 @@
         <w:pStyle w:val="Heading5"/>
         <w:spacing w:line="240" w:lineRule="auto"/>
       </w:pPr>
-      <w:bookmarkStart w:id="97" w:name="_3vac5uf" w:colFirst="0" w:colLast="0"/>
-      <w:bookmarkStart w:id="98" w:name="_Toc531855107"/>
-      <w:bookmarkEnd w:id="97"/>
+      <w:bookmarkStart w:id="91" w:name="_3vac5uf" w:colFirst="0" w:colLast="0"/>
+      <w:bookmarkStart w:id="92" w:name="_Toc531855107"/>
+      <w:bookmarkEnd w:id="91"/>
       <w:r>
         <w:t>TestCase 15.: Decline Order. Check that declined order returns user to billing page with proper message.</w:t>
       </w:r>
-      <w:bookmarkEnd w:id="98"/>
+      <w:bookmarkEnd w:id="92"/>
     </w:p>
     <w:p>
       <w:pPr>
         <w:pStyle w:val="Heading4"/>
         <w:spacing w:line="240" w:lineRule="auto"/>
       </w:pPr>
-      <w:bookmarkStart w:id="99" w:name="_Toc531855108"/>
+      <w:bookmarkStart w:id="93" w:name="_Toc531855108"/>
       <w:r>
         <w:t>Prerequisites:</w:t>
       </w:r>
-      <w:bookmarkEnd w:id="99"/>
+      <w:bookmarkEnd w:id="93"/>
     </w:p>
     <w:p>
       <w:pPr>
@@ -16912,13 +15970,13 @@
         <w:pStyle w:val="Heading5"/>
         <w:spacing w:line="240" w:lineRule="auto"/>
       </w:pPr>
-      <w:bookmarkStart w:id="100" w:name="_2afmg28" w:colFirst="0" w:colLast="0"/>
-      <w:bookmarkStart w:id="101" w:name="_Toc531855109"/>
-      <w:bookmarkEnd w:id="100"/>
+      <w:bookmarkStart w:id="94" w:name="_2afmg28" w:colFirst="0" w:colLast="0"/>
+      <w:bookmarkStart w:id="95" w:name="_Toc531855109"/>
+      <w:bookmarkEnd w:id="94"/>
       <w:r>
         <w:t>TestCase 16.: Order in Review. Check that order in review is displayed correctly in Kount and DW BM.</w:t>
       </w:r>
-      <w:bookmarkEnd w:id="101"/>
+      <w:bookmarkEnd w:id="95"/>
     </w:p>
     <w:p>
       <w:pPr>
@@ -17130,13 +16188,13 @@
         <w:pStyle w:val="Heading5"/>
         <w:spacing w:line="240" w:lineRule="auto"/>
       </w:pPr>
-      <w:bookmarkStart w:id="102" w:name="_pkwqa1" w:colFirst="0" w:colLast="0"/>
-      <w:bookmarkStart w:id="103" w:name="_Toc531855110"/>
-      <w:bookmarkEnd w:id="102"/>
+      <w:bookmarkStart w:id="96" w:name="_pkwqa1" w:colFirst="0" w:colLast="0"/>
+      <w:bookmarkStart w:id="97" w:name="_Toc531855110"/>
+      <w:bookmarkEnd w:id="96"/>
       <w:r>
         <w:t>TestCase 17.: Approved Order. Check that approved order is displayed correctly in Kount and DW BM.</w:t>
       </w:r>
-      <w:bookmarkEnd w:id="103"/>
+      <w:bookmarkEnd w:id="97"/>
     </w:p>
     <w:p>
       <w:pPr>
@@ -17359,11 +16417,11 @@
         <w:pStyle w:val="Heading3"/>
         <w:spacing w:line="240" w:lineRule="auto"/>
       </w:pPr>
-      <w:bookmarkStart w:id="104" w:name="_Toc531855111"/>
+      <w:bookmarkStart w:id="98" w:name="_Toc531855111"/>
       <w:r>
         <w:t>Part 1.2. Post authorisation)</w:t>
       </w:r>
-      <w:bookmarkEnd w:id="104"/>
+      <w:bookmarkEnd w:id="98"/>
       <w:r>
         <w:t xml:space="preserve"> </w:t>
       </w:r>
@@ -17374,8 +16432,8 @@
         <w:spacing w:before="360" w:after="360"/>
         <w:ind w:left="864" w:right="864"/>
       </w:pPr>
-      <w:bookmarkStart w:id="105" w:name="_1opuj5n" w:colFirst="0" w:colLast="0"/>
-      <w:bookmarkEnd w:id="105"/>
+      <w:bookmarkStart w:id="99" w:name="_1opuj5n" w:colFirst="0" w:colLast="0"/>
+      <w:bookmarkEnd w:id="99"/>
       <w:r>
         <w:rPr>
           <w:i/>
@@ -17391,13 +16449,13 @@
         <w:pStyle w:val="Heading5"/>
         <w:spacing w:line="240" w:lineRule="auto"/>
       </w:pPr>
-      <w:bookmarkStart w:id="106" w:name="_48pi1tg" w:colFirst="0" w:colLast="0"/>
-      <w:bookmarkStart w:id="107" w:name="_Toc531855112"/>
-      <w:bookmarkEnd w:id="106"/>
+      <w:bookmarkStart w:id="100" w:name="_48pi1tg" w:colFirst="0" w:colLast="0"/>
+      <w:bookmarkStart w:id="101" w:name="_Toc531855112"/>
+      <w:bookmarkEnd w:id="100"/>
       <w:r>
         <w:t>TestCase 18: Decline Order. Check that declined order return user to billing page with proper message.</w:t>
       </w:r>
-      <w:bookmarkEnd w:id="107"/>
+      <w:bookmarkEnd w:id="101"/>
     </w:p>
     <w:p>
       <w:pPr>
@@ -17559,13 +16617,13 @@
         <w:pStyle w:val="Heading5"/>
         <w:spacing w:line="240" w:lineRule="auto"/>
       </w:pPr>
-      <w:bookmarkStart w:id="108" w:name="_2nusc19" w:colFirst="0" w:colLast="0"/>
-      <w:bookmarkStart w:id="109" w:name="_Toc531855113"/>
-      <w:bookmarkEnd w:id="108"/>
+      <w:bookmarkStart w:id="102" w:name="_2nusc19" w:colFirst="0" w:colLast="0"/>
+      <w:bookmarkStart w:id="103" w:name="_Toc531855113"/>
+      <w:bookmarkEnd w:id="102"/>
       <w:r>
         <w:t>TestCase 19: Order in Review. Check that order in review is displayed correctly in Kount and DW BM.</w:t>
       </w:r>
-      <w:bookmarkEnd w:id="109"/>
+      <w:bookmarkEnd w:id="103"/>
     </w:p>
     <w:p>
       <w:pPr>
@@ -17761,13 +16819,13 @@
         <w:pStyle w:val="Heading5"/>
         <w:spacing w:line="240" w:lineRule="auto"/>
       </w:pPr>
-      <w:bookmarkStart w:id="110" w:name="_1302m92" w:colFirst="0" w:colLast="0"/>
-      <w:bookmarkStart w:id="111" w:name="_Toc531855114"/>
-      <w:bookmarkEnd w:id="110"/>
+      <w:bookmarkStart w:id="104" w:name="_1302m92" w:colFirst="0" w:colLast="0"/>
+      <w:bookmarkStart w:id="105" w:name="_Toc531855114"/>
+      <w:bookmarkEnd w:id="104"/>
       <w:r>
         <w:t>TestCase 20: Approved Order. Check that approved order is displayed correctly in Kount and DW BM.</w:t>
       </w:r>
-      <w:bookmarkEnd w:id="111"/>
+      <w:bookmarkEnd w:id="105"/>
     </w:p>
     <w:p>
       <w:pPr>
@@ -18721,12 +17779,12 @@
         <w:pStyle w:val="Heading1"/>
         <w:spacing w:line="240" w:lineRule="auto"/>
       </w:pPr>
-      <w:bookmarkStart w:id="112" w:name="_Toc531855115"/>
+      <w:bookmarkStart w:id="106" w:name="_Toc531855115"/>
       <w:r>
         <w:lastRenderedPageBreak/>
         <w:t>Appendix D: Manual Integration Steps</w:t>
       </w:r>
-      <w:bookmarkEnd w:id="112"/>
+      <w:bookmarkEnd w:id="106"/>
     </w:p>
     <w:p>
       <w:pPr>
@@ -18775,7 +17833,7 @@
                     <pic:cNvPicPr preferRelativeResize="0"/>
                   </pic:nvPicPr>
                   <pic:blipFill>
-                    <a:blip r:embed="rId75"/>
+                    <a:blip r:embed="rId61"/>
                     <a:srcRect/>
                     <a:stretch>
                       <a:fillRect/>
@@ -18965,7 +18023,7 @@
         <w:ind w:hanging="360"/>
         <w:contextualSpacing/>
         <w:rPr>
-          <w:ins w:id="113" w:author="Jeff Pannone" w:date="2020-05-11T11:44:00Z"/>
+          <w:ins w:id="107" w:author="Jeff Pannone" w:date="2020-05-11T11:44:00Z"/>
         </w:rPr>
       </w:pPr>
       <w:r>
@@ -18983,7 +18041,7 @@
         <w:ind w:hanging="360"/>
         <w:contextualSpacing/>
       </w:pPr>
-      <w:ins w:id="114" w:author="Jeff Pannone" w:date="2020-05-11T11:44:00Z">
+      <w:ins w:id="108" w:author="Jeff Pannone" w:date="2020-05-11T11:44:00Z">
         <w:r>
           <w:t xml:space="preserve">value: </w:t>
         </w:r>
@@ -19015,10 +18073,10 @@
         <w:ind w:hanging="360"/>
         <w:contextualSpacing/>
         <w:rPr>
-          <w:del w:id="115" w:author="Jeff Pannone" w:date="2020-05-11T11:44:00Z"/>
-        </w:rPr>
-      </w:pPr>
-      <w:del w:id="116" w:author="Jeff Pannone" w:date="2020-05-11T11:44:00Z">
+          <w:del w:id="109" w:author="Jeff Pannone" w:date="2020-05-11T11:44:00Z"/>
+        </w:rPr>
+      </w:pPr>
+      <w:del w:id="110" w:author="Jeff Pannone" w:date="2020-05-11T11:44:00Z">
         <w:r>
           <w:delText>value: CHANGE, display value: Change</w:delText>
         </w:r>
@@ -19035,10 +18093,10 @@
         <w:ind w:hanging="360"/>
         <w:contextualSpacing/>
         <w:rPr>
-          <w:del w:id="117" w:author="Jeff Pannone" w:date="2020-05-11T11:44:00Z"/>
-        </w:rPr>
-      </w:pPr>
-      <w:del w:id="118" w:author="Jeff Pannone" w:date="2020-05-11T11:44:00Z">
+          <w:del w:id="111" w:author="Jeff Pannone" w:date="2020-05-11T11:44:00Z"/>
+        </w:rPr>
+      </w:pPr>
+      <w:del w:id="112" w:author="Jeff Pannone" w:date="2020-05-11T11:44:00Z">
         <w:r>
           <w:delText>value: TIME OUT, display value: Time Out</w:delText>
         </w:r>
@@ -19055,10 +18113,10 @@
         <w:ind w:hanging="360"/>
         <w:contextualSpacing/>
         <w:rPr>
-          <w:del w:id="119" w:author="Jeff Pannone" w:date="2020-05-11T11:44:00Z"/>
-        </w:rPr>
-      </w:pPr>
-      <w:del w:id="120" w:author="Jeff Pannone" w:date="2020-05-11T11:44:00Z">
+          <w:del w:id="113" w:author="Jeff Pannone" w:date="2020-05-11T11:44:00Z"/>
+        </w:rPr>
+      </w:pPr>
+      <w:del w:id="114" w:author="Jeff Pannone" w:date="2020-05-11T11:44:00Z">
         <w:r>
           <w:delText>value: TIME OUT PAYMENT, display value: Time Out Payment Authorization</w:delText>
         </w:r>
@@ -20440,7 +19498,7 @@
                     <pic:cNvPicPr preferRelativeResize="0"/>
                   </pic:nvPicPr>
                   <pic:blipFill>
-                    <a:blip r:embed="rId76"/>
+                    <a:blip r:embed="rId62"/>
                     <a:srcRect/>
                     <a:stretch>
                       <a:fillRect/>
@@ -21168,7 +20226,7 @@
       <w:r>
         <w:t xml:space="preserve">default value: </w:t>
       </w:r>
-      <w:hyperlink r:id="rId77">
+      <w:hyperlink r:id="rId63">
         <w:r>
           <w:rPr>
             <w:color w:val="0000FF"/>
@@ -22866,11 +21924,11 @@
         <w:pStyle w:val="Heading1"/>
         <w:spacing w:line="240" w:lineRule="auto"/>
       </w:pPr>
-      <w:bookmarkStart w:id="121" w:name="_Toc531855116"/>
+      <w:bookmarkStart w:id="115" w:name="_Toc531855116"/>
       <w:r>
         <w:t>Appendix E: Errors Description</w:t>
       </w:r>
-      <w:bookmarkEnd w:id="121"/>
+      <w:bookmarkEnd w:id="115"/>
     </w:p>
     <w:p>
       <w:pPr>
@@ -23023,7 +22081,7 @@
               </w:rPr>
               <w:t xml:space="preserve">Check API callback link at the </w:t>
             </w:r>
-            <w:hyperlink r:id="rId78">
+            <w:hyperlink r:id="rId64">
               <w:r>
                 <w:rPr>
                   <w:color w:val="1155CC"/>
@@ -23044,7 +22102,7 @@
               </w:rPr>
               <w:t xml:space="preserve">- Fraud Control - </w:t>
             </w:r>
-            <w:hyperlink r:id="rId79">
+            <w:hyperlink r:id="rId65">
               <w:r>
                 <w:rPr>
                   <w:color w:val="1155CC"/>
@@ -23137,7 +22195,7 @@
                 <w:szCs w:val="24"/>
                 <w:highlight w:val="white"/>
               </w:rPr>
-              <w:t>Kount method|script - EventClassifications; ERROR - KOUNT: K_ENS.js: Error when parsing ENS xml</w:t>
+              <w:t>Kount method|script - EventClassifications; ERROR - KOUNT: KENS.js: Error when parsing ENS xml</w:t>
             </w:r>
           </w:p>
         </w:tc>
@@ -23322,12 +22380,11 @@
       </w:pPr>
     </w:p>
     <w:sectPr>
-      <w:headerReference w:type="even" r:id="rId80"/>
-      <w:headerReference w:type="default" r:id="rId81"/>
-      <w:footerReference w:type="even" r:id="rId82"/>
-      <w:footerReference w:type="default" r:id="rId83"/>
-      <w:headerReference w:type="first" r:id="rId84"/>
-      <w:footerReference w:type="first" r:id="rId85"/>
+      <w:headerReference w:type="even" r:id="rId66"/>
+      <w:headerReference w:type="default" r:id="rId67"/>
+      <w:footerReference w:type="default" r:id="rId68"/>
+      <w:headerReference w:type="first" r:id="rId69"/>
+      <w:footerReference w:type="first" r:id="rId70"/>
       <w:pgSz w:w="11906" w:h="16838"/>
       <w:pgMar w:top="566" w:right="1440" w:bottom="566" w:left="1440" w:header="0" w:footer="720" w:gutter="0"/>
       <w:pgNumType w:start="1"/>
@@ -23364,16 +22421,6 @@
 </file>
 
 <file path=word/footer1.xml><?xml version="1.0" encoding="utf-8"?>
-<w:ftr xmlns:wpc="http://schemas.microsoft.com/office/word/2010/wordprocessingCanvas" xmlns:cx="http://schemas.microsoft.com/office/drawing/2014/chartex" xmlns:cx1="http://schemas.microsoft.com/office/drawing/2015/9/8/chartex" xmlns:cx2="http://schemas.microsoft.com/office/drawing/2015/10/21/chartex" xmlns:cx3="http://schemas.microsoft.com/office/drawing/2016/5/9/chartex" xmlns:cx4="http://schemas.microsoft.com/office/drawing/2016/5/10/chartex" xmlns:cx5="http://schemas.microsoft.com/office/drawing/2016/5/11/chartex" xmlns:cx6="http://schemas.microsoft.com/office/drawing/2016/5/12/chartex" xmlns:cx7="http://schemas.microsoft.com/office/drawing/2016/5/13/chartex" xmlns:cx8="http://schemas.microsoft.com/office/drawing/2016/5/14/chartex" xmlns:mc="http://schemas.openxmlformats.org/markup-compatibility/2006" xmlns:aink="http://schemas.microsoft.com/office/drawing/2016/ink" xmlns:am3d="http://schemas.microsoft.com/office/drawing/2017/model3d" xmlns:o="urn:schemas-microsoft-com:office:office" xmlns:r="http://schemas.openxmlformats.org/officeDocument/2006/relationships" xmlns:m="http://schemas.openxmlformats.org/officeDocument/2006/math" xmlns:v="urn:schemas-microsoft-com:vml" xmlns:wp14="http://schemas.microsoft.com/office/word/2010/wordprocessingDrawing" xmlns:wp="http://schemas.openxmlformats.org/drawingml/2006/wordprocessingDrawing" xmlns:w10="urn:schemas-microsoft-com:office:word" xmlns:w="http://schemas.openxmlformats.org/wordprocessingml/2006/main" xmlns:w14="http://schemas.microsoft.com/office/word/2010/wordml" xmlns:w15="http://schemas.microsoft.com/office/word/2012/wordml" xmlns:w16cex="http://schemas.microsoft.com/office/word/2018/wordml/cex" xmlns:w16cid="http://schemas.microsoft.com/office/word/2016/wordml/cid" xmlns:w16="http://schemas.microsoft.com/office/word/2018/wordml" xmlns:w16se="http://schemas.microsoft.com/office/word/2015/wordml/symex" xmlns:wpg="http://schemas.microsoft.com/office/word/2010/wordprocessingGroup" xmlns:wpi="http://schemas.microsoft.com/office/word/2010/wordprocessingInk" xmlns:wne="http://schemas.microsoft.com/office/word/2006/wordml" xmlns:wps="http://schemas.microsoft.com/office/word/2010/wordprocessingShape" mc:Ignorable="w14 w15 w16se w16cid w16 w16cex wp14">
-  <w:p>
-    <w:pPr>
-      <w:pStyle w:val="Footer"/>
-    </w:pPr>
-  </w:p>
-</w:ftr>
-</file>
-
-<file path=word/footer2.xml><?xml version="1.0" encoding="utf-8"?>
 <w:ftr xmlns:wpc="http://schemas.microsoft.com/office/word/2010/wordprocessingCanvas" xmlns:cx="http://schemas.microsoft.com/office/drawing/2014/chartex" xmlns:cx1="http://schemas.microsoft.com/office/drawing/2015/9/8/chartex" xmlns:cx2="http://schemas.microsoft.com/office/drawing/2015/10/21/chartex" xmlns:cx3="http://schemas.microsoft.com/office/drawing/2016/5/9/chartex" xmlns:cx4="http://schemas.microsoft.com/office/drawing/2016/5/10/chartex" xmlns:cx5="http://schemas.microsoft.com/office/drawing/2016/5/11/chartex" xmlns:cx6="http://schemas.microsoft.com/office/drawing/2016/5/12/chartex" xmlns:cx7="http://schemas.microsoft.com/office/drawing/2016/5/13/chartex" xmlns:cx8="http://schemas.microsoft.com/office/drawing/2016/5/14/chartex" xmlns:mc="http://schemas.openxmlformats.org/markup-compatibility/2006" xmlns:aink="http://schemas.microsoft.com/office/drawing/2016/ink" xmlns:am3d="http://schemas.microsoft.com/office/drawing/2017/model3d" xmlns:o="urn:schemas-microsoft-com:office:office" xmlns:r="http://schemas.openxmlformats.org/officeDocument/2006/relationships" xmlns:m="http://schemas.openxmlformats.org/officeDocument/2006/math" xmlns:v="urn:schemas-microsoft-com:vml" xmlns:wp14="http://schemas.microsoft.com/office/word/2010/wordprocessingDrawing" xmlns:wp="http://schemas.openxmlformats.org/drawingml/2006/wordprocessingDrawing" xmlns:w10="urn:schemas-microsoft-com:office:word" xmlns:w="http://schemas.openxmlformats.org/wordprocessingml/2006/main" xmlns:w14="http://schemas.microsoft.com/office/word/2010/wordml" xmlns:w15="http://schemas.microsoft.com/office/word/2012/wordml" xmlns:w16cex="http://schemas.microsoft.com/office/word/2018/wordml/cex" xmlns:w16cid="http://schemas.microsoft.com/office/word/2016/wordml/cid" xmlns:w16="http://schemas.microsoft.com/office/word/2018/wordml" xmlns:w16se="http://schemas.microsoft.com/office/word/2015/wordml/symex" xmlns:wpg="http://schemas.microsoft.com/office/word/2010/wordprocessingGroup" xmlns:wpi="http://schemas.microsoft.com/office/word/2010/wordprocessingInk" xmlns:wne="http://schemas.microsoft.com/office/word/2006/wordml" xmlns:wps="http://schemas.microsoft.com/office/word/2010/wordprocessingShape" mc:Ignorable="w14 w15 w16se w16cid w16 w16cex wp14">
   <w:p>
     <w:pPr>
@@ -23410,7 +22457,7 @@
 </w:ftr>
 </file>
 
-<file path=word/footer3.xml><?xml version="1.0" encoding="utf-8"?>
+<file path=word/footer2.xml><?xml version="1.0" encoding="utf-8"?>
 <w:ftr xmlns:wpc="http://schemas.microsoft.com/office/word/2010/wordprocessingCanvas" xmlns:cx="http://schemas.microsoft.com/office/drawing/2014/chartex" xmlns:cx1="http://schemas.microsoft.com/office/drawing/2015/9/8/chartex" xmlns:cx2="http://schemas.microsoft.com/office/drawing/2015/10/21/chartex" xmlns:cx3="http://schemas.microsoft.com/office/drawing/2016/5/9/chartex" xmlns:cx4="http://schemas.microsoft.com/office/drawing/2016/5/10/chartex" xmlns:cx5="http://schemas.microsoft.com/office/drawing/2016/5/11/chartex" xmlns:cx6="http://schemas.microsoft.com/office/drawing/2016/5/12/chartex" xmlns:cx7="http://schemas.microsoft.com/office/drawing/2016/5/13/chartex" xmlns:cx8="http://schemas.microsoft.com/office/drawing/2016/5/14/chartex" xmlns:mc="http://schemas.openxmlformats.org/markup-compatibility/2006" xmlns:aink="http://schemas.microsoft.com/office/drawing/2016/ink" xmlns:am3d="http://schemas.microsoft.com/office/drawing/2017/model3d" xmlns:o="urn:schemas-microsoft-com:office:office" xmlns:r="http://schemas.openxmlformats.org/officeDocument/2006/relationships" xmlns:m="http://schemas.openxmlformats.org/officeDocument/2006/math" xmlns:v="urn:schemas-microsoft-com:vml" xmlns:wp14="http://schemas.microsoft.com/office/word/2010/wordprocessingDrawing" xmlns:wp="http://schemas.openxmlformats.org/drawingml/2006/wordprocessingDrawing" xmlns:w10="urn:schemas-microsoft-com:office:word" xmlns:w="http://schemas.openxmlformats.org/wordprocessingml/2006/main" xmlns:w14="http://schemas.microsoft.com/office/word/2010/wordml" xmlns:w15="http://schemas.microsoft.com/office/word/2012/wordml" xmlns:w16cex="http://schemas.microsoft.com/office/word/2018/wordml/cex" xmlns:w16cid="http://schemas.microsoft.com/office/word/2016/wordml/cid" xmlns:w16="http://schemas.microsoft.com/office/word/2018/wordml" xmlns:w16se="http://schemas.microsoft.com/office/word/2015/wordml/symex" xmlns:wpg="http://schemas.microsoft.com/office/word/2010/wordprocessingGroup" xmlns:wpi="http://schemas.microsoft.com/office/word/2010/wordprocessingInk" xmlns:wne="http://schemas.microsoft.com/office/word/2006/wordml" xmlns:wps="http://schemas.microsoft.com/office/word/2010/wordprocessingShape" mc:Ignorable="w14 w15 w16se w16cid w16 w16cex wp14">
   <w:p>
     <w:pPr>
@@ -23904,6 +22951,119 @@
     </w:lvl>
   </w:abstractNum>
   <w:abstractNum w:abstractNumId="4" w15:restartNumberingAfterBreak="0">
+    <w:nsid w:val="0AEB1784"/>
+    <w:multiLevelType w:val="hybridMultilevel"/>
+    <w:tmpl w:val="5060F882"/>
+    <w:lvl w:ilvl="0" w:tplc="4DB0C8D0">
+      <w:start w:val="2"/>
+      <w:numFmt w:val="bullet"/>
+      <w:lvlText w:val=""/>
+      <w:lvlJc w:val="left"/>
+      <w:pPr>
+        <w:ind w:left="360" w:hanging="360"/>
+      </w:pPr>
+      <w:rPr>
+        <w:rFonts w:ascii="Symbol" w:eastAsia="Calibri" w:hAnsi="Symbol" w:cs="Calibri" w:hint="default"/>
+      </w:rPr>
+    </w:lvl>
+    <w:lvl w:ilvl="1" w:tplc="04090003" w:tentative="1">
+      <w:start w:val="1"/>
+      <w:numFmt w:val="bullet"/>
+      <w:lvlText w:val="o"/>
+      <w:lvlJc w:val="left"/>
+      <w:pPr>
+        <w:ind w:left="1080" w:hanging="360"/>
+      </w:pPr>
+      <w:rPr>
+        <w:rFonts w:ascii="Courier New" w:hAnsi="Courier New" w:cs="Courier New" w:hint="default"/>
+      </w:rPr>
+    </w:lvl>
+    <w:lvl w:ilvl="2" w:tplc="04090005" w:tentative="1">
+      <w:start w:val="1"/>
+      <w:numFmt w:val="bullet"/>
+      <w:lvlText w:val=""/>
+      <w:lvlJc w:val="left"/>
+      <w:pPr>
+        <w:ind w:left="1800" w:hanging="360"/>
+      </w:pPr>
+      <w:rPr>
+        <w:rFonts w:ascii="Wingdings" w:hAnsi="Wingdings" w:hint="default"/>
+      </w:rPr>
+    </w:lvl>
+    <w:lvl w:ilvl="3" w:tplc="04090001" w:tentative="1">
+      <w:start w:val="1"/>
+      <w:numFmt w:val="bullet"/>
+      <w:lvlText w:val=""/>
+      <w:lvlJc w:val="left"/>
+      <w:pPr>
+        <w:ind w:left="2520" w:hanging="360"/>
+      </w:pPr>
+      <w:rPr>
+        <w:rFonts w:ascii="Symbol" w:hAnsi="Symbol" w:hint="default"/>
+      </w:rPr>
+    </w:lvl>
+    <w:lvl w:ilvl="4" w:tplc="04090003" w:tentative="1">
+      <w:start w:val="1"/>
+      <w:numFmt w:val="bullet"/>
+      <w:lvlText w:val="o"/>
+      <w:lvlJc w:val="left"/>
+      <w:pPr>
+        <w:ind w:left="3240" w:hanging="360"/>
+      </w:pPr>
+      <w:rPr>
+        <w:rFonts w:ascii="Courier New" w:hAnsi="Courier New" w:cs="Courier New" w:hint="default"/>
+      </w:rPr>
+    </w:lvl>
+    <w:lvl w:ilvl="5" w:tplc="04090005" w:tentative="1">
+      <w:start w:val="1"/>
+      <w:numFmt w:val="bullet"/>
+      <w:lvlText w:val=""/>
+      <w:lvlJc w:val="left"/>
+      <w:pPr>
+        <w:ind w:left="3960" w:hanging="360"/>
+      </w:pPr>
+      <w:rPr>
+        <w:rFonts w:ascii="Wingdings" w:hAnsi="Wingdings" w:hint="default"/>
+      </w:rPr>
+    </w:lvl>
+    <w:lvl w:ilvl="6" w:tplc="04090001" w:tentative="1">
+      <w:start w:val="1"/>
+      <w:numFmt w:val="bullet"/>
+      <w:lvlText w:val=""/>
+      <w:lvlJc w:val="left"/>
+      <w:pPr>
+        <w:ind w:left="4680" w:hanging="360"/>
+      </w:pPr>
+      <w:rPr>
+        <w:rFonts w:ascii="Symbol" w:hAnsi="Symbol" w:hint="default"/>
+      </w:rPr>
+    </w:lvl>
+    <w:lvl w:ilvl="7" w:tplc="04090003" w:tentative="1">
+      <w:start w:val="1"/>
+      <w:numFmt w:val="bullet"/>
+      <w:lvlText w:val="o"/>
+      <w:lvlJc w:val="left"/>
+      <w:pPr>
+        <w:ind w:left="5400" w:hanging="360"/>
+      </w:pPr>
+      <w:rPr>
+        <w:rFonts w:ascii="Courier New" w:hAnsi="Courier New" w:cs="Courier New" w:hint="default"/>
+      </w:rPr>
+    </w:lvl>
+    <w:lvl w:ilvl="8" w:tplc="04090005" w:tentative="1">
+      <w:start w:val="1"/>
+      <w:numFmt w:val="bullet"/>
+      <w:lvlText w:val=""/>
+      <w:lvlJc w:val="left"/>
+      <w:pPr>
+        <w:ind w:left="6120" w:hanging="360"/>
+      </w:pPr>
+      <w:rPr>
+        <w:rFonts w:ascii="Wingdings" w:hAnsi="Wingdings" w:hint="default"/>
+      </w:rPr>
+    </w:lvl>
+  </w:abstractNum>
+  <w:abstractNum w:abstractNumId="5" w15:restartNumberingAfterBreak="0">
     <w:nsid w:val="10C03760"/>
     <w:multiLevelType w:val="multilevel"/>
     <w:tmpl w:val="2A323906"/>
@@ -24052,7 +23212,7 @@
       </w:rPr>
     </w:lvl>
   </w:abstractNum>
-  <w:abstractNum w:abstractNumId="5" w15:restartNumberingAfterBreak="0">
+  <w:abstractNum w:abstractNumId="6" w15:restartNumberingAfterBreak="0">
     <w:nsid w:val="1177365C"/>
     <w:multiLevelType w:val="multilevel"/>
     <w:tmpl w:val="25B6426E"/>
@@ -24192,7 +23352,7 @@
       </w:rPr>
     </w:lvl>
   </w:abstractNum>
-  <w:abstractNum w:abstractNumId="6" w15:restartNumberingAfterBreak="0">
+  <w:abstractNum w:abstractNumId="7" w15:restartNumberingAfterBreak="0">
     <w:nsid w:val="16365C9C"/>
     <w:multiLevelType w:val="multilevel"/>
     <w:tmpl w:val="1A0CC7F2"/>
@@ -24284,7 +23444,7 @@
       </w:pPr>
     </w:lvl>
   </w:abstractNum>
-  <w:abstractNum w:abstractNumId="7" w15:restartNumberingAfterBreak="0">
+  <w:abstractNum w:abstractNumId="8" w15:restartNumberingAfterBreak="0">
     <w:nsid w:val="19ED4B5E"/>
     <w:multiLevelType w:val="multilevel"/>
     <w:tmpl w:val="49DAC064"/>
@@ -24433,7 +23593,7 @@
       </w:rPr>
     </w:lvl>
   </w:abstractNum>
-  <w:abstractNum w:abstractNumId="8" w15:restartNumberingAfterBreak="0">
+  <w:abstractNum w:abstractNumId="9" w15:restartNumberingAfterBreak="0">
     <w:nsid w:val="1DEF1A6F"/>
     <w:multiLevelType w:val="multilevel"/>
     <w:tmpl w:val="93AE04DE"/>
@@ -24573,7 +23733,7 @@
       </w:rPr>
     </w:lvl>
   </w:abstractNum>
-  <w:abstractNum w:abstractNumId="9" w15:restartNumberingAfterBreak="0">
+  <w:abstractNum w:abstractNumId="10" w15:restartNumberingAfterBreak="0">
     <w:nsid w:val="1EAA1793"/>
     <w:multiLevelType w:val="multilevel"/>
     <w:tmpl w:val="3A507B66"/>
@@ -24713,7 +23873,7 @@
       </w:rPr>
     </w:lvl>
   </w:abstractNum>
-  <w:abstractNum w:abstractNumId="10" w15:restartNumberingAfterBreak="0">
+  <w:abstractNum w:abstractNumId="11" w15:restartNumberingAfterBreak="0">
     <w:nsid w:val="20313A49"/>
     <w:multiLevelType w:val="multilevel"/>
     <w:tmpl w:val="615C7C38"/>
@@ -24853,7 +24013,7 @@
       </w:rPr>
     </w:lvl>
   </w:abstractNum>
-  <w:abstractNum w:abstractNumId="11" w15:restartNumberingAfterBreak="0">
+  <w:abstractNum w:abstractNumId="12" w15:restartNumberingAfterBreak="0">
     <w:nsid w:val="22456F65"/>
     <w:multiLevelType w:val="hybridMultilevel"/>
     <w:tmpl w:val="B4B2B868"/>
@@ -24965,7 +24125,7 @@
       </w:rPr>
     </w:lvl>
   </w:abstractNum>
-  <w:abstractNum w:abstractNumId="12" w15:restartNumberingAfterBreak="0">
+  <w:abstractNum w:abstractNumId="13" w15:restartNumberingAfterBreak="0">
     <w:nsid w:val="290A1879"/>
     <w:multiLevelType w:val="multilevel"/>
     <w:tmpl w:val="367E0A5A"/>
@@ -25051,7 +24211,7 @@
       </w:pPr>
     </w:lvl>
   </w:abstractNum>
-  <w:abstractNum w:abstractNumId="13" w15:restartNumberingAfterBreak="0">
+  <w:abstractNum w:abstractNumId="14" w15:restartNumberingAfterBreak="0">
     <w:nsid w:val="2B1458DC"/>
     <w:multiLevelType w:val="multilevel"/>
     <w:tmpl w:val="4F5CE514"/>
@@ -25200,7 +24360,7 @@
       </w:rPr>
     </w:lvl>
   </w:abstractNum>
-  <w:abstractNum w:abstractNumId="14" w15:restartNumberingAfterBreak="0">
+  <w:abstractNum w:abstractNumId="15" w15:restartNumberingAfterBreak="0">
     <w:nsid w:val="2C903FBE"/>
     <w:multiLevelType w:val="multilevel"/>
     <w:tmpl w:val="4922F3F0"/>
@@ -25349,7 +24509,7 @@
       </w:rPr>
     </w:lvl>
   </w:abstractNum>
-  <w:abstractNum w:abstractNumId="15" w15:restartNumberingAfterBreak="0">
+  <w:abstractNum w:abstractNumId="16" w15:restartNumberingAfterBreak="0">
     <w:nsid w:val="2CC25BCA"/>
     <w:multiLevelType w:val="hybridMultilevel"/>
     <w:tmpl w:val="3984088A"/>
@@ -25461,7 +24621,7 @@
       </w:rPr>
     </w:lvl>
   </w:abstractNum>
-  <w:abstractNum w:abstractNumId="16" w15:restartNumberingAfterBreak="0">
+  <w:abstractNum w:abstractNumId="17" w15:restartNumberingAfterBreak="0">
     <w:nsid w:val="2DB37678"/>
     <w:multiLevelType w:val="multilevel"/>
     <w:tmpl w:val="52249D1A"/>
@@ -25574,7 +24734,7 @@
       </w:rPr>
     </w:lvl>
   </w:abstractNum>
-  <w:abstractNum w:abstractNumId="17" w15:restartNumberingAfterBreak="0">
+  <w:abstractNum w:abstractNumId="18" w15:restartNumberingAfterBreak="0">
     <w:nsid w:val="301130F5"/>
     <w:multiLevelType w:val="multilevel"/>
     <w:tmpl w:val="BBA40DA4"/>
@@ -25666,7 +24826,7 @@
       </w:pPr>
     </w:lvl>
   </w:abstractNum>
-  <w:abstractNum w:abstractNumId="18" w15:restartNumberingAfterBreak="0">
+  <w:abstractNum w:abstractNumId="19" w15:restartNumberingAfterBreak="0">
     <w:nsid w:val="35E30FAE"/>
     <w:multiLevelType w:val="multilevel"/>
     <w:tmpl w:val="7CA2F370"/>
@@ -25776,7 +24936,7 @@
       </w:pPr>
     </w:lvl>
   </w:abstractNum>
-  <w:abstractNum w:abstractNumId="19" w15:restartNumberingAfterBreak="0">
+  <w:abstractNum w:abstractNumId="20" w15:restartNumberingAfterBreak="0">
     <w:nsid w:val="3AC84392"/>
     <w:multiLevelType w:val="multilevel"/>
     <w:tmpl w:val="FCD407F4"/>
@@ -25862,7 +25022,7 @@
       </w:pPr>
     </w:lvl>
   </w:abstractNum>
-  <w:abstractNum w:abstractNumId="20" w15:restartNumberingAfterBreak="0">
+  <w:abstractNum w:abstractNumId="21" w15:restartNumberingAfterBreak="0">
     <w:nsid w:val="3B711729"/>
     <w:multiLevelType w:val="multilevel"/>
     <w:tmpl w:val="820EE858"/>
@@ -26002,7 +25162,7 @@
       </w:rPr>
     </w:lvl>
   </w:abstractNum>
-  <w:abstractNum w:abstractNumId="21" w15:restartNumberingAfterBreak="0">
+  <w:abstractNum w:abstractNumId="22" w15:restartNumberingAfterBreak="0">
     <w:nsid w:val="3EF21431"/>
     <w:multiLevelType w:val="multilevel"/>
     <w:tmpl w:val="8B826C78"/>
@@ -26151,7 +25311,7 @@
       </w:rPr>
     </w:lvl>
   </w:abstractNum>
-  <w:abstractNum w:abstractNumId="22" w15:restartNumberingAfterBreak="0">
+  <w:abstractNum w:abstractNumId="23" w15:restartNumberingAfterBreak="0">
     <w:nsid w:val="49AE6930"/>
     <w:multiLevelType w:val="multilevel"/>
     <w:tmpl w:val="5B008248"/>
@@ -26291,7 +25451,7 @@
       </w:rPr>
     </w:lvl>
   </w:abstractNum>
-  <w:abstractNum w:abstractNumId="23" w15:restartNumberingAfterBreak="0">
+  <w:abstractNum w:abstractNumId="24" w15:restartNumberingAfterBreak="0">
     <w:nsid w:val="56FB2941"/>
     <w:multiLevelType w:val="multilevel"/>
     <w:tmpl w:val="DD8284C0"/>
@@ -26377,7 +25537,7 @@
       </w:pPr>
     </w:lvl>
   </w:abstractNum>
-  <w:abstractNum w:abstractNumId="24" w15:restartNumberingAfterBreak="0">
+  <w:abstractNum w:abstractNumId="25" w15:restartNumberingAfterBreak="0">
     <w:nsid w:val="584B703B"/>
     <w:multiLevelType w:val="multilevel"/>
     <w:tmpl w:val="BAB6527A"/>
@@ -26463,7 +25623,156 @@
       </w:pPr>
     </w:lvl>
   </w:abstractNum>
-  <w:abstractNum w:abstractNumId="25" w15:restartNumberingAfterBreak="0">
+  <w:abstractNum w:abstractNumId="26" w15:restartNumberingAfterBreak="0">
+    <w:nsid w:val="58E9377A"/>
+    <w:multiLevelType w:val="multilevel"/>
+    <w:tmpl w:val="176E1894"/>
+    <w:lvl w:ilvl="0">
+      <w:start w:val="1"/>
+      <w:numFmt w:val="bullet"/>
+      <w:lvlText w:val="●"/>
+      <w:lvlJc w:val="left"/>
+      <w:pPr>
+        <w:ind w:left="720" w:firstLine="3240"/>
+      </w:pPr>
+      <w:rPr>
+        <w:rFonts w:ascii="Arial" w:hAnsi="Arial" w:cs="Arial" w:hint="default"/>
+        <w:b/>
+        <w:sz w:val="24"/>
+        <w:szCs w:val="24"/>
+        <w:u w:val="none"/>
+      </w:rPr>
+    </w:lvl>
+    <w:lvl w:ilvl="1">
+      <w:start w:val="1"/>
+      <w:numFmt w:val="bullet"/>
+      <w:lvlText w:val="•"/>
+      <w:lvlJc w:val="left"/>
+      <w:pPr>
+        <w:ind w:left="1440" w:firstLine="6840"/>
+      </w:pPr>
+      <w:rPr>
+        <w:rFonts w:ascii="Arial" w:hAnsi="Arial" w:cs="Arial" w:hint="default"/>
+        <w:b/>
+        <w:sz w:val="24"/>
+        <w:szCs w:val="24"/>
+        <w:u w:val="none"/>
+      </w:rPr>
+    </w:lvl>
+    <w:lvl w:ilvl="2">
+      <w:start w:val="1"/>
+      <w:numFmt w:val="bullet"/>
+      <w:lvlText w:val="■"/>
+      <w:lvlJc w:val="left"/>
+      <w:pPr>
+        <w:ind w:left="2160" w:firstLine="10440"/>
+      </w:pPr>
+      <w:rPr>
+        <w:rFonts w:ascii="Arial" w:hAnsi="Arial" w:cs="Arial" w:hint="default"/>
+        <w:b/>
+        <w:sz w:val="24"/>
+        <w:szCs w:val="24"/>
+        <w:u w:val="none"/>
+      </w:rPr>
+    </w:lvl>
+    <w:lvl w:ilvl="3">
+      <w:start w:val="1"/>
+      <w:numFmt w:val="bullet"/>
+      <w:lvlText w:val="●"/>
+      <w:lvlJc w:val="left"/>
+      <w:pPr>
+        <w:ind w:left="2880" w:firstLine="14040"/>
+      </w:pPr>
+      <w:rPr>
+        <w:rFonts w:ascii="Arial" w:hAnsi="Arial" w:cs="Arial" w:hint="default"/>
+        <w:b/>
+        <w:sz w:val="24"/>
+        <w:szCs w:val="24"/>
+        <w:u w:val="none"/>
+      </w:rPr>
+    </w:lvl>
+    <w:lvl w:ilvl="4">
+      <w:start w:val="1"/>
+      <w:numFmt w:val="bullet"/>
+      <w:lvlText w:val="•"/>
+      <w:lvlJc w:val="left"/>
+      <w:pPr>
+        <w:ind w:left="3600" w:firstLine="17640"/>
+      </w:pPr>
+      <w:rPr>
+        <w:rFonts w:ascii="Arial" w:hAnsi="Arial" w:cs="Arial" w:hint="default"/>
+        <w:b/>
+        <w:sz w:val="24"/>
+        <w:szCs w:val="24"/>
+        <w:u w:val="none"/>
+      </w:rPr>
+    </w:lvl>
+    <w:lvl w:ilvl="5">
+      <w:start w:val="1"/>
+      <w:numFmt w:val="bullet"/>
+      <w:lvlText w:val="■"/>
+      <w:lvlJc w:val="left"/>
+      <w:pPr>
+        <w:ind w:left="4320" w:firstLine="21240"/>
+      </w:pPr>
+      <w:rPr>
+        <w:rFonts w:ascii="Arial" w:hAnsi="Arial" w:cs="Arial" w:hint="default"/>
+        <w:b/>
+        <w:sz w:val="24"/>
+        <w:szCs w:val="24"/>
+        <w:u w:val="none"/>
+      </w:rPr>
+    </w:lvl>
+    <w:lvl w:ilvl="6">
+      <w:start w:val="1"/>
+      <w:numFmt w:val="bullet"/>
+      <w:lvlText w:val="●"/>
+      <w:lvlJc w:val="left"/>
+      <w:pPr>
+        <w:ind w:left="5040" w:firstLine="24840"/>
+      </w:pPr>
+      <w:rPr>
+        <w:rFonts w:ascii="Arial" w:hAnsi="Arial" w:cs="Arial" w:hint="default"/>
+        <w:b/>
+        <w:sz w:val="24"/>
+        <w:szCs w:val="24"/>
+        <w:u w:val="none"/>
+      </w:rPr>
+    </w:lvl>
+    <w:lvl w:ilvl="7">
+      <w:start w:val="1"/>
+      <w:numFmt w:val="bullet"/>
+      <w:lvlText w:val="•"/>
+      <w:lvlJc w:val="left"/>
+      <w:pPr>
+        <w:ind w:left="5760" w:firstLine="28440"/>
+      </w:pPr>
+      <w:rPr>
+        <w:rFonts w:ascii="Arial" w:hAnsi="Arial" w:cs="Arial" w:hint="default"/>
+        <w:b/>
+        <w:sz w:val="24"/>
+        <w:szCs w:val="24"/>
+        <w:u w:val="none"/>
+      </w:rPr>
+    </w:lvl>
+    <w:lvl w:ilvl="8">
+      <w:start w:val="1"/>
+      <w:numFmt w:val="bullet"/>
+      <w:lvlText w:val="■"/>
+      <w:lvlJc w:val="left"/>
+      <w:pPr>
+        <w:ind w:left="6480" w:firstLine="32040"/>
+      </w:pPr>
+      <w:rPr>
+        <w:rFonts w:ascii="Arial" w:hAnsi="Arial" w:cs="Arial" w:hint="default"/>
+        <w:b/>
+        <w:sz w:val="24"/>
+        <w:szCs w:val="24"/>
+        <w:u w:val="none"/>
+      </w:rPr>
+    </w:lvl>
+  </w:abstractNum>
+  <w:abstractNum w:abstractNumId="27" w15:restartNumberingAfterBreak="0">
     <w:nsid w:val="61C502BE"/>
     <w:multiLevelType w:val="multilevel"/>
     <w:tmpl w:val="BE7ACFAE"/>
@@ -26549,7 +25858,7 @@
       </w:pPr>
     </w:lvl>
   </w:abstractNum>
-  <w:abstractNum w:abstractNumId="26" w15:restartNumberingAfterBreak="0">
+  <w:abstractNum w:abstractNumId="28" w15:restartNumberingAfterBreak="0">
     <w:nsid w:val="68EE3A1D"/>
     <w:multiLevelType w:val="hybridMultilevel"/>
     <w:tmpl w:val="5DE49088"/>
@@ -26635,7 +25944,7 @@
       </w:pPr>
     </w:lvl>
   </w:abstractNum>
-  <w:abstractNum w:abstractNumId="27" w15:restartNumberingAfterBreak="0">
+  <w:abstractNum w:abstractNumId="29" w15:restartNumberingAfterBreak="0">
     <w:nsid w:val="6D232FBE"/>
     <w:multiLevelType w:val="multilevel"/>
     <w:tmpl w:val="A4B8A05C"/>
@@ -26775,7 +26084,7 @@
       </w:rPr>
     </w:lvl>
   </w:abstractNum>
-  <w:abstractNum w:abstractNumId="28" w15:restartNumberingAfterBreak="0">
+  <w:abstractNum w:abstractNumId="30" w15:restartNumberingAfterBreak="0">
     <w:nsid w:val="6F085909"/>
     <w:multiLevelType w:val="multilevel"/>
     <w:tmpl w:val="F2F2F844"/>
@@ -26924,7 +26233,7 @@
       </w:rPr>
     </w:lvl>
   </w:abstractNum>
-  <w:abstractNum w:abstractNumId="29" w15:restartNumberingAfterBreak="0">
+  <w:abstractNum w:abstractNumId="31" w15:restartNumberingAfterBreak="0">
     <w:nsid w:val="70397A57"/>
     <w:multiLevelType w:val="multilevel"/>
     <w:tmpl w:val="37E0E808"/>
@@ -27010,7 +26319,7 @@
       </w:pPr>
     </w:lvl>
   </w:abstractNum>
-  <w:abstractNum w:abstractNumId="30" w15:restartNumberingAfterBreak="0">
+  <w:abstractNum w:abstractNumId="32" w15:restartNumberingAfterBreak="0">
     <w:nsid w:val="709A043A"/>
     <w:multiLevelType w:val="multilevel"/>
     <w:tmpl w:val="99DAC8D0"/>
@@ -27159,7 +26468,7 @@
       </w:rPr>
     </w:lvl>
   </w:abstractNum>
-  <w:abstractNum w:abstractNumId="31" w15:restartNumberingAfterBreak="0">
+  <w:abstractNum w:abstractNumId="33" w15:restartNumberingAfterBreak="0">
     <w:nsid w:val="71662D12"/>
     <w:multiLevelType w:val="multilevel"/>
     <w:tmpl w:val="96F0F426"/>
@@ -27245,7 +26554,7 @@
       </w:pPr>
     </w:lvl>
   </w:abstractNum>
-  <w:abstractNum w:abstractNumId="32" w15:restartNumberingAfterBreak="0">
+  <w:abstractNum w:abstractNumId="34" w15:restartNumberingAfterBreak="0">
     <w:nsid w:val="7883070E"/>
     <w:multiLevelType w:val="multilevel"/>
     <w:tmpl w:val="B40499E2"/>
@@ -27385,7 +26694,7 @@
       </w:rPr>
     </w:lvl>
   </w:abstractNum>
-  <w:abstractNum w:abstractNumId="33" w15:restartNumberingAfterBreak="0">
+  <w:abstractNum w:abstractNumId="35" w15:restartNumberingAfterBreak="0">
     <w:nsid w:val="79091545"/>
     <w:multiLevelType w:val="multilevel"/>
     <w:tmpl w:val="73923A34"/>
@@ -27486,7 +26795,7 @@
       </w:pPr>
     </w:lvl>
   </w:abstractNum>
-  <w:abstractNum w:abstractNumId="34" w15:restartNumberingAfterBreak="0">
+  <w:abstractNum w:abstractNumId="36" w15:restartNumberingAfterBreak="0">
     <w:nsid w:val="790E511E"/>
     <w:multiLevelType w:val="hybridMultilevel"/>
     <w:tmpl w:val="5DE49088"/>
@@ -27572,7 +26881,7 @@
       </w:pPr>
     </w:lvl>
   </w:abstractNum>
-  <w:abstractNum w:abstractNumId="35" w15:restartNumberingAfterBreak="0">
+  <w:abstractNum w:abstractNumId="37" w15:restartNumberingAfterBreak="0">
     <w:nsid w:val="7D55681B"/>
     <w:multiLevelType w:val="hybridMultilevel"/>
     <w:tmpl w:val="479ED2D8"/>
@@ -27659,112 +26968,118 @@
     </w:lvl>
   </w:abstractNum>
   <w:num w:numId="1">
-    <w:abstractNumId w:val="6"/>
+    <w:abstractNumId w:val="7"/>
   </w:num>
   <w:num w:numId="2">
-    <w:abstractNumId w:val="4"/>
+    <w:abstractNumId w:val="5"/>
   </w:num>
   <w:num w:numId="3">
     <w:abstractNumId w:val="2"/>
   </w:num>
   <w:num w:numId="4">
-    <w:abstractNumId w:val="19"/>
+    <w:abstractNumId w:val="20"/>
   </w:num>
   <w:num w:numId="5">
-    <w:abstractNumId w:val="21"/>
+    <w:abstractNumId w:val="22"/>
   </w:num>
   <w:num w:numId="6">
-    <w:abstractNumId w:val="23"/>
+    <w:abstractNumId w:val="24"/>
   </w:num>
   <w:num w:numId="7">
-    <w:abstractNumId w:val="5"/>
+    <w:abstractNumId w:val="6"/>
   </w:num>
   <w:num w:numId="8">
     <w:abstractNumId w:val="0"/>
   </w:num>
   <w:num w:numId="9">
-    <w:abstractNumId w:val="24"/>
+    <w:abstractNumId w:val="25"/>
   </w:num>
   <w:num w:numId="10">
-    <w:abstractNumId w:val="22"/>
+    <w:abstractNumId w:val="23"/>
   </w:num>
   <w:num w:numId="11">
-    <w:abstractNumId w:val="18"/>
+    <w:abstractNumId w:val="19"/>
   </w:num>
   <w:num w:numId="12">
-    <w:abstractNumId w:val="25"/>
+    <w:abstractNumId w:val="27"/>
   </w:num>
   <w:num w:numId="13">
-    <w:abstractNumId w:val="32"/>
+    <w:abstractNumId w:val="34"/>
   </w:num>
   <w:num w:numId="14">
-    <w:abstractNumId w:val="28"/>
+    <w:abstractNumId w:val="30"/>
   </w:num>
   <w:num w:numId="15">
     <w:abstractNumId w:val="3"/>
   </w:num>
   <w:num w:numId="16">
+    <w:abstractNumId w:val="35"/>
+  </w:num>
+  <w:num w:numId="17">
+    <w:abstractNumId w:val="15"/>
+  </w:num>
+  <w:num w:numId="18">
     <w:abstractNumId w:val="33"/>
   </w:num>
-  <w:num w:numId="17">
-    <w:abstractNumId w:val="14"/>
-  </w:num>
-  <w:num w:numId="18">
+  <w:num w:numId="19">
     <w:abstractNumId w:val="31"/>
   </w:num>
-  <w:num w:numId="19">
-    <w:abstractNumId w:val="29"/>
-  </w:num>
   <w:num w:numId="20">
-    <w:abstractNumId w:val="10"/>
+    <w:abstractNumId w:val="11"/>
   </w:num>
   <w:num w:numId="21">
     <w:abstractNumId w:val="1"/>
   </w:num>
   <w:num w:numId="22">
-    <w:abstractNumId w:val="30"/>
+    <w:abstractNumId w:val="32"/>
   </w:num>
   <w:num w:numId="23">
+    <w:abstractNumId w:val="13"/>
+  </w:num>
+  <w:num w:numId="24">
+    <w:abstractNumId w:val="21"/>
+  </w:num>
+  <w:num w:numId="25">
+    <w:abstractNumId w:val="8"/>
+  </w:num>
+  <w:num w:numId="26">
+    <w:abstractNumId w:val="10"/>
+  </w:num>
+  <w:num w:numId="27">
+    <w:abstractNumId w:val="17"/>
+  </w:num>
+  <w:num w:numId="28">
+    <w:abstractNumId w:val="14"/>
+  </w:num>
+  <w:num w:numId="29">
+    <w:abstractNumId w:val="29"/>
+  </w:num>
+  <w:num w:numId="30">
+    <w:abstractNumId w:val="18"/>
+  </w:num>
+  <w:num w:numId="31">
+    <w:abstractNumId w:val="16"/>
+  </w:num>
+  <w:num w:numId="32">
     <w:abstractNumId w:val="12"/>
   </w:num>
-  <w:num w:numId="24">
-    <w:abstractNumId w:val="20"/>
-  </w:num>
-  <w:num w:numId="25">
-    <w:abstractNumId w:val="7"/>
-  </w:num>
-  <w:num w:numId="26">
+  <w:num w:numId="33">
     <w:abstractNumId w:val="9"/>
   </w:num>
-  <w:num w:numId="27">
-    <w:abstractNumId w:val="16"/>
-  </w:num>
-  <w:num w:numId="28">
-    <w:abstractNumId w:val="13"/>
-  </w:num>
-  <w:num w:numId="29">
-    <w:abstractNumId w:val="27"/>
-  </w:num>
-  <w:num w:numId="30">
-    <w:abstractNumId w:val="17"/>
-  </w:num>
-  <w:num w:numId="31">
-    <w:abstractNumId w:val="15"/>
-  </w:num>
-  <w:num w:numId="32">
-    <w:abstractNumId w:val="11"/>
-  </w:num>
-  <w:num w:numId="33">
-    <w:abstractNumId w:val="8"/>
-  </w:num>
   <w:num w:numId="34">
-    <w:abstractNumId w:val="26"/>
+    <w:abstractNumId w:val="28"/>
   </w:num>
   <w:num w:numId="35">
-    <w:abstractNumId w:val="34"/>
+    <w:abstractNumId w:val="36"/>
   </w:num>
   <w:num w:numId="36">
-    <w:abstractNumId w:val="35"/>
+    <w:abstractNumId w:val="37"/>
+  </w:num>
+  <w:num w:numId="37">
+    <w:abstractNumId w:val="4"/>
+  </w:num>
+  <w:num w:numId="38">
+    <w:abstractNumId w:val="26"/>
   </w:num>
 </w:numbering>
 </file>
@@ -28615,6 +27930,35 @@
       <w:szCs w:val="18"/>
     </w:rPr>
   </w:style>
+  <w:style w:type="paragraph" w:customStyle="1" w:styleId="Standard1">
+    <w:name w:val="Standard1"/>
+    <w:basedOn w:val="Normal"/>
+    <w:link w:val="StandardChar"/>
+    <w:qFormat/>
+    <w:rsid w:val="001B4CAF"/>
+    <w:pPr>
+      <w:keepNext w:val="0"/>
+      <w:spacing w:after="120" w:line="360" w:lineRule="auto"/>
+    </w:pPr>
+    <w:rPr>
+      <w:rFonts w:ascii="Trebuchet MS" w:eastAsiaTheme="minorEastAsia" w:hAnsi="Trebuchet MS" w:cstheme="minorBidi"/>
+      <w:sz w:val="20"/>
+      <w:szCs w:val="20"/>
+      <w:lang w:val="en-US" w:eastAsia="en-US" w:bidi="en-US"/>
+    </w:rPr>
+  </w:style>
+  <w:style w:type="character" w:customStyle="1" w:styleId="StandardChar">
+    <w:name w:val="Standard Char"/>
+    <w:basedOn w:val="DefaultParagraphFont"/>
+    <w:link w:val="Standard1"/>
+    <w:rsid w:val="001B4CAF"/>
+    <w:rPr>
+      <w:rFonts w:ascii="Trebuchet MS" w:eastAsiaTheme="minorEastAsia" w:hAnsi="Trebuchet MS" w:cstheme="minorBidi"/>
+      <w:sz w:val="20"/>
+      <w:szCs w:val="20"/>
+      <w:lang w:val="en-US" w:eastAsia="en-US" w:bidi="en-US"/>
+    </w:rPr>
+  </w:style>
 </w:styles>
 </file>
 

</xml_diff>

<commit_message>
compatibility doc updates (SFRA 5.0)
</commit_message>
<xml_diff>
--- a/documentation/KountImplementationGuide - SFRA.docx
+++ b/documentation/KountImplementationGuide - SFRA.docx
@@ -564,6 +564,7 @@
           <w:docPartUnique/>
         </w:docPartObj>
       </w:sdtPr>
+      <w:sdtEndPr/>
       <w:sdtContent>
         <w:p>
           <w:pPr>
@@ -5630,7 +5631,13 @@
         <w:rPr>
           <w:lang w:val="en-US"/>
         </w:rPr>
-        <w:t>, Site Genesis 105.0.0 and SFRA 4.4.1</w:t>
+        <w:t xml:space="preserve">, Site Genesis 105.0.0 and SFRA </w:t>
+      </w:r>
+      <w:r>
+        <w:rPr>
+          <w:lang w:val="en-US"/>
+        </w:rPr>
+        <w:t>5.0.0</w:t>
       </w:r>
       <w:r>
         <w:t>)</w:t>
@@ -7858,6 +7865,9 @@
         <w:t>Order Max Retries is used to define the maximum number of retry attempts, for a given order, in the case that the Kount service was unaivailable when called at time of place order in checkout.</w:t>
       </w:r>
       <w:r>
+        <w:rPr>
+          <w:noProof/>
+        </w:rPr>
         <w:drawing>
           <wp:inline distT="0" distB="0" distL="0" distR="0" wp14:anchorId="5BF6E2F0" wp14:editId="296D052E">
             <wp:extent cx="5731510" cy="662305"/>
@@ -22382,9 +22392,10 @@
     <w:sectPr>
       <w:headerReference w:type="even" r:id="rId66"/>
       <w:headerReference w:type="default" r:id="rId67"/>
-      <w:footerReference w:type="default" r:id="rId68"/>
-      <w:headerReference w:type="first" r:id="rId69"/>
-      <w:footerReference w:type="first" r:id="rId70"/>
+      <w:footerReference w:type="even" r:id="rId68"/>
+      <w:footerReference w:type="default" r:id="rId69"/>
+      <w:headerReference w:type="first" r:id="rId70"/>
+      <w:footerReference w:type="first" r:id="rId71"/>
       <w:pgSz w:w="11906" w:h="16838"/>
       <w:pgMar w:top="566" w:right="1440" w:bottom="566" w:left="1440" w:header="0" w:footer="720" w:gutter="0"/>
       <w:pgNumType w:start="1"/>
@@ -22421,6 +22432,16 @@
 </file>
 
 <file path=word/footer1.xml><?xml version="1.0" encoding="utf-8"?>
+<w:ftr xmlns:wpc="http://schemas.microsoft.com/office/word/2010/wordprocessingCanvas" xmlns:cx="http://schemas.microsoft.com/office/drawing/2014/chartex" xmlns:cx1="http://schemas.microsoft.com/office/drawing/2015/9/8/chartex" xmlns:cx2="http://schemas.microsoft.com/office/drawing/2015/10/21/chartex" xmlns:cx3="http://schemas.microsoft.com/office/drawing/2016/5/9/chartex" xmlns:cx4="http://schemas.microsoft.com/office/drawing/2016/5/10/chartex" xmlns:cx5="http://schemas.microsoft.com/office/drawing/2016/5/11/chartex" xmlns:cx6="http://schemas.microsoft.com/office/drawing/2016/5/12/chartex" xmlns:cx7="http://schemas.microsoft.com/office/drawing/2016/5/13/chartex" xmlns:cx8="http://schemas.microsoft.com/office/drawing/2016/5/14/chartex" xmlns:mc="http://schemas.openxmlformats.org/markup-compatibility/2006" xmlns:aink="http://schemas.microsoft.com/office/drawing/2016/ink" xmlns:am3d="http://schemas.microsoft.com/office/drawing/2017/model3d" xmlns:o="urn:schemas-microsoft-com:office:office" xmlns:r="http://schemas.openxmlformats.org/officeDocument/2006/relationships" xmlns:m="http://schemas.openxmlformats.org/officeDocument/2006/math" xmlns:v="urn:schemas-microsoft-com:vml" xmlns:wp14="http://schemas.microsoft.com/office/word/2010/wordprocessingDrawing" xmlns:wp="http://schemas.openxmlformats.org/drawingml/2006/wordprocessingDrawing" xmlns:w10="urn:schemas-microsoft-com:office:word" xmlns:w="http://schemas.openxmlformats.org/wordprocessingml/2006/main" xmlns:w14="http://schemas.microsoft.com/office/word/2010/wordml" xmlns:w15="http://schemas.microsoft.com/office/word/2012/wordml" xmlns:w16cex="http://schemas.microsoft.com/office/word/2018/wordml/cex" xmlns:w16cid="http://schemas.microsoft.com/office/word/2016/wordml/cid" xmlns:w16="http://schemas.microsoft.com/office/word/2018/wordml" xmlns:w16se="http://schemas.microsoft.com/office/word/2015/wordml/symex" xmlns:wpg="http://schemas.microsoft.com/office/word/2010/wordprocessingGroup" xmlns:wpi="http://schemas.microsoft.com/office/word/2010/wordprocessingInk" xmlns:wne="http://schemas.microsoft.com/office/word/2006/wordml" xmlns:wps="http://schemas.microsoft.com/office/word/2010/wordprocessingShape" mc:Ignorable="w14 w15 w16se w16cid w16 w16cex wp14">
+  <w:p>
+    <w:pPr>
+      <w:pStyle w:val="Footer"/>
+    </w:pPr>
+  </w:p>
+</w:ftr>
+</file>
+
+<file path=word/footer2.xml><?xml version="1.0" encoding="utf-8"?>
 <w:ftr xmlns:wpc="http://schemas.microsoft.com/office/word/2010/wordprocessingCanvas" xmlns:cx="http://schemas.microsoft.com/office/drawing/2014/chartex" xmlns:cx1="http://schemas.microsoft.com/office/drawing/2015/9/8/chartex" xmlns:cx2="http://schemas.microsoft.com/office/drawing/2015/10/21/chartex" xmlns:cx3="http://schemas.microsoft.com/office/drawing/2016/5/9/chartex" xmlns:cx4="http://schemas.microsoft.com/office/drawing/2016/5/10/chartex" xmlns:cx5="http://schemas.microsoft.com/office/drawing/2016/5/11/chartex" xmlns:cx6="http://schemas.microsoft.com/office/drawing/2016/5/12/chartex" xmlns:cx7="http://schemas.microsoft.com/office/drawing/2016/5/13/chartex" xmlns:cx8="http://schemas.microsoft.com/office/drawing/2016/5/14/chartex" xmlns:mc="http://schemas.openxmlformats.org/markup-compatibility/2006" xmlns:aink="http://schemas.microsoft.com/office/drawing/2016/ink" xmlns:am3d="http://schemas.microsoft.com/office/drawing/2017/model3d" xmlns:o="urn:schemas-microsoft-com:office:office" xmlns:r="http://schemas.openxmlformats.org/officeDocument/2006/relationships" xmlns:m="http://schemas.openxmlformats.org/officeDocument/2006/math" xmlns:v="urn:schemas-microsoft-com:vml" xmlns:wp14="http://schemas.microsoft.com/office/word/2010/wordprocessingDrawing" xmlns:wp="http://schemas.openxmlformats.org/drawingml/2006/wordprocessingDrawing" xmlns:w10="urn:schemas-microsoft-com:office:word" xmlns:w="http://schemas.openxmlformats.org/wordprocessingml/2006/main" xmlns:w14="http://schemas.microsoft.com/office/word/2010/wordml" xmlns:w15="http://schemas.microsoft.com/office/word/2012/wordml" xmlns:w16cex="http://schemas.microsoft.com/office/word/2018/wordml/cex" xmlns:w16cid="http://schemas.microsoft.com/office/word/2016/wordml/cid" xmlns:w16="http://schemas.microsoft.com/office/word/2018/wordml" xmlns:w16se="http://schemas.microsoft.com/office/word/2015/wordml/symex" xmlns:wpg="http://schemas.microsoft.com/office/word/2010/wordprocessingGroup" xmlns:wpi="http://schemas.microsoft.com/office/word/2010/wordprocessingInk" xmlns:wne="http://schemas.microsoft.com/office/word/2006/wordml" xmlns:wps="http://schemas.microsoft.com/office/word/2010/wordprocessingShape" mc:Ignorable="w14 w15 w16se w16cid w16 w16cex wp14">
   <w:p>
     <w:pPr>
@@ -22457,7 +22478,7 @@
 </w:ftr>
 </file>
 
-<file path=word/footer2.xml><?xml version="1.0" encoding="utf-8"?>
+<file path=word/footer3.xml><?xml version="1.0" encoding="utf-8"?>
 <w:ftr xmlns:wpc="http://schemas.microsoft.com/office/word/2010/wordprocessingCanvas" xmlns:cx="http://schemas.microsoft.com/office/drawing/2014/chartex" xmlns:cx1="http://schemas.microsoft.com/office/drawing/2015/9/8/chartex" xmlns:cx2="http://schemas.microsoft.com/office/drawing/2015/10/21/chartex" xmlns:cx3="http://schemas.microsoft.com/office/drawing/2016/5/9/chartex" xmlns:cx4="http://schemas.microsoft.com/office/drawing/2016/5/10/chartex" xmlns:cx5="http://schemas.microsoft.com/office/drawing/2016/5/11/chartex" xmlns:cx6="http://schemas.microsoft.com/office/drawing/2016/5/12/chartex" xmlns:cx7="http://schemas.microsoft.com/office/drawing/2016/5/13/chartex" xmlns:cx8="http://schemas.microsoft.com/office/drawing/2016/5/14/chartex" xmlns:mc="http://schemas.openxmlformats.org/markup-compatibility/2006" xmlns:aink="http://schemas.microsoft.com/office/drawing/2016/ink" xmlns:am3d="http://schemas.microsoft.com/office/drawing/2017/model3d" xmlns:o="urn:schemas-microsoft-com:office:office" xmlns:r="http://schemas.openxmlformats.org/officeDocument/2006/relationships" xmlns:m="http://schemas.openxmlformats.org/officeDocument/2006/math" xmlns:v="urn:schemas-microsoft-com:vml" xmlns:wp14="http://schemas.microsoft.com/office/word/2010/wordprocessingDrawing" xmlns:wp="http://schemas.openxmlformats.org/drawingml/2006/wordprocessingDrawing" xmlns:w10="urn:schemas-microsoft-com:office:word" xmlns:w="http://schemas.openxmlformats.org/wordprocessingml/2006/main" xmlns:w14="http://schemas.microsoft.com/office/word/2010/wordml" xmlns:w15="http://schemas.microsoft.com/office/word/2012/wordml" xmlns:w16cex="http://schemas.microsoft.com/office/word/2018/wordml/cex" xmlns:w16cid="http://schemas.microsoft.com/office/word/2016/wordml/cid" xmlns:w16="http://schemas.microsoft.com/office/word/2018/wordml" xmlns:w16se="http://schemas.microsoft.com/office/word/2015/wordml/symex" xmlns:wpg="http://schemas.microsoft.com/office/word/2010/wordprocessingGroup" xmlns:wpi="http://schemas.microsoft.com/office/word/2010/wordprocessingInk" xmlns:wne="http://schemas.microsoft.com/office/word/2006/wordml" xmlns:wps="http://schemas.microsoft.com/office/word/2010/wordprocessingShape" mc:Ignorable="w14 w15 w16se w16cid w16 w16cex wp14">
   <w:p>
     <w:pPr>

</xml_diff>

<commit_message>
Push maksyms changes (doc udpates, properties, unit test fix)
</commit_message>
<xml_diff>
--- a/documentation/KountImplementationGuide - SFRA.docx
+++ b/documentation/KountImplementationGuide - SFRA.docx
@@ -13240,6 +13240,12 @@
         <w:spacing w:line="240" w:lineRule="auto"/>
       </w:pPr>
       <w:bookmarkStart w:id="69" w:name="_Toc531855094"/>
+    </w:p>
+    <w:p>
+      <w:pPr>
+        <w:pStyle w:val="Heading5"/>
+        <w:spacing w:line="240" w:lineRule="auto"/>
+      </w:pPr>
       <w:r>
         <w:t>Test Case 3: Testing the Functionality of the iFrame</w:t>
       </w:r>
@@ -13247,649 +13253,1018 @@
     </w:p>
     <w:p>
       <w:pPr>
-        <w:widowControl w:val="0"/>
+        <w:keepNext w:val="0"/>
         <w:numPr>
           <w:ilvl w:val="0"/>
-          <w:numId w:val="15"/>
-        </w:numPr>
-        <w:spacing w:after="0" w:line="240" w:lineRule="auto"/>
-        <w:ind w:hanging="360"/>
-        <w:contextualSpacing/>
-      </w:pPr>
-      <w:r>
+          <w:numId w:val="39"/>
+        </w:numPr>
+        <w:tabs>
+          <w:tab w:val="left" w:pos="360"/>
+          <w:tab w:val="left" w:pos="720"/>
+        </w:tabs>
+        <w:autoSpaceDE w:val="0"/>
+        <w:autoSpaceDN w:val="0"/>
+        <w:adjustRightInd w:val="0"/>
+        <w:spacing w:after="0" w:line="276" w:lineRule="auto"/>
+        <w:ind w:hanging="720"/>
+        <w:rPr>
+          <w:color w:val="000000"/>
+          <w:lang w:val="en-US"/>
+        </w:rPr>
+      </w:pPr>
+      <w:bookmarkStart w:id="70" w:name="_Toc531855095"/>
+      <w:r>
+        <w:rPr>
+          <w:color w:val="000000"/>
+          <w:lang w:val="en-US"/>
+        </w:rPr>
         <w:t>Open Store Front instance of SFCC and place items in the cart.</w:t>
       </w:r>
     </w:p>
     <w:p>
       <w:pPr>
-        <w:widowControl w:val="0"/>
+        <w:keepNext w:val="0"/>
         <w:numPr>
           <w:ilvl w:val="0"/>
-          <w:numId w:val="15"/>
-        </w:numPr>
-        <w:spacing w:after="0" w:line="240" w:lineRule="auto"/>
-        <w:ind w:hanging="360"/>
-        <w:contextualSpacing/>
-      </w:pPr>
-      <w:r>
+          <w:numId w:val="39"/>
+        </w:numPr>
+        <w:tabs>
+          <w:tab w:val="left" w:pos="360"/>
+          <w:tab w:val="left" w:pos="720"/>
+        </w:tabs>
+        <w:autoSpaceDE w:val="0"/>
+        <w:autoSpaceDN w:val="0"/>
+        <w:adjustRightInd w:val="0"/>
+        <w:spacing w:after="0" w:line="276" w:lineRule="auto"/>
+        <w:ind w:hanging="720"/>
+        <w:rPr>
+          <w:color w:val="000000"/>
+          <w:lang w:val="en-US"/>
+        </w:rPr>
+      </w:pPr>
+      <w:r>
+        <w:rPr>
+          <w:color w:val="000000"/>
+          <w:lang w:val="en-US"/>
+        </w:rPr>
         <w:t>Start Checkout as Guest.</w:t>
       </w:r>
     </w:p>
     <w:p>
       <w:pPr>
-        <w:widowControl w:val="0"/>
+        <w:keepNext w:val="0"/>
         <w:numPr>
           <w:ilvl w:val="0"/>
-          <w:numId w:val="15"/>
-        </w:numPr>
-        <w:spacing w:after="0" w:line="240" w:lineRule="auto"/>
-        <w:ind w:hanging="360"/>
-        <w:contextualSpacing/>
-      </w:pPr>
-      <w:r>
-        <w:t>Enter a shipping address, select shipping method and click Continue button</w:t>
-      </w:r>
-    </w:p>
-    <w:p>
-      <w:pPr>
-        <w:widowControl w:val="0"/>
+          <w:numId w:val="39"/>
+        </w:numPr>
+        <w:tabs>
+          <w:tab w:val="left" w:pos="360"/>
+          <w:tab w:val="left" w:pos="720"/>
+        </w:tabs>
+        <w:autoSpaceDE w:val="0"/>
+        <w:autoSpaceDN w:val="0"/>
+        <w:adjustRightInd w:val="0"/>
+        <w:spacing w:after="0" w:line="276" w:lineRule="auto"/>
+        <w:ind w:hanging="720"/>
+        <w:rPr>
+          <w:color w:val="000000"/>
+          <w:lang w:val="en-US"/>
+        </w:rPr>
+      </w:pPr>
+      <w:r>
+        <w:rPr>
+          <w:color w:val="000000"/>
+          <w:lang w:val="en-US"/>
+        </w:rPr>
+        <w:t xml:space="preserve">On Checkout page right click on any page element and and choose </w:t>
+      </w:r>
+      <w:r>
+        <w:rPr>
+          <w:b/>
+          <w:bCs/>
+          <w:color w:val="000000"/>
+          <w:lang w:val="en-US"/>
+        </w:rPr>
+        <w:t xml:space="preserve">Inspect </w:t>
+      </w:r>
+      <w:r>
+        <w:rPr>
+          <w:color w:val="000000"/>
+          <w:lang w:val="en-US"/>
+        </w:rPr>
+        <w:t>in order to open Elements tab of browser dev tools</w:t>
+      </w:r>
+    </w:p>
+    <w:p>
+      <w:pPr>
+        <w:keepNext w:val="0"/>
         <w:numPr>
           <w:ilvl w:val="0"/>
-          <w:numId w:val="15"/>
-        </w:numPr>
-        <w:spacing w:after="0" w:line="240" w:lineRule="auto"/>
-        <w:ind w:hanging="360"/>
-        <w:contextualSpacing/>
-      </w:pPr>
+          <w:numId w:val="39"/>
+        </w:numPr>
+        <w:tabs>
+          <w:tab w:val="left" w:pos="360"/>
+          <w:tab w:val="left" w:pos="720"/>
+        </w:tabs>
+        <w:autoSpaceDE w:val="0"/>
+        <w:autoSpaceDN w:val="0"/>
+        <w:adjustRightInd w:val="0"/>
+        <w:spacing w:after="0" w:line="276" w:lineRule="auto"/>
+        <w:ind w:hanging="720"/>
+        <w:rPr>
+          <w:color w:val="000000"/>
+          <w:lang w:val="en-US"/>
+        </w:rPr>
+      </w:pPr>
+      <w:r>
+        <w:rPr>
+          <w:color w:val="000000"/>
+          <w:lang w:val="en-US"/>
+        </w:rPr>
+        <w:t>In Elements tab of browser dev tools search for</w:t>
+      </w:r>
       <w:r>
         <w:rPr>
           <w:b/>
-        </w:rPr>
-        <w:t>Scroll down Billing page</w:t>
-      </w:r>
-    </w:p>
-    <w:p>
-      <w:pPr>
-        <w:widowControl w:val="0"/>
+          <w:bCs/>
+          <w:color w:val="000000"/>
+          <w:lang w:val="en-US"/>
+        </w:rPr>
+        <w:t xml:space="preserve"> kaxsdc . </w:t>
+      </w:r>
+      <w:r>
+        <w:rPr>
+          <w:color w:val="000000"/>
+          <w:lang w:val="en-US"/>
+        </w:rPr>
+        <w:t>Verify that there is an div element with class</w:t>
+      </w:r>
+      <w:r>
+        <w:rPr>
+          <w:b/>
+          <w:bCs/>
+          <w:color w:val="000000"/>
+          <w:lang w:val="en-US"/>
+        </w:rPr>
+        <w:t xml:space="preserve"> kaxsdc </w:t>
+      </w:r>
+      <w:r>
+        <w:rPr>
+          <w:color w:val="000000"/>
+          <w:lang w:val="en-US"/>
+        </w:rPr>
+        <w:t>and</w:t>
+      </w:r>
+      <w:r>
+        <w:rPr>
+          <w:b/>
+          <w:bCs/>
+          <w:color w:val="000000"/>
+          <w:lang w:val="en-US"/>
+        </w:rPr>
+        <w:t xml:space="preserve"> </w:t>
+      </w:r>
+      <w:r>
+        <w:rPr>
+          <w:color w:val="000000"/>
+          <w:lang w:val="en-US"/>
+        </w:rPr>
+        <w:t>data-event=“load" attribute</w:t>
+      </w:r>
+    </w:p>
+    <w:p>
+      <w:pPr>
+        <w:keepNext w:val="0"/>
         <w:numPr>
           <w:ilvl w:val="0"/>
-          <w:numId w:val="15"/>
-        </w:numPr>
-        <w:spacing w:after="0" w:line="240" w:lineRule="auto"/>
-        <w:ind w:hanging="360"/>
-        <w:contextualSpacing/>
-      </w:pPr>
-      <w:r>
-        <w:t>Verify that in the bottom left corner of the page there is a pixel (little blue rectangle)</w:t>
-      </w:r>
-    </w:p>
-    <w:p>
-      <w:pPr>
-        <w:widowControl w:val="0"/>
+          <w:numId w:val="39"/>
+        </w:numPr>
+        <w:tabs>
+          <w:tab w:val="left" w:pos="360"/>
+          <w:tab w:val="left" w:pos="720"/>
+        </w:tabs>
+        <w:autoSpaceDE w:val="0"/>
+        <w:autoSpaceDN w:val="0"/>
+        <w:adjustRightInd w:val="0"/>
+        <w:spacing w:after="0" w:line="276" w:lineRule="auto"/>
+        <w:ind w:hanging="720"/>
+        <w:rPr>
+          <w:color w:val="000000"/>
+          <w:lang w:val="en-US"/>
+        </w:rPr>
+      </w:pPr>
+      <w:r>
+        <w:rPr>
+          <w:color w:val="000000"/>
+          <w:lang w:val="en-US"/>
+        </w:rPr>
+        <w:t xml:space="preserve">Open browser console and type </w:t>
+      </w:r>
+      <w:r>
+        <w:rPr>
+          <w:b/>
+          <w:bCs/>
+          <w:color w:val="000000"/>
+          <w:lang w:val="en-US"/>
+        </w:rPr>
+        <w:t>client;</w:t>
+      </w:r>
+      <w:r>
+        <w:rPr>
+          <w:color w:val="000000"/>
+          <w:lang w:val="en-US"/>
+        </w:rPr>
+        <w:t xml:space="preserve"> and press enter. There should not be any error and you should be able to see </w:t>
+      </w:r>
+      <w:r>
+        <w:rPr>
+          <w:b/>
+          <w:bCs/>
+          <w:color w:val="000000"/>
+          <w:lang w:val="en-US"/>
+        </w:rPr>
+        <w:t>client</w:t>
+      </w:r>
+      <w:r>
+        <w:rPr>
+          <w:color w:val="000000"/>
+          <w:lang w:val="en-US"/>
+        </w:rPr>
+        <w:t xml:space="preserve"> variable data</w:t>
+      </w:r>
+    </w:p>
+    <w:p>
+      <w:pPr>
+        <w:pStyle w:val="Heading5"/>
+        <w:spacing w:line="276" w:lineRule="auto"/>
+      </w:pPr>
+    </w:p>
+    <w:p>
+      <w:pPr>
+        <w:spacing w:line="276" w:lineRule="auto"/>
+        <w:rPr>
+          <w:color w:val="2F5496"/>
+        </w:rPr>
+      </w:pPr>
+      <w:r>
+        <w:br w:type="page"/>
+      </w:r>
+    </w:p>
+    <w:p>
+      <w:pPr>
+        <w:pStyle w:val="Heading5"/>
+        <w:spacing w:line="276" w:lineRule="auto"/>
+      </w:pPr>
+      <w:r>
+        <w:lastRenderedPageBreak/>
+        <w:t>TestCase 4: Verify internal orders do not collect Device Data via the iFrame</w:t>
+      </w:r>
+      <w:bookmarkEnd w:id="70"/>
+    </w:p>
+    <w:p/>
+    <w:p>
+      <w:pPr>
+        <w:keepNext w:val="0"/>
+        <w:autoSpaceDE w:val="0"/>
+        <w:autoSpaceDN w:val="0"/>
+        <w:adjustRightInd w:val="0"/>
+        <w:spacing w:line="276" w:lineRule="auto"/>
+        <w:rPr>
+          <w:color w:val="000000"/>
+          <w:lang w:val="en-US"/>
+        </w:rPr>
+      </w:pPr>
+      <w:r>
+        <w:rPr>
+          <w:b/>
+          <w:bCs/>
+          <w:color w:val="000000"/>
+          <w:lang w:val="en-US"/>
+        </w:rPr>
+        <w:t>Prerequisites:</w:t>
+      </w:r>
+    </w:p>
+    <w:p>
+      <w:pPr>
+        <w:pStyle w:val="ListParagraph"/>
+        <w:keepNext w:val="0"/>
         <w:numPr>
           <w:ilvl w:val="0"/>
-          <w:numId w:val="15"/>
-        </w:numPr>
-        <w:spacing w:after="0" w:line="240" w:lineRule="auto"/>
-        <w:ind w:hanging="360"/>
-        <w:contextualSpacing/>
-      </w:pPr>
-      <w:r>
-        <w:t xml:space="preserve">Right Click on pixel and choose </w:t>
-      </w:r>
-      <w:r>
-        <w:rPr>
-          <w:b/>
-        </w:rPr>
-        <w:t>Inspect Element</w:t>
-      </w:r>
-    </w:p>
-    <w:p>
-      <w:pPr>
-        <w:widowControl w:val="0"/>
+          <w:numId w:val="41"/>
+        </w:numPr>
+        <w:tabs>
+          <w:tab w:val="left" w:pos="1080"/>
+          <w:tab w:val="left" w:pos="1440"/>
+        </w:tabs>
+        <w:autoSpaceDE w:val="0"/>
+        <w:autoSpaceDN w:val="0"/>
+        <w:adjustRightInd w:val="0"/>
+        <w:spacing w:after="0" w:line="276" w:lineRule="auto"/>
+        <w:rPr>
+          <w:color w:val="000000"/>
+          <w:lang w:val="en-US"/>
+        </w:rPr>
+      </w:pPr>
+      <w:r>
+        <w:rPr>
+          <w:color w:val="000000"/>
+          <w:lang w:val="en-US"/>
+        </w:rPr>
+        <w:t>Login to BM and choose the site to verify &gt; Site Preferences &gt; Custom Preferences &gt; Kount</w:t>
+      </w:r>
+    </w:p>
+    <w:p>
+      <w:pPr>
+        <w:pStyle w:val="ListParagraph"/>
+        <w:keepNext w:val="0"/>
         <w:numPr>
           <w:ilvl w:val="0"/>
-          <w:numId w:val="15"/>
-        </w:numPr>
-        <w:spacing w:after="0" w:line="240" w:lineRule="auto"/>
-        <w:ind w:hanging="360"/>
-        <w:contextualSpacing/>
-      </w:pPr>
-      <w:r>
-        <w:t xml:space="preserve">Verify that pixel is defined as a </w:t>
-      </w:r>
-      <w:r>
-        <w:rPr>
-          <w:rFonts w:ascii="Courier New" w:eastAsia="Courier New" w:hAnsi="Courier New" w:cs="Courier New"/>
-          <w:b/>
-        </w:rPr>
-        <w:t>div</w:t>
-      </w:r>
-      <w:r>
-        <w:t xml:space="preserve"> with class </w:t>
-      </w:r>
-      <w:r>
-        <w:rPr>
-          <w:rFonts w:ascii="Courier New" w:eastAsia="Courier New" w:hAnsi="Courier New" w:cs="Courier New"/>
-          <w:b/>
-        </w:rPr>
-        <w:t>iframe_test</w:t>
-      </w:r>
-      <w:r>
-        <w:t xml:space="preserve"> and is contained inside the iframe component</w:t>
-      </w:r>
-    </w:p>
-    <w:p>
-      <w:pPr>
-        <w:widowControl w:val="0"/>
-        <w:numPr>
-          <w:ilvl w:val="0"/>
-          <w:numId w:val="15"/>
-        </w:numPr>
-        <w:spacing w:after="0" w:line="240" w:lineRule="auto"/>
-        <w:ind w:hanging="360"/>
-        <w:contextualSpacing/>
-      </w:pPr>
-      <w:r>
-        <w:t>Using prompt in the Prerequisites set: Set mode selector to production</w:t>
-      </w:r>
-    </w:p>
-    <w:p>
-      <w:pPr>
-        <w:widowControl w:val="0"/>
-        <w:numPr>
-          <w:ilvl w:val="0"/>
-          <w:numId w:val="15"/>
-        </w:numPr>
-        <w:spacing w:after="0" w:line="240" w:lineRule="auto"/>
-        <w:ind w:hanging="360"/>
-        <w:contextualSpacing/>
-      </w:pPr>
-      <w:r>
-        <w:t>Open the Billing page again and verify that pixel is not visible (</w:t>
-      </w:r>
-      <w:r>
-        <w:rPr>
-          <w:highlight w:val="white"/>
-        </w:rPr>
-        <w:t>the</w:t>
-      </w:r>
-      <w:r>
-        <w:t xml:space="preserve"> little blue rectangle is absent)</w:t>
-      </w:r>
-    </w:p>
-    <w:p>
-      <w:pPr>
-        <w:widowControl w:val="0"/>
-        <w:numPr>
-          <w:ilvl w:val="0"/>
-          <w:numId w:val="15"/>
-        </w:numPr>
-        <w:spacing w:after="0" w:line="240" w:lineRule="auto"/>
-        <w:ind w:hanging="360"/>
-        <w:contextualSpacing/>
-      </w:pPr>
-      <w:r>
-        <w:t>Open the page sources (e.g. using Firebug) and search for the iframe</w:t>
-      </w:r>
-    </w:p>
-    <w:p>
-      <w:pPr>
-        <w:widowControl w:val="0"/>
-        <w:numPr>
-          <w:ilvl w:val="0"/>
-          <w:numId w:val="15"/>
-        </w:numPr>
-        <w:spacing w:line="240" w:lineRule="auto"/>
-        <w:ind w:hanging="360"/>
-        <w:contextualSpacing/>
-      </w:pPr>
-      <w:r>
-        <w:t>Verify that iframe component is still there and div around it is without the test class</w:t>
-      </w:r>
-    </w:p>
-    <w:p>
-      <w:pPr>
-        <w:pStyle w:val="Heading5"/>
-        <w:spacing w:line="240" w:lineRule="auto"/>
-      </w:pPr>
-      <w:bookmarkStart w:id="70" w:name="_Toc531855095"/>
-      <w:r>
-        <w:t>TestCase 4: Verify internal orders do not collect Device Data via the iFrame</w:t>
-      </w:r>
-      <w:bookmarkEnd w:id="70"/>
-    </w:p>
-    <w:p>
-      <w:pPr>
-        <w:widowControl w:val="0"/>
-        <w:spacing w:line="240" w:lineRule="auto"/>
-      </w:pPr>
-      <w:r>
-        <w:rPr>
-          <w:b/>
-        </w:rPr>
-        <w:t>Prerequisites:</w:t>
-      </w:r>
-    </w:p>
-    <w:p>
-      <w:pPr>
-        <w:widowControl w:val="0"/>
-        <w:numPr>
-          <w:ilvl w:val="1"/>
-          <w:numId w:val="10"/>
-        </w:numPr>
-        <w:spacing w:after="0" w:line="240" w:lineRule="auto"/>
-        <w:ind w:hanging="360"/>
-        <w:contextualSpacing/>
-      </w:pPr>
-      <w:r>
-        <w:t xml:space="preserve">Login to BM and choose the site to verify &gt; Site Preferences &gt; Custom Preferences &gt; </w:t>
-      </w:r>
-      <w:r>
-        <w:lastRenderedPageBreak/>
-        <w:t>Kount</w:t>
-      </w:r>
-    </w:p>
-    <w:p>
-      <w:pPr>
-        <w:widowControl w:val="0"/>
-        <w:numPr>
-          <w:ilvl w:val="1"/>
-          <w:numId w:val="10"/>
-        </w:numPr>
-        <w:spacing w:after="0" w:line="240" w:lineRule="auto"/>
-        <w:ind w:hanging="360"/>
-        <w:contextualSpacing/>
-      </w:pPr>
-      <w:r>
+          <w:numId w:val="41"/>
+        </w:numPr>
+        <w:tabs>
+          <w:tab w:val="left" w:pos="1080"/>
+          <w:tab w:val="left" w:pos="1440"/>
+        </w:tabs>
+        <w:autoSpaceDE w:val="0"/>
+        <w:autoSpaceDN w:val="0"/>
+        <w:adjustRightInd w:val="0"/>
+        <w:spacing w:after="0" w:line="276" w:lineRule="auto"/>
+        <w:rPr>
+          <w:color w:val="000000"/>
+          <w:lang w:val="en-US"/>
+        </w:rPr>
+      </w:pPr>
+      <w:r>
+        <w:rPr>
+          <w:color w:val="000000"/>
+          <w:lang w:val="en-US"/>
+        </w:rPr>
         <w:t xml:space="preserve">Enter your current public IP Address to </w:t>
       </w:r>
       <w:r>
         <w:rPr>
+          <w:color w:val="000000"/>
           <w:sz w:val="20"/>
           <w:szCs w:val="20"/>
-          <w:highlight w:val="white"/>
+          <w:lang w:val="en-US"/>
         </w:rPr>
         <w:t>Array of Internal IP Addresses to exclude from Data Collection</w:t>
       </w:r>
     </w:p>
     <w:p>
       <w:pPr>
-        <w:widowControl w:val="0"/>
-        <w:numPr>
-          <w:ilvl w:val="1"/>
-          <w:numId w:val="10"/>
-        </w:numPr>
-        <w:spacing w:after="0" w:line="240" w:lineRule="auto"/>
-        <w:ind w:hanging="360"/>
-        <w:contextualSpacing/>
-      </w:pPr>
-      <w:r>
+        <w:pStyle w:val="ListParagraph"/>
+        <w:keepNext w:val="0"/>
+        <w:numPr>
+          <w:ilvl w:val="0"/>
+          <w:numId w:val="41"/>
+        </w:numPr>
+        <w:tabs>
+          <w:tab w:val="left" w:pos="1080"/>
+          <w:tab w:val="left" w:pos="1440"/>
+        </w:tabs>
+        <w:autoSpaceDE w:val="0"/>
+        <w:autoSpaceDN w:val="0"/>
+        <w:adjustRightInd w:val="0"/>
+        <w:spacing w:after="0" w:line="276" w:lineRule="auto"/>
+        <w:rPr>
+          <w:color w:val="000000"/>
+          <w:lang w:val="en-US"/>
+        </w:rPr>
+      </w:pPr>
+      <w:r>
+        <w:rPr>
+          <w:color w:val="000000"/>
+          <w:lang w:val="en-US"/>
+        </w:rPr>
         <w:t>Save changes</w:t>
       </w:r>
     </w:p>
     <w:p>
       <w:pPr>
-        <w:widowControl w:val="0"/>
+        <w:keepNext w:val="0"/>
+        <w:tabs>
+          <w:tab w:val="left" w:pos="1080"/>
+          <w:tab w:val="left" w:pos="1440"/>
+        </w:tabs>
+        <w:autoSpaceDE w:val="0"/>
+        <w:autoSpaceDN w:val="0"/>
+        <w:adjustRightInd w:val="0"/>
+        <w:spacing w:after="0" w:line="276" w:lineRule="auto"/>
+        <w:rPr>
+          <w:color w:val="000000"/>
+          <w:lang w:val="en-US"/>
+        </w:rPr>
+      </w:pPr>
+    </w:p>
+    <w:p>
+      <w:pPr>
+        <w:pStyle w:val="ListParagraph"/>
+        <w:keepNext w:val="0"/>
         <w:numPr>
           <w:ilvl w:val="0"/>
-          <w:numId w:val="4"/>
-        </w:numPr>
-        <w:spacing w:after="0" w:line="240" w:lineRule="auto"/>
-        <w:ind w:hanging="360"/>
-        <w:contextualSpacing/>
-      </w:pPr>
-      <w:r>
+          <w:numId w:val="42"/>
+        </w:numPr>
+        <w:tabs>
+          <w:tab w:val="left" w:pos="1080"/>
+          <w:tab w:val="left" w:pos="1440"/>
+        </w:tabs>
+        <w:autoSpaceDE w:val="0"/>
+        <w:autoSpaceDN w:val="0"/>
+        <w:adjustRightInd w:val="0"/>
+        <w:spacing w:after="0" w:line="276" w:lineRule="auto"/>
+        <w:rPr>
+          <w:color w:val="000000"/>
+          <w:lang w:val="en-US"/>
+        </w:rPr>
+      </w:pPr>
+      <w:r>
+        <w:rPr>
+          <w:color w:val="000000"/>
+          <w:lang w:val="en-US"/>
+        </w:rPr>
         <w:t>Open Store Front instance of SFCC and place items in the cart</w:t>
       </w:r>
     </w:p>
     <w:p>
       <w:pPr>
-        <w:widowControl w:val="0"/>
+        <w:pStyle w:val="ListParagraph"/>
+        <w:keepNext w:val="0"/>
         <w:numPr>
           <w:ilvl w:val="0"/>
-          <w:numId w:val="4"/>
-        </w:numPr>
-        <w:spacing w:after="0" w:line="240" w:lineRule="auto"/>
-        <w:ind w:hanging="360"/>
-        <w:contextualSpacing/>
-      </w:pPr>
-      <w:r>
+          <w:numId w:val="42"/>
+        </w:numPr>
+        <w:tabs>
+          <w:tab w:val="left" w:pos="1080"/>
+          <w:tab w:val="left" w:pos="1440"/>
+        </w:tabs>
+        <w:autoSpaceDE w:val="0"/>
+        <w:autoSpaceDN w:val="0"/>
+        <w:adjustRightInd w:val="0"/>
+        <w:spacing w:after="0" w:line="276" w:lineRule="auto"/>
+        <w:rPr>
+          <w:color w:val="000000"/>
+          <w:lang w:val="en-US"/>
+        </w:rPr>
+      </w:pPr>
+      <w:r>
+        <w:rPr>
+          <w:color w:val="000000"/>
+          <w:lang w:val="en-US"/>
+        </w:rPr>
         <w:t>Start Checkout as Guest</w:t>
       </w:r>
     </w:p>
     <w:p>
       <w:pPr>
-        <w:widowControl w:val="0"/>
+        <w:pStyle w:val="ListParagraph"/>
+        <w:keepNext w:val="0"/>
         <w:numPr>
           <w:ilvl w:val="0"/>
-          <w:numId w:val="4"/>
-        </w:numPr>
-        <w:spacing w:after="0" w:line="240" w:lineRule="auto"/>
-        <w:ind w:hanging="360"/>
-        <w:contextualSpacing/>
-      </w:pPr>
-      <w:r>
+          <w:numId w:val="42"/>
+        </w:numPr>
+        <w:tabs>
+          <w:tab w:val="left" w:pos="1080"/>
+          <w:tab w:val="left" w:pos="1440"/>
+        </w:tabs>
+        <w:autoSpaceDE w:val="0"/>
+        <w:autoSpaceDN w:val="0"/>
+        <w:adjustRightInd w:val="0"/>
+        <w:spacing w:after="0" w:line="276" w:lineRule="auto"/>
+        <w:rPr>
+          <w:color w:val="000000"/>
+          <w:lang w:val="en-US"/>
+        </w:rPr>
+      </w:pPr>
+      <w:r>
+        <w:rPr>
+          <w:color w:val="000000"/>
+          <w:lang w:val="en-US"/>
+        </w:rPr>
+        <w:t>On Checkout page right click on any page element and and choose Inspect in order to open Elements tab of browser dev tools</w:t>
+      </w:r>
+    </w:p>
+    <w:p>
+      <w:pPr>
+        <w:pStyle w:val="ListParagraph"/>
+        <w:keepNext w:val="0"/>
+        <w:numPr>
+          <w:ilvl w:val="0"/>
+          <w:numId w:val="42"/>
+        </w:numPr>
+        <w:tabs>
+          <w:tab w:val="left" w:pos="1080"/>
+          <w:tab w:val="left" w:pos="1440"/>
+        </w:tabs>
+        <w:autoSpaceDE w:val="0"/>
+        <w:autoSpaceDN w:val="0"/>
+        <w:adjustRightInd w:val="0"/>
+        <w:spacing w:after="0" w:line="276" w:lineRule="auto"/>
+        <w:rPr>
+          <w:color w:val="000000"/>
+          <w:lang w:val="en-US"/>
+        </w:rPr>
+      </w:pPr>
+      <w:r>
+        <w:rPr>
+          <w:color w:val="000000"/>
+          <w:lang w:val="en-US"/>
+        </w:rPr>
+        <w:t>In Elements tab of browser dev tools search for kaxsdc . Verify that there is no an div element with class kaxsdc</w:t>
+      </w:r>
+    </w:p>
+    <w:p>
+      <w:pPr>
+        <w:pStyle w:val="ListParagraph"/>
+        <w:keepNext w:val="0"/>
+        <w:numPr>
+          <w:ilvl w:val="0"/>
+          <w:numId w:val="42"/>
+        </w:numPr>
+        <w:tabs>
+          <w:tab w:val="left" w:pos="1080"/>
+          <w:tab w:val="left" w:pos="1440"/>
+        </w:tabs>
+        <w:autoSpaceDE w:val="0"/>
+        <w:autoSpaceDN w:val="0"/>
+        <w:adjustRightInd w:val="0"/>
+        <w:spacing w:after="0" w:line="276" w:lineRule="auto"/>
+        <w:rPr>
+          <w:color w:val="000000"/>
+          <w:lang w:val="en-US"/>
+        </w:rPr>
+      </w:pPr>
+      <w:r>
+        <w:rPr>
+          <w:color w:val="000000"/>
+          <w:lang w:val="en-US"/>
+        </w:rPr>
+        <w:t>Open browser console and type client; and press enter. There should be an javascript error - Uncaught ReferenceError: client is not defined</w:t>
+      </w:r>
+    </w:p>
+    <w:p>
+      <w:pPr>
+        <w:pStyle w:val="ListParagraph"/>
+        <w:keepNext w:val="0"/>
+        <w:numPr>
+          <w:ilvl w:val="0"/>
+          <w:numId w:val="42"/>
+        </w:numPr>
+        <w:tabs>
+          <w:tab w:val="left" w:pos="1080"/>
+          <w:tab w:val="left" w:pos="1440"/>
+        </w:tabs>
+        <w:autoSpaceDE w:val="0"/>
+        <w:autoSpaceDN w:val="0"/>
+        <w:adjustRightInd w:val="0"/>
+        <w:spacing w:after="0" w:line="276" w:lineRule="auto"/>
+        <w:rPr>
+          <w:color w:val="000000"/>
+          <w:lang w:val="en-US"/>
+        </w:rPr>
+      </w:pPr>
+      <w:r>
+        <w:rPr>
+          <w:color w:val="000000"/>
+          <w:lang w:val="en-US"/>
+        </w:rPr>
         <w:t>Enter a shipping address, select shipping method and click Continue button</w:t>
       </w:r>
     </w:p>
     <w:p>
       <w:pPr>
-        <w:widowControl w:val="0"/>
+        <w:pStyle w:val="ListParagraph"/>
+        <w:keepNext w:val="0"/>
         <w:numPr>
           <w:ilvl w:val="0"/>
-          <w:numId w:val="4"/>
-        </w:numPr>
-        <w:spacing w:after="0" w:line="240" w:lineRule="auto"/>
-        <w:ind w:hanging="360"/>
-        <w:contextualSpacing/>
-      </w:pPr>
-      <w:r>
-        <w:rPr>
-          <w:b/>
-        </w:rPr>
-        <w:t>Scroll down Billing page</w:t>
-      </w:r>
-    </w:p>
-    <w:p>
-      <w:pPr>
-        <w:widowControl w:val="0"/>
+          <w:numId w:val="42"/>
+        </w:numPr>
+        <w:tabs>
+          <w:tab w:val="left" w:pos="1080"/>
+          <w:tab w:val="left" w:pos="1440"/>
+        </w:tabs>
+        <w:autoSpaceDE w:val="0"/>
+        <w:autoSpaceDN w:val="0"/>
+        <w:adjustRightInd w:val="0"/>
+        <w:spacing w:after="0" w:line="276" w:lineRule="auto"/>
+        <w:rPr>
+          <w:color w:val="000000"/>
+          <w:lang w:val="en-US"/>
+        </w:rPr>
+      </w:pPr>
+      <w:r>
+        <w:rPr>
+          <w:color w:val="000000"/>
+          <w:lang w:val="en-US"/>
+        </w:rPr>
+        <w:t>Select or enter a billing address, enter payment data and click Continue button, submit the order</w:t>
+      </w:r>
+    </w:p>
+    <w:p>
+      <w:pPr>
+        <w:pStyle w:val="ListParagraph"/>
+        <w:keepNext w:val="0"/>
         <w:numPr>
           <w:ilvl w:val="0"/>
-          <w:numId w:val="4"/>
-        </w:numPr>
-        <w:spacing w:after="0" w:line="240" w:lineRule="auto"/>
-        <w:ind w:hanging="360"/>
-        <w:contextualSpacing/>
-      </w:pPr>
-      <w:r>
-        <w:t>Verify that in the bottom left corner of the page there is NOT a pixel (little blue rectangle)</w:t>
-      </w:r>
-    </w:p>
-    <w:p>
-      <w:pPr>
-        <w:widowControl w:val="0"/>
+          <w:numId w:val="42"/>
+        </w:numPr>
+        <w:tabs>
+          <w:tab w:val="left" w:pos="1080"/>
+          <w:tab w:val="left" w:pos="1440"/>
+        </w:tabs>
+        <w:autoSpaceDE w:val="0"/>
+        <w:autoSpaceDN w:val="0"/>
+        <w:adjustRightInd w:val="0"/>
+        <w:spacing w:after="0" w:line="276" w:lineRule="auto"/>
+        <w:rPr>
+          <w:color w:val="000000"/>
+          <w:lang w:val="en-US"/>
+        </w:rPr>
+      </w:pPr>
+      <w:r>
+        <w:rPr>
+          <w:color w:val="000000"/>
+          <w:lang w:val="en-US"/>
+        </w:rPr>
+        <w:t>Open the order within the BM (Login to BM, choose the site to verify &gt; Ordering &gt; Orders)</w:t>
+      </w:r>
+    </w:p>
+    <w:p>
+      <w:pPr>
+        <w:pStyle w:val="ListParagraph"/>
+        <w:keepNext w:val="0"/>
         <w:numPr>
           <w:ilvl w:val="0"/>
-          <w:numId w:val="4"/>
-        </w:numPr>
-        <w:spacing w:after="0" w:line="240" w:lineRule="auto"/>
-        <w:ind w:hanging="360"/>
-        <w:contextualSpacing/>
-      </w:pPr>
-      <w:r>
-        <w:t>Open the page sources and search for iframe</w:t>
-      </w:r>
-    </w:p>
-    <w:p>
-      <w:pPr>
-        <w:widowControl w:val="0"/>
+          <w:numId w:val="42"/>
+        </w:numPr>
+        <w:tabs>
+          <w:tab w:val="left" w:pos="1080"/>
+          <w:tab w:val="left" w:pos="1440"/>
+        </w:tabs>
+        <w:autoSpaceDE w:val="0"/>
+        <w:autoSpaceDN w:val="0"/>
+        <w:adjustRightInd w:val="0"/>
+        <w:spacing w:after="0" w:line="276" w:lineRule="auto"/>
+        <w:rPr>
+          <w:color w:val="000000"/>
+          <w:lang w:val="en-US"/>
+        </w:rPr>
+      </w:pPr>
+      <w:r>
+        <w:rPr>
+          <w:color w:val="000000"/>
+          <w:lang w:val="en-US"/>
+        </w:rPr>
+        <w:t>Navigate to the Attributes tab and verify that Kount Order COUNTRY value is “No data available”</w:t>
+      </w:r>
+      <w:bookmarkStart w:id="71" w:name="_Toc531855096"/>
+    </w:p>
+    <w:p>
+      <w:pPr>
+        <w:keepNext w:val="0"/>
+        <w:tabs>
+          <w:tab w:val="left" w:pos="1080"/>
+          <w:tab w:val="left" w:pos="1440"/>
+        </w:tabs>
+        <w:autoSpaceDE w:val="0"/>
+        <w:autoSpaceDN w:val="0"/>
+        <w:adjustRightInd w:val="0"/>
+        <w:spacing w:after="0" w:line="276" w:lineRule="auto"/>
+        <w:ind w:left="360"/>
+        <w:rPr>
+          <w:color w:val="000000"/>
+          <w:lang w:val="en-US"/>
+        </w:rPr>
+      </w:pPr>
+    </w:p>
+    <w:p>
+      <w:pPr>
+        <w:keepNext w:val="0"/>
+        <w:tabs>
+          <w:tab w:val="left" w:pos="1080"/>
+          <w:tab w:val="left" w:pos="1440"/>
+        </w:tabs>
+        <w:autoSpaceDE w:val="0"/>
+        <w:autoSpaceDN w:val="0"/>
+        <w:adjustRightInd w:val="0"/>
+        <w:spacing w:after="0" w:line="276" w:lineRule="auto"/>
+        <w:ind w:left="360"/>
+      </w:pPr>
+    </w:p>
+    <w:p>
+      <w:pPr>
+        <w:keepNext w:val="0"/>
+        <w:tabs>
+          <w:tab w:val="left" w:pos="1080"/>
+          <w:tab w:val="left" w:pos="1440"/>
+        </w:tabs>
+        <w:autoSpaceDE w:val="0"/>
+        <w:autoSpaceDN w:val="0"/>
+        <w:adjustRightInd w:val="0"/>
+        <w:spacing w:after="0" w:line="276" w:lineRule="auto"/>
+        <w:rPr>
+          <w:color w:val="1F497D" w:themeColor="text2"/>
+        </w:rPr>
+      </w:pPr>
+      <w:r>
+        <w:rPr>
+          <w:color w:val="1F497D" w:themeColor="text2"/>
+        </w:rPr>
+        <w:t>TestCase 5: Session ID values for both iFrame collection and HTTPS RIS post are matching</w:t>
+      </w:r>
+      <w:bookmarkEnd w:id="71"/>
+    </w:p>
+    <w:p>
+      <w:pPr>
+        <w:keepNext w:val="0"/>
+        <w:tabs>
+          <w:tab w:val="left" w:pos="1080"/>
+          <w:tab w:val="left" w:pos="1440"/>
+        </w:tabs>
+        <w:autoSpaceDE w:val="0"/>
+        <w:autoSpaceDN w:val="0"/>
+        <w:adjustRightInd w:val="0"/>
+        <w:spacing w:after="0" w:line="276" w:lineRule="auto"/>
+        <w:rPr>
+          <w:color w:val="1F497D" w:themeColor="text2"/>
+        </w:rPr>
+      </w:pPr>
+    </w:p>
+    <w:p>
+      <w:pPr>
+        <w:pStyle w:val="ListParagraph"/>
+        <w:keepNext w:val="0"/>
         <w:numPr>
           <w:ilvl w:val="0"/>
-          <w:numId w:val="4"/>
-        </w:numPr>
-        <w:spacing w:after="0" w:line="240" w:lineRule="auto"/>
-        <w:ind w:hanging="360"/>
-        <w:contextualSpacing/>
-      </w:pPr>
-      <w:r>
-        <w:t>Verify that there is no available iframe component on page (there will be a disabled one, with id="_atssh")</w:t>
-      </w:r>
-    </w:p>
-    <w:p>
-      <w:pPr>
-        <w:widowControl w:val="0"/>
+          <w:numId w:val="43"/>
+        </w:numPr>
+        <w:tabs>
+          <w:tab w:val="left" w:pos="1080"/>
+          <w:tab w:val="left" w:pos="1440"/>
+        </w:tabs>
+        <w:autoSpaceDE w:val="0"/>
+        <w:autoSpaceDN w:val="0"/>
+        <w:adjustRightInd w:val="0"/>
+        <w:spacing w:after="0" w:line="276" w:lineRule="auto"/>
+        <w:rPr>
+          <w:rFonts w:asciiTheme="majorHAnsi" w:hAnsiTheme="majorHAnsi" w:cstheme="majorHAnsi"/>
+          <w:color w:val="000000" w:themeColor="text1"/>
+        </w:rPr>
+      </w:pPr>
+      <w:r>
+        <w:rPr>
+          <w:rFonts w:asciiTheme="majorHAnsi" w:hAnsiTheme="majorHAnsi" w:cstheme="majorHAnsi"/>
+          <w:color w:val="000000" w:themeColor="text1"/>
+        </w:rPr>
+        <w:t>Open Store Front instance of SFCC and place items in the cart</w:t>
+      </w:r>
+    </w:p>
+    <w:p>
+      <w:pPr>
+        <w:pStyle w:val="ListParagraph"/>
+        <w:keepNext w:val="0"/>
         <w:numPr>
           <w:ilvl w:val="0"/>
-          <w:numId w:val="4"/>
-        </w:numPr>
-        <w:spacing w:after="0" w:line="240" w:lineRule="auto"/>
-        <w:ind w:hanging="360"/>
-        <w:contextualSpacing/>
-      </w:pPr>
-      <w:r>
-        <w:t>Select or enter a billing address, enter payment data and click Continue button, submit the order</w:t>
-      </w:r>
-    </w:p>
-    <w:p>
-      <w:pPr>
-        <w:widowControl w:val="0"/>
+          <w:numId w:val="43"/>
+        </w:numPr>
+        <w:tabs>
+          <w:tab w:val="left" w:pos="1080"/>
+          <w:tab w:val="left" w:pos="1440"/>
+        </w:tabs>
+        <w:autoSpaceDE w:val="0"/>
+        <w:autoSpaceDN w:val="0"/>
+        <w:adjustRightInd w:val="0"/>
+        <w:spacing w:after="0" w:line="276" w:lineRule="auto"/>
+        <w:rPr>
+          <w:rFonts w:asciiTheme="majorHAnsi" w:hAnsiTheme="majorHAnsi" w:cstheme="majorHAnsi"/>
+          <w:color w:val="000000" w:themeColor="text1"/>
+        </w:rPr>
+      </w:pPr>
+      <w:r>
+        <w:rPr>
+          <w:rFonts w:asciiTheme="majorHAnsi" w:hAnsiTheme="majorHAnsi" w:cstheme="majorHAnsi"/>
+          <w:color w:val="000000" w:themeColor="text1"/>
+        </w:rPr>
+        <w:t>Start Checkout as Guest</w:t>
+      </w:r>
+    </w:p>
+    <w:p>
+      <w:pPr>
+        <w:pStyle w:val="ListParagraph"/>
+        <w:keepNext w:val="0"/>
         <w:numPr>
           <w:ilvl w:val="0"/>
-          <w:numId w:val="4"/>
-        </w:numPr>
-        <w:spacing w:after="0" w:line="240" w:lineRule="auto"/>
-        <w:ind w:hanging="360"/>
-        <w:contextualSpacing/>
-      </w:pPr>
-      <w:r>
-        <w:t>Open the order within the BM (Login to BM, choose the site to verify &gt; Ordering &gt; Orders)</w:t>
-      </w:r>
-    </w:p>
-    <w:p>
-      <w:pPr>
-        <w:widowControl w:val="0"/>
+          <w:numId w:val="43"/>
+        </w:numPr>
+        <w:tabs>
+          <w:tab w:val="left" w:pos="1080"/>
+          <w:tab w:val="left" w:pos="1440"/>
+        </w:tabs>
+        <w:autoSpaceDE w:val="0"/>
+        <w:autoSpaceDN w:val="0"/>
+        <w:adjustRightInd w:val="0"/>
+        <w:spacing w:after="0" w:line="276" w:lineRule="auto"/>
+        <w:rPr>
+          <w:rFonts w:asciiTheme="majorHAnsi" w:hAnsiTheme="majorHAnsi" w:cstheme="majorHAnsi"/>
+          <w:color w:val="000000" w:themeColor="text1"/>
+        </w:rPr>
+      </w:pPr>
+      <w:r>
+        <w:rPr>
+          <w:rFonts w:asciiTheme="majorHAnsi" w:hAnsiTheme="majorHAnsi" w:cstheme="majorHAnsi"/>
+          <w:color w:val="000000" w:themeColor="text1"/>
+        </w:rPr>
+        <w:t>On Checkout page right click on any page element and and choose Inspect in order to open Elements tab of browser dev tools</w:t>
+      </w:r>
+    </w:p>
+    <w:p>
+      <w:pPr>
+        <w:pStyle w:val="ListParagraph"/>
+        <w:keepNext w:val="0"/>
         <w:numPr>
           <w:ilvl w:val="0"/>
-          <w:numId w:val="4"/>
-        </w:numPr>
-        <w:spacing w:after="0" w:line="240" w:lineRule="auto"/>
-        <w:ind w:hanging="360"/>
-        <w:contextualSpacing/>
-      </w:pPr>
-      <w:r>
-        <w:t xml:space="preserve">Navigate to the Attributes tab and verify that </w:t>
-      </w:r>
-      <w:r>
-        <w:rPr>
-          <w:b/>
-        </w:rPr>
-        <w:t>Kount Order COUNTRY</w:t>
-      </w:r>
-      <w:r>
-        <w:t xml:space="preserve"> value is “No data available”</w:t>
-      </w:r>
-    </w:p>
-    <w:p>
-      <w:pPr>
-        <w:widowControl w:val="0"/>
-        <w:spacing w:line="240" w:lineRule="auto"/>
-      </w:pPr>
-    </w:p>
-    <w:p>
-      <w:pPr>
-        <w:pStyle w:val="Heading5"/>
-        <w:spacing w:line="240" w:lineRule="auto"/>
-      </w:pPr>
-      <w:bookmarkStart w:id="71" w:name="_Toc531855096"/>
-      <w:r>
-        <w:t>TestCase 5: Session ID values for both iFrame collection and HTTPS RIS post are matching</w:t>
-      </w:r>
-      <w:bookmarkEnd w:id="71"/>
-    </w:p>
-    <w:p>
-      <w:pPr>
-        <w:widowControl w:val="0"/>
+          <w:numId w:val="43"/>
+        </w:numPr>
+        <w:tabs>
+          <w:tab w:val="left" w:pos="1080"/>
+          <w:tab w:val="left" w:pos="1440"/>
+        </w:tabs>
+        <w:autoSpaceDE w:val="0"/>
+        <w:autoSpaceDN w:val="0"/>
+        <w:adjustRightInd w:val="0"/>
+        <w:spacing w:after="0" w:line="276" w:lineRule="auto"/>
+        <w:rPr>
+          <w:rFonts w:asciiTheme="majorHAnsi" w:hAnsiTheme="majorHAnsi" w:cstheme="majorHAnsi"/>
+          <w:color w:val="000000" w:themeColor="text1"/>
+        </w:rPr>
+      </w:pPr>
+      <w:r>
+        <w:rPr>
+          <w:rFonts w:asciiTheme="majorHAnsi" w:hAnsiTheme="majorHAnsi" w:cstheme="majorHAnsi"/>
+          <w:color w:val="000000" w:themeColor="text1"/>
+        </w:rPr>
+        <w:t>In Elements tab of browser dev tools search for kaxsdc . Verify that there is no an div element with class kaxsdc</w:t>
+      </w:r>
+    </w:p>
+    <w:p>
+      <w:pPr>
+        <w:pStyle w:val="ListParagraph"/>
+        <w:keepNext w:val="0"/>
         <w:numPr>
           <w:ilvl w:val="0"/>
-          <w:numId w:val="18"/>
-        </w:numPr>
-        <w:spacing w:after="0" w:line="240" w:lineRule="auto"/>
-        <w:ind w:hanging="360"/>
-        <w:contextualSpacing/>
-      </w:pPr>
-      <w:r>
-        <w:t>Open Store Front instance of SFCC and place items in the cart</w:t>
-      </w:r>
-    </w:p>
-    <w:p>
-      <w:pPr>
-        <w:widowControl w:val="0"/>
+          <w:numId w:val="43"/>
+        </w:numPr>
+        <w:tabs>
+          <w:tab w:val="left" w:pos="1080"/>
+          <w:tab w:val="left" w:pos="1440"/>
+        </w:tabs>
+        <w:autoSpaceDE w:val="0"/>
+        <w:autoSpaceDN w:val="0"/>
+        <w:adjustRightInd w:val="0"/>
+        <w:spacing w:after="0" w:line="276" w:lineRule="auto"/>
+        <w:rPr>
+          <w:rFonts w:asciiTheme="majorHAnsi" w:hAnsiTheme="majorHAnsi" w:cstheme="majorHAnsi"/>
+          <w:color w:val="000000" w:themeColor="text1"/>
+        </w:rPr>
+      </w:pPr>
+      <w:r>
+        <w:rPr>
+          <w:rFonts w:asciiTheme="majorHAnsi" w:hAnsiTheme="majorHAnsi" w:cstheme="majorHAnsi"/>
+          <w:color w:val="000000" w:themeColor="text1"/>
+        </w:rPr>
+        <w:t>Verify the script component inside div with kaxsdc class  src parameter and collect the value (within Notepad, screenshot, etc.) after “s=”</w:t>
+      </w:r>
+      <w:r>
+        <w:rPr>
+          <w:rFonts w:ascii="MS Gothic" w:eastAsia="MS Gothic" w:hAnsi="MS Gothic" w:cs="MS Gothic" w:hint="eastAsia"/>
+          <w:color w:val="000000" w:themeColor="text1"/>
+        </w:rPr>
+        <w:t> +</w:t>
+      </w:r>
+      <w:r>
+        <w:rPr>
+          <w:rFonts w:asciiTheme="majorHAnsi" w:hAnsiTheme="majorHAnsi" w:cstheme="majorHAnsi"/>
+          <w:color w:val="000000" w:themeColor="text1"/>
+        </w:rPr>
+        <w:t>an example would look like this: s=45TaxQ66Yp5Bhn4I_EvN2pY0bc1qMiaa</w:t>
+      </w:r>
+    </w:p>
+    <w:p>
+      <w:pPr>
+        <w:pStyle w:val="ListParagraph"/>
+        <w:keepNext w:val="0"/>
         <w:numPr>
           <w:ilvl w:val="0"/>
-          <w:numId w:val="18"/>
-        </w:numPr>
-        <w:spacing w:after="0" w:line="240" w:lineRule="auto"/>
-        <w:ind w:hanging="360"/>
-        <w:contextualSpacing/>
-      </w:pPr>
-      <w:r>
-        <w:t>Start Checkout as Guest</w:t>
-      </w:r>
-    </w:p>
-    <w:p>
-      <w:pPr>
-        <w:widowControl w:val="0"/>
+          <w:numId w:val="43"/>
+        </w:numPr>
+        <w:tabs>
+          <w:tab w:val="left" w:pos="1080"/>
+          <w:tab w:val="left" w:pos="1440"/>
+        </w:tabs>
+        <w:autoSpaceDE w:val="0"/>
+        <w:autoSpaceDN w:val="0"/>
+        <w:adjustRightInd w:val="0"/>
+        <w:spacing w:after="0" w:line="276" w:lineRule="auto"/>
+        <w:rPr>
+          <w:rFonts w:asciiTheme="majorHAnsi" w:hAnsiTheme="majorHAnsi" w:cstheme="majorHAnsi"/>
+          <w:color w:val="000000" w:themeColor="text1"/>
+        </w:rPr>
+      </w:pPr>
+      <w:r>
+        <w:rPr>
+          <w:rFonts w:asciiTheme="majorHAnsi" w:hAnsiTheme="majorHAnsi" w:cstheme="majorHAnsi"/>
+          <w:color w:val="000000" w:themeColor="text1"/>
+        </w:rPr>
+        <w:t>Select/Enter a billing address, enter payment data and click Continue button. Submit the Order</w:t>
+      </w:r>
+    </w:p>
+    <w:p>
+      <w:pPr>
+        <w:pStyle w:val="ListParagraph"/>
+        <w:keepNext w:val="0"/>
         <w:numPr>
           <w:ilvl w:val="0"/>
-          <w:numId w:val="18"/>
-        </w:numPr>
-        <w:spacing w:after="0" w:line="240" w:lineRule="auto"/>
-        <w:ind w:hanging="360"/>
-        <w:contextualSpacing/>
-      </w:pPr>
-      <w:r>
-        <w:t>Enter a shipping address, select shipping method and click Continue button</w:t>
-      </w:r>
-    </w:p>
-    <w:p>
-      <w:pPr>
-        <w:widowControl w:val="0"/>
+          <w:numId w:val="43"/>
+        </w:numPr>
+        <w:tabs>
+          <w:tab w:val="left" w:pos="1080"/>
+          <w:tab w:val="left" w:pos="1440"/>
+        </w:tabs>
+        <w:autoSpaceDE w:val="0"/>
+        <w:autoSpaceDN w:val="0"/>
+        <w:adjustRightInd w:val="0"/>
+        <w:spacing w:after="0" w:line="276" w:lineRule="auto"/>
+        <w:rPr>
+          <w:rFonts w:asciiTheme="majorHAnsi" w:hAnsiTheme="majorHAnsi" w:cstheme="majorHAnsi"/>
+          <w:color w:val="000000" w:themeColor="text1"/>
+        </w:rPr>
+      </w:pPr>
+      <w:r>
+        <w:rPr>
+          <w:rFonts w:asciiTheme="majorHAnsi" w:hAnsiTheme="majorHAnsi" w:cstheme="majorHAnsi"/>
+          <w:color w:val="000000" w:themeColor="text1"/>
+        </w:rPr>
+        <w:t>Login to Kount and open Reports &gt; Order Search.</w:t>
+      </w:r>
+    </w:p>
+    <w:p>
+      <w:pPr>
+        <w:pStyle w:val="ListParagraph"/>
+        <w:keepNext w:val="0"/>
         <w:numPr>
           <w:ilvl w:val="0"/>
-          <w:numId w:val="18"/>
-        </w:numPr>
-        <w:spacing w:after="0" w:line="240" w:lineRule="auto"/>
-        <w:ind w:hanging="360"/>
-        <w:contextualSpacing/>
-      </w:pPr>
-      <w:r>
-        <w:rPr>
-          <w:b/>
-        </w:rPr>
-        <w:t>Scroll down Billing page</w:t>
-      </w:r>
-    </w:p>
-    <w:p>
-      <w:pPr>
-        <w:widowControl w:val="0"/>
+          <w:numId w:val="43"/>
+        </w:numPr>
+        <w:tabs>
+          <w:tab w:val="left" w:pos="1080"/>
+          <w:tab w:val="left" w:pos="1440"/>
+        </w:tabs>
+        <w:autoSpaceDE w:val="0"/>
+        <w:autoSpaceDN w:val="0"/>
+        <w:adjustRightInd w:val="0"/>
+        <w:spacing w:after="0" w:line="276" w:lineRule="auto"/>
+        <w:rPr>
+          <w:rFonts w:asciiTheme="majorHAnsi" w:hAnsiTheme="majorHAnsi" w:cstheme="majorHAnsi"/>
+          <w:color w:val="000000" w:themeColor="text1"/>
+        </w:rPr>
+      </w:pPr>
+      <w:r>
+        <w:rPr>
+          <w:rFonts w:asciiTheme="majorHAnsi" w:hAnsiTheme="majorHAnsi" w:cstheme="majorHAnsi"/>
+          <w:color w:val="000000" w:themeColor="text1"/>
+        </w:rPr>
+        <w:t>Using Start Date, find your report and click “details” link.</w:t>
+      </w:r>
+    </w:p>
+    <w:p>
+      <w:pPr>
+        <w:pStyle w:val="ListParagraph"/>
+        <w:keepNext w:val="0"/>
         <w:numPr>
           <w:ilvl w:val="0"/>
-          <w:numId w:val="18"/>
-        </w:numPr>
-        <w:spacing w:after="0" w:line="240" w:lineRule="auto"/>
-        <w:ind w:hanging="360"/>
-        <w:contextualSpacing/>
-      </w:pPr>
-      <w:r>
-        <w:t>Verify that in the bottom left corner of the page there is a pixel (little blue rectangle)</w:t>
-      </w:r>
-    </w:p>
-    <w:p>
-      <w:pPr>
-        <w:widowControl w:val="0"/>
-        <w:numPr>
-          <w:ilvl w:val="0"/>
-          <w:numId w:val="18"/>
-        </w:numPr>
-        <w:spacing w:after="0" w:line="240" w:lineRule="auto"/>
-        <w:ind w:hanging="360"/>
-        <w:contextualSpacing/>
-      </w:pPr>
-      <w:r>
-        <w:t xml:space="preserve">Right Click on pixel choose Inspect Element </w:t>
-      </w:r>
-    </w:p>
-    <w:p>
-      <w:pPr>
-        <w:widowControl w:val="0"/>
-        <w:numPr>
-          <w:ilvl w:val="0"/>
-          <w:numId w:val="18"/>
-        </w:numPr>
-        <w:spacing w:after="0" w:line="240" w:lineRule="auto"/>
-        <w:ind w:hanging="360"/>
-        <w:contextualSpacing/>
-      </w:pPr>
-      <w:r>
-        <w:t xml:space="preserve">Verify the iFrame component </w:t>
-      </w:r>
-      <w:r>
-        <w:rPr>
-          <w:rFonts w:ascii="Courier New" w:eastAsia="Courier New" w:hAnsi="Courier New" w:cs="Courier New"/>
-          <w:b/>
-        </w:rPr>
-        <w:t>src</w:t>
-      </w:r>
-      <w:r>
-        <w:t xml:space="preserve"> parameter and collect the value (within Notepad, screenshot, etc.) after “s=”</w:t>
-      </w:r>
-      <w:r>
-        <w:br/>
-        <w:t xml:space="preserve">an example would look like this: </w:t>
-      </w:r>
-      <w:r>
-        <w:rPr>
-          <w:rFonts w:ascii="Courier New" w:eastAsia="Courier New" w:hAnsi="Courier New" w:cs="Courier New"/>
-        </w:rPr>
-        <w:t>s=45TaxQ66Yp5Bhn4I_EvN2pY0bc1qMiaa</w:t>
-      </w:r>
-    </w:p>
-    <w:p>
-      <w:pPr>
-        <w:widowControl w:val="0"/>
-        <w:numPr>
-          <w:ilvl w:val="0"/>
-          <w:numId w:val="18"/>
-        </w:numPr>
-        <w:spacing w:after="0" w:line="240" w:lineRule="auto"/>
-        <w:ind w:hanging="360"/>
-        <w:contextualSpacing/>
-      </w:pPr>
-      <w:r>
-        <w:t>Select/Enter a billing address, enter payment data and click Continue button. Submit the Order</w:t>
-      </w:r>
-    </w:p>
-    <w:p>
-      <w:pPr>
-        <w:widowControl w:val="0"/>
-        <w:numPr>
-          <w:ilvl w:val="0"/>
-          <w:numId w:val="18"/>
-        </w:numPr>
-        <w:spacing w:after="0" w:line="240" w:lineRule="auto"/>
-        <w:ind w:hanging="360"/>
-        <w:contextualSpacing/>
-      </w:pPr>
-      <w:r>
-        <w:t>Login to Kount and open Reports &gt; Order Search.</w:t>
-      </w:r>
-    </w:p>
-    <w:p>
-      <w:pPr>
-        <w:widowControl w:val="0"/>
-        <w:spacing w:line="240" w:lineRule="auto"/>
-        <w:ind w:left="720" w:hanging="360"/>
-      </w:pPr>
-      <w:r>
-        <w:t>10. Using Start Date, find your report and click “details” link.</w:t>
-      </w:r>
-    </w:p>
-    <w:p>
-      <w:pPr>
-        <w:widowControl w:val="0"/>
-        <w:spacing w:line="240" w:lineRule="auto"/>
-        <w:ind w:left="720" w:hanging="360"/>
-      </w:pPr>
-      <w:r>
-        <w:t>11. Verify that Session ID, which is in Transaction Summary  is as in iframe.</w:t>
-      </w:r>
-    </w:p>
-    <w:p>
-      <w:pPr>
-        <w:widowControl w:val="0"/>
-        <w:spacing w:line="240" w:lineRule="auto"/>
-      </w:pPr>
+          <w:numId w:val="43"/>
+        </w:numPr>
+        <w:tabs>
+          <w:tab w:val="left" w:pos="1080"/>
+          <w:tab w:val="left" w:pos="1440"/>
+        </w:tabs>
+        <w:autoSpaceDE w:val="0"/>
+        <w:autoSpaceDN w:val="0"/>
+        <w:adjustRightInd w:val="0"/>
+        <w:spacing w:after="0" w:line="276" w:lineRule="auto"/>
+        <w:rPr>
+          <w:rFonts w:asciiTheme="majorHAnsi" w:hAnsiTheme="majorHAnsi" w:cstheme="majorHAnsi"/>
+          <w:color w:val="000000" w:themeColor="text1"/>
+        </w:rPr>
+      </w:pPr>
+      <w:r>
+        <w:rPr>
+          <w:rFonts w:asciiTheme="majorHAnsi" w:hAnsiTheme="majorHAnsi" w:cstheme="majorHAnsi"/>
+          <w:color w:val="000000" w:themeColor="text1"/>
+        </w:rPr>
+        <w:t>Verify that Session ID, which is in Transaction Summary  is as in iframe.</w:t>
+      </w:r>
     </w:p>
     <w:p>
       <w:pPr>
@@ -13900,10 +14275,12 @@
       <w:bookmarkStart w:id="73" w:name="_Toc531855097"/>
       <w:bookmarkEnd w:id="72"/>
       <w:r>
+        <w:lastRenderedPageBreak/>
         <w:t>Test Case 6: Send data to Kount. Check that guest user and order data sent correctly to Kount.</w:t>
       </w:r>
       <w:bookmarkEnd w:id="73"/>
     </w:p>
+    <w:p/>
     <w:p>
       <w:pPr>
         <w:widowControl w:val="0"/>
@@ -14021,7 +14398,6 @@
         <w:spacing w:line="240" w:lineRule="auto"/>
       </w:pPr>
       <w:r>
-        <w:lastRenderedPageBreak/>
         <w:t xml:space="preserve">- Device: Location, IP Address (to find out you address can use e.g. can use </w:t>
       </w:r>
       <w:hyperlink r:id="rId56">
@@ -14242,6 +14618,7 @@
         <w:spacing w:line="240" w:lineRule="auto"/>
       </w:pPr>
       <w:r>
+        <w:lastRenderedPageBreak/>
         <w:t>- Phone Numbers: Billing Phone, Shipping Phone</w:t>
       </w:r>
     </w:p>
@@ -14366,7 +14743,6 @@
         <w:spacing w:line="240" w:lineRule="auto"/>
       </w:pPr>
       <w:r>
-        <w:lastRenderedPageBreak/>
         <w:t>1. Open Store Front.</w:t>
       </w:r>
     </w:p>
@@ -14570,6 +14946,7 @@
         <w:spacing w:line="240" w:lineRule="auto"/>
       </w:pPr>
       <w:r>
+        <w:lastRenderedPageBreak/>
         <w:t>6. Submit Order.</w:t>
       </w:r>
     </w:p>
@@ -14700,7 +15077,6 @@
         <w:spacing w:line="240" w:lineRule="auto"/>
       </w:pPr>
       <w:r>
-        <w:lastRenderedPageBreak/>
         <w:t>- Apply changes.</w:t>
       </w:r>
     </w:p>
@@ -14894,6 +15270,7 @@
         <w:spacing w:line="240" w:lineRule="auto"/>
       </w:pPr>
       <w:r>
+        <w:lastRenderedPageBreak/>
         <w:t>4. Select or enter a billing address, enter different payment method, fill correct data (important for PayPal) and click Continue button.</w:t>
       </w:r>
     </w:p>
@@ -15018,198 +15395,196 @@
       </w:r>
       <w:r>
         <w:br/>
-      </w:r>
+        <w:t>- for Profile DW object (e.g. TESTUDF3|profile.Profile Attribute Definition ID)</w:t>
+      </w:r>
+    </w:p>
+    <w:p>
+      <w:pPr>
+        <w:widowControl w:val="0"/>
+        <w:spacing w:line="240" w:lineRule="auto"/>
+      </w:pPr>
+      <w:r>
+        <w:t xml:space="preserve">3. In Kount admin set 3 UDF fields (same as for #2) </w:t>
+      </w:r>
+    </w:p>
+    <w:p>
+      <w:pPr>
+        <w:widowControl w:val="0"/>
+        <w:spacing w:line="240" w:lineRule="auto"/>
+      </w:pPr>
+      <w:r>
+        <w:t>4. Open Store Front.</w:t>
+      </w:r>
+    </w:p>
+    <w:p>
+      <w:pPr>
+        <w:widowControl w:val="0"/>
+        <w:spacing w:line="240" w:lineRule="auto"/>
+      </w:pPr>
+      <w:r>
+        <w:t>5. Choose some product, add it to Cart and start Checkout.</w:t>
+      </w:r>
+    </w:p>
+    <w:p>
+      <w:pPr>
+        <w:widowControl w:val="0"/>
+        <w:spacing w:line="240" w:lineRule="auto"/>
+      </w:pPr>
+      <w:r>
+        <w:t>6. On Shipping page enter a shipping address, select shipping method and Continue checkout.</w:t>
+      </w:r>
+    </w:p>
+    <w:p>
+      <w:pPr>
+        <w:widowControl w:val="0"/>
+        <w:spacing w:line="240" w:lineRule="auto"/>
+      </w:pPr>
+      <w:r>
+        <w:t>7. Select or enter a billing address, enter payment data and click Continue button.</w:t>
+      </w:r>
+    </w:p>
+    <w:p>
+      <w:pPr>
+        <w:widowControl w:val="0"/>
+        <w:spacing w:line="240" w:lineRule="auto"/>
+      </w:pPr>
+      <w:r>
+        <w:t>8. Submit Order.</w:t>
+      </w:r>
+    </w:p>
+    <w:p>
+      <w:pPr>
+        <w:widowControl w:val="0"/>
+        <w:spacing w:line="240" w:lineRule="auto"/>
+      </w:pPr>
+      <w:r>
+        <w:t>9. In Kount admin verify UDF fields values for placed order.</w:t>
+      </w:r>
+    </w:p>
+    <w:p>
+      <w:pPr>
+        <w:widowControl w:val="0"/>
+        <w:spacing w:line="240" w:lineRule="auto"/>
+      </w:pPr>
+      <w:r>
+        <w:t>10. Login to BM and open Kount &gt; Site Preferences &gt; Custom Preferences &gt; Kount</w:t>
+      </w:r>
+    </w:p>
+    <w:p>
+      <w:pPr>
+        <w:widowControl w:val="0"/>
+        <w:spacing w:line="240" w:lineRule="auto"/>
+      </w:pPr>
+      <w:r>
+        <w:t xml:space="preserve">11. Change UDF to have not correct values. </w:t>
+      </w:r>
+    </w:p>
+    <w:p>
+      <w:pPr>
+        <w:widowControl w:val="0"/>
+        <w:spacing w:line="240" w:lineRule="auto"/>
+      </w:pPr>
+      <w:r>
+        <w:t>- for Order DW object (e.g. TESTUDF1|xxx.Order Attribute Definition ID)</w:t>
+      </w:r>
+    </w:p>
+    <w:p>
+      <w:pPr>
+        <w:widowControl w:val="0"/>
+        <w:spacing w:line="240" w:lineRule="auto"/>
+      </w:pPr>
+      <w:r>
+        <w:t>12. Open Store Front.</w:t>
+      </w:r>
+    </w:p>
+    <w:p>
+      <w:pPr>
+        <w:widowControl w:val="0"/>
+        <w:spacing w:line="240" w:lineRule="auto"/>
+      </w:pPr>
+      <w:r>
+        <w:t>13. Choose some product, add it to Cart and start Checkout.</w:t>
+      </w:r>
+    </w:p>
+    <w:p>
+      <w:pPr>
+        <w:widowControl w:val="0"/>
+        <w:spacing w:line="240" w:lineRule="auto"/>
+      </w:pPr>
+      <w:r>
+        <w:t>14. On Shipping page enter a shipping address, select shipping method and Continue checkout.</w:t>
+      </w:r>
+    </w:p>
+    <w:p>
+      <w:pPr>
+        <w:widowControl w:val="0"/>
+        <w:spacing w:line="240" w:lineRule="auto"/>
+      </w:pPr>
+      <w:r>
+        <w:t>15. Select or enter a billing address, enter payment data and click Continue button.</w:t>
+      </w:r>
+    </w:p>
+    <w:p>
+      <w:pPr>
+        <w:widowControl w:val="0"/>
+        <w:spacing w:line="240" w:lineRule="auto"/>
+      </w:pPr>
+      <w:r>
+        <w:t>16. Submit Order.</w:t>
+      </w:r>
+    </w:p>
+    <w:p>
+      <w:pPr>
+        <w:widowControl w:val="0"/>
+        <w:spacing w:line="240" w:lineRule="auto"/>
+      </w:pPr>
+      <w:r>
+        <w:t>17 Data for incorrect UDF is not sent to Kount.</w:t>
+      </w:r>
+    </w:p>
+    <w:p>
+      <w:pPr>
+        <w:widowControl w:val="0"/>
+        <w:spacing w:line="240" w:lineRule="auto"/>
+      </w:pPr>
+      <w:r>
+        <w:t>18. Error is occured, Log file contains appropriate info about error in custom - &lt;kount&gt; - &lt;hostname&gt; - appserver - &lt;creation date of the file in GMT&gt;.log</w:t>
+      </w:r>
+    </w:p>
+    <w:p>
+      <w:pPr>
+        <w:widowControl w:val="0"/>
+        <w:spacing w:line="240" w:lineRule="auto"/>
+      </w:pPr>
+      <w:r>
+        <w:t>19. Login to BM and open Kount &gt; Site Preferences &gt; Custom Preferences &gt; Kount</w:t>
+      </w:r>
+    </w:p>
+    <w:p>
+      <w:pPr>
+        <w:widowControl w:val="0"/>
+        <w:spacing w:line="240" w:lineRule="auto"/>
+      </w:pPr>
+      <w:r>
+        <w:t xml:space="preserve">20. Change UDF to have correct values. </w:t>
+      </w:r>
+    </w:p>
+    <w:p>
+      <w:pPr>
+        <w:widowControl w:val="0"/>
+        <w:spacing w:line="240" w:lineRule="auto"/>
+      </w:pPr>
+      <w:r>
+        <w:t>- for Order DW object (e.g. TESTUDF1|order.Order Attribute Definition ID)</w:t>
+      </w:r>
+    </w:p>
+    <w:p>
+      <w:pPr>
+        <w:widowControl w:val="0"/>
+        <w:spacing w:line="240" w:lineRule="auto"/>
+      </w:pPr>
       <w:r>
         <w:lastRenderedPageBreak/>
-        <w:t>- for Profile DW object (e.g. TESTUDF3|profile.Profile Attribute Definition ID)</w:t>
-      </w:r>
-    </w:p>
-    <w:p>
-      <w:pPr>
-        <w:widowControl w:val="0"/>
-        <w:spacing w:line="240" w:lineRule="auto"/>
-      </w:pPr>
-      <w:r>
-        <w:t xml:space="preserve">3. In Kount admin set 3 UDF fields (same as for #2) </w:t>
-      </w:r>
-    </w:p>
-    <w:p>
-      <w:pPr>
-        <w:widowControl w:val="0"/>
-        <w:spacing w:line="240" w:lineRule="auto"/>
-      </w:pPr>
-      <w:r>
-        <w:t>4. Open Store Front.</w:t>
-      </w:r>
-    </w:p>
-    <w:p>
-      <w:pPr>
-        <w:widowControl w:val="0"/>
-        <w:spacing w:line="240" w:lineRule="auto"/>
-      </w:pPr>
-      <w:r>
-        <w:t>5. Choose some product, add it to Cart and start Checkout.</w:t>
-      </w:r>
-    </w:p>
-    <w:p>
-      <w:pPr>
-        <w:widowControl w:val="0"/>
-        <w:spacing w:line="240" w:lineRule="auto"/>
-      </w:pPr>
-      <w:r>
-        <w:t>6. On Shipping page enter a shipping address, select shipping method and Continue checkout.</w:t>
-      </w:r>
-    </w:p>
-    <w:p>
-      <w:pPr>
-        <w:widowControl w:val="0"/>
-        <w:spacing w:line="240" w:lineRule="auto"/>
-      </w:pPr>
-      <w:r>
-        <w:t>7. Select or enter a billing address, enter payment data and click Continue button.</w:t>
-      </w:r>
-    </w:p>
-    <w:p>
-      <w:pPr>
-        <w:widowControl w:val="0"/>
-        <w:spacing w:line="240" w:lineRule="auto"/>
-      </w:pPr>
-      <w:r>
-        <w:t>8. Submit Order.</w:t>
-      </w:r>
-    </w:p>
-    <w:p>
-      <w:pPr>
-        <w:widowControl w:val="0"/>
-        <w:spacing w:line="240" w:lineRule="auto"/>
-      </w:pPr>
-      <w:r>
-        <w:t>9. In Kount admin verify UDF fields values for placed order.</w:t>
-      </w:r>
-    </w:p>
-    <w:p>
-      <w:pPr>
-        <w:widowControl w:val="0"/>
-        <w:spacing w:line="240" w:lineRule="auto"/>
-      </w:pPr>
-      <w:r>
-        <w:t>10. Login to BM and open Kount &gt; Site Preferences &gt; Custom Preferences &gt; Kount</w:t>
-      </w:r>
-    </w:p>
-    <w:p>
-      <w:pPr>
-        <w:widowControl w:val="0"/>
-        <w:spacing w:line="240" w:lineRule="auto"/>
-      </w:pPr>
-      <w:r>
-        <w:t xml:space="preserve">11. Change UDF to have not correct values. </w:t>
-      </w:r>
-    </w:p>
-    <w:p>
-      <w:pPr>
-        <w:widowControl w:val="0"/>
-        <w:spacing w:line="240" w:lineRule="auto"/>
-      </w:pPr>
-      <w:r>
-        <w:t>- for Order DW object (e.g. TESTUDF1|xxx.Order Attribute Definition ID)</w:t>
-      </w:r>
-    </w:p>
-    <w:p>
-      <w:pPr>
-        <w:widowControl w:val="0"/>
-        <w:spacing w:line="240" w:lineRule="auto"/>
-      </w:pPr>
-      <w:r>
-        <w:t>12. Open Store Front.</w:t>
-      </w:r>
-    </w:p>
-    <w:p>
-      <w:pPr>
-        <w:widowControl w:val="0"/>
-        <w:spacing w:line="240" w:lineRule="auto"/>
-      </w:pPr>
-      <w:r>
-        <w:t>13. Choose some product, add it to Cart and start Checkout.</w:t>
-      </w:r>
-    </w:p>
-    <w:p>
-      <w:pPr>
-        <w:widowControl w:val="0"/>
-        <w:spacing w:line="240" w:lineRule="auto"/>
-      </w:pPr>
-      <w:r>
-        <w:t>14. On Shipping page enter a shipping address, select shipping method and Continue checkout.</w:t>
-      </w:r>
-    </w:p>
-    <w:p>
-      <w:pPr>
-        <w:widowControl w:val="0"/>
-        <w:spacing w:line="240" w:lineRule="auto"/>
-      </w:pPr>
-      <w:r>
-        <w:t>15. Select or enter a billing address, enter payment data and click Continue button.</w:t>
-      </w:r>
-    </w:p>
-    <w:p>
-      <w:pPr>
-        <w:widowControl w:val="0"/>
-        <w:spacing w:line="240" w:lineRule="auto"/>
-      </w:pPr>
-      <w:r>
-        <w:t>16. Submit Order.</w:t>
-      </w:r>
-    </w:p>
-    <w:p>
-      <w:pPr>
-        <w:widowControl w:val="0"/>
-        <w:spacing w:line="240" w:lineRule="auto"/>
-      </w:pPr>
-      <w:r>
-        <w:t>17 Data for incorrect UDF is not sent to Kount.</w:t>
-      </w:r>
-    </w:p>
-    <w:p>
-      <w:pPr>
-        <w:widowControl w:val="0"/>
-        <w:spacing w:line="240" w:lineRule="auto"/>
-      </w:pPr>
-      <w:r>
-        <w:t>18. Error is occured, Log file contains appropriate info about error in custom - &lt;kount&gt; - &lt;hostname&gt; - appserver - &lt;creation date of the file in GMT&gt;.log</w:t>
-      </w:r>
-    </w:p>
-    <w:p>
-      <w:pPr>
-        <w:widowControl w:val="0"/>
-        <w:spacing w:line="240" w:lineRule="auto"/>
-      </w:pPr>
-      <w:r>
-        <w:t>19. Login to BM and open Kount &gt; Site Preferences &gt; Custom Preferences &gt; Kount</w:t>
-      </w:r>
-    </w:p>
-    <w:p>
-      <w:pPr>
-        <w:widowControl w:val="0"/>
-        <w:spacing w:line="240" w:lineRule="auto"/>
-      </w:pPr>
-      <w:r>
-        <w:t xml:space="preserve">20. Change UDF to have correct values. </w:t>
-      </w:r>
-    </w:p>
-    <w:p>
-      <w:pPr>
-        <w:widowControl w:val="0"/>
-        <w:spacing w:line="240" w:lineRule="auto"/>
-      </w:pPr>
-      <w:r>
-        <w:t>- for Order DW object (e.g. TESTUDF1|order.Order Attribute Definition ID)</w:t>
-      </w:r>
-    </w:p>
-    <w:p>
-      <w:pPr>
-        <w:widowControl w:val="0"/>
-        <w:spacing w:line="240" w:lineRule="auto"/>
-      </w:pPr>
-      <w:r>
         <w:t>21. In Kount admin panel delete TESTUDF1.</w:t>
       </w:r>
     </w:p>
@@ -15653,6 +16028,7 @@
         <w:spacing w:line="240" w:lineRule="auto"/>
       </w:pPr>
       <w:r>
+        <w:lastRenderedPageBreak/>
         <w:t>- Add your email to Kount Email list</w:t>
       </w:r>
     </w:p>
@@ -15782,7 +16158,6 @@
         <w:spacing w:line="240" w:lineRule="auto"/>
       </w:pPr>
       <w:r>
-        <w:lastRenderedPageBreak/>
         <w:t>11. Login to BM and open Kount &gt; Ordering &gt; Orders &gt; Find and open your order.</w:t>
       </w:r>
     </w:p>
@@ -15984,6 +16359,7 @@
       <w:bookmarkStart w:id="95" w:name="_Toc531855109"/>
       <w:bookmarkEnd w:id="94"/>
       <w:r>
+        <w:lastRenderedPageBreak/>
         <w:t>TestCase 16.: Order in Review. Check that order in review is displayed correctly in Kount and DW BM.</w:t>
       </w:r>
       <w:bookmarkEnd w:id="95"/>
@@ -16126,7 +16502,6 @@
         <w:spacing w:line="240" w:lineRule="auto"/>
       </w:pPr>
       <w:r>
-        <w:lastRenderedPageBreak/>
         <w:t xml:space="preserve">8. Click on Details and check that all the data is present in Kount and Order status is </w:t>
       </w:r>
       <w:r>
@@ -16335,6 +16710,7 @@
         <w:spacing w:line="240" w:lineRule="auto"/>
       </w:pPr>
       <w:r>
+        <w:lastRenderedPageBreak/>
         <w:t xml:space="preserve">7. Open Kount and find the order. Order should have </w:t>
       </w:r>
       <w:r>
@@ -16494,7 +16870,6 @@
         <w:spacing w:line="240" w:lineRule="auto"/>
       </w:pPr>
       <w:r>
-        <w:lastRenderedPageBreak/>
         <w:t xml:space="preserve">- Login to Kount </w:t>
       </w:r>
     </w:p>
@@ -16698,6 +17073,7 @@
         <w:spacing w:line="240" w:lineRule="auto"/>
       </w:pPr>
       <w:r>
+        <w:lastRenderedPageBreak/>
         <w:t>So each order which come to Kount will become Reviewed.</w:t>
       </w:r>
     </w:p>
@@ -16864,7 +17240,6 @@
         <w:spacing w:line="240" w:lineRule="auto"/>
       </w:pPr>
       <w:r>
-        <w:lastRenderedPageBreak/>
         <w:t xml:space="preserve">- Login to Kount </w:t>
       </w:r>
     </w:p>
@@ -17095,6 +17470,7 @@
         <w:spacing w:line="240" w:lineRule="auto"/>
       </w:pPr>
       <w:r>
+        <w:lastRenderedPageBreak/>
         <w:t>1. Open Store Front.</w:t>
       </w:r>
     </w:p>
@@ -17223,7 +17599,6 @@
         <w:spacing w:line="240" w:lineRule="auto"/>
       </w:pPr>
       <w:r>
-        <w:lastRenderedPageBreak/>
         <w:t>Set a valid value in BM -&gt; Merchant Tools -&gt; Site Preferences -&gt; Custom Preferences -&gt; Kount -&gt; Hash Salt Key field.</w:t>
       </w:r>
     </w:p>
@@ -17551,6 +17926,7 @@
         </w:rPr>
       </w:pPr>
       <w:r>
+        <w:lastRenderedPageBreak/>
         <w:t xml:space="preserve">Test Case </w:t>
       </w:r>
       <w:r>
@@ -17791,7 +18167,6 @@
       </w:pPr>
       <w:bookmarkStart w:id="106" w:name="_Toc531855115"/>
       <w:r>
-        <w:lastRenderedPageBreak/>
         <w:t>Appendix D: Manual Integration Steps</w:t>
       </w:r>
       <w:bookmarkEnd w:id="106"/>
@@ -18019,6 +18394,7 @@
         <w:contextualSpacing/>
       </w:pPr>
       <w:r>
+        <w:lastRenderedPageBreak/>
         <w:t>value: HOLD, display value: Hold</w:t>
       </w:r>
     </w:p>
@@ -18462,7 +18838,6 @@
         <w:contextualSpacing/>
       </w:pPr>
       <w:r>
-        <w:lastRenderedPageBreak/>
         <w:t>display name: Kount Order TRAN</w:t>
       </w:r>
     </w:p>
@@ -19009,6 +19384,7 @@
         <w:contextualSpacing/>
       </w:pPr>
       <w:r>
+        <w:lastRenderedPageBreak/>
         <w:t>Kount Order Cards</w:t>
       </w:r>
     </w:p>
@@ -19378,7 +19754,6 @@
           <w:szCs w:val="20"/>
           <w:highlight w:val="white"/>
         </w:rPr>
-        <w:lastRenderedPageBreak/>
         <w:t>externally managed: true</w:t>
       </w:r>
     </w:p>
@@ -19603,6 +19978,7 @@
         <w:contextualSpacing/>
       </w:pPr>
       <w:r>
+        <w:lastRenderedPageBreak/>
         <w:t>type: Boolean</w:t>
       </w:r>
     </w:p>
@@ -19933,7 +20309,6 @@
         <w:contextualSpacing/>
       </w:pPr>
       <w:r>
-        <w:lastRenderedPageBreak/>
         <w:t>Website ID</w:t>
       </w:r>
     </w:p>
@@ -20459,6 +20834,7 @@
         <w:rPr>
           <w:highlight w:val="white"/>
         </w:rPr>
+        <w:lastRenderedPageBreak/>
         <w:t xml:space="preserve">Kount ERROR Notification Email </w:t>
       </w:r>
       <w:r>
@@ -20867,7 +21243,6 @@
         <w:contextualSpacing/>
       </w:pPr>
       <w:r>
-        <w:lastRenderedPageBreak/>
         <w:t>mandatory: false</w:t>
       </w:r>
     </w:p>
@@ -21462,6 +21837,7 @@
         <w:contextualSpacing/>
       </w:pPr>
       <w:r>
+        <w:lastRenderedPageBreak/>
         <w:t xml:space="preserve">display name: </w:t>
       </w:r>
       <w:r>
@@ -21804,7 +22180,6 @@
         <w:rPr>
           <w:highlight w:val="white"/>
         </w:rPr>
-        <w:lastRenderedPageBreak/>
         <w:t>kount_RISK_CHANGE_SCOR</w:t>
       </w:r>
     </w:p>
@@ -22565,6 +22940,114 @@
 <file path=word/numbering.xml><?xml version="1.0" encoding="utf-8"?>
 <w:numbering xmlns:wpc="http://schemas.microsoft.com/office/word/2010/wordprocessingCanvas" xmlns:cx="http://schemas.microsoft.com/office/drawing/2014/chartex" xmlns:cx1="http://schemas.microsoft.com/office/drawing/2015/9/8/chartex" xmlns:cx2="http://schemas.microsoft.com/office/drawing/2015/10/21/chartex" xmlns:cx3="http://schemas.microsoft.com/office/drawing/2016/5/9/chartex" xmlns:cx4="http://schemas.microsoft.com/office/drawing/2016/5/10/chartex" xmlns:cx5="http://schemas.microsoft.com/office/drawing/2016/5/11/chartex" xmlns:cx6="http://schemas.microsoft.com/office/drawing/2016/5/12/chartex" xmlns:cx7="http://schemas.microsoft.com/office/drawing/2016/5/13/chartex" xmlns:cx8="http://schemas.microsoft.com/office/drawing/2016/5/14/chartex" xmlns:mc="http://schemas.openxmlformats.org/markup-compatibility/2006" xmlns:aink="http://schemas.microsoft.com/office/drawing/2016/ink" xmlns:am3d="http://schemas.microsoft.com/office/drawing/2017/model3d" xmlns:o="urn:schemas-microsoft-com:office:office" xmlns:r="http://schemas.openxmlformats.org/officeDocument/2006/relationships" xmlns:m="http://schemas.openxmlformats.org/officeDocument/2006/math" xmlns:v="urn:schemas-microsoft-com:vml" xmlns:wp14="http://schemas.microsoft.com/office/word/2010/wordprocessingDrawing" xmlns:wp="http://schemas.openxmlformats.org/drawingml/2006/wordprocessingDrawing" xmlns:w10="urn:schemas-microsoft-com:office:word" xmlns:w="http://schemas.openxmlformats.org/wordprocessingml/2006/main" xmlns:w14="http://schemas.microsoft.com/office/word/2010/wordml" xmlns:w15="http://schemas.microsoft.com/office/word/2012/wordml" xmlns:w16cex="http://schemas.microsoft.com/office/word/2018/wordml/cex" xmlns:w16cid="http://schemas.microsoft.com/office/word/2016/wordml/cid" xmlns:w16="http://schemas.microsoft.com/office/word/2018/wordml" xmlns:w16se="http://schemas.microsoft.com/office/word/2015/wordml/symex" xmlns:wpg="http://schemas.microsoft.com/office/word/2010/wordprocessingGroup" xmlns:wpi="http://schemas.microsoft.com/office/word/2010/wordprocessingInk" xmlns:wne="http://schemas.microsoft.com/office/word/2006/wordml" xmlns:wps="http://schemas.microsoft.com/office/word/2010/wordprocessingShape" mc:Ignorable="w14 w15 w16se w16cid w16 w16cex wp14">
   <w:abstractNum w:abstractNumId="0" w15:restartNumberingAfterBreak="0">
+    <w:nsid w:val="00000001"/>
+    <w:multiLevelType w:val="hybridMultilevel"/>
+    <w:tmpl w:val="00000001"/>
+    <w:lvl w:ilvl="0" w:tplc="00000001">
+      <w:start w:val="1"/>
+      <w:numFmt w:val="decimal"/>
+      <w:lvlText w:val="%1."/>
+      <w:lvlJc w:val="left"/>
+      <w:pPr>
+        <w:ind w:left="1080" w:hanging="360"/>
+      </w:pPr>
+    </w:lvl>
+    <w:lvl w:ilvl="1" w:tplc="FFFFFFFF">
+      <w:numFmt w:val="decimal"/>
+      <w:lvlText w:val=""/>
+      <w:lvlJc w:val="left"/>
+    </w:lvl>
+    <w:lvl w:ilvl="2" w:tplc="FFFFFFFF">
+      <w:numFmt w:val="decimal"/>
+      <w:lvlText w:val=""/>
+      <w:lvlJc w:val="left"/>
+    </w:lvl>
+    <w:lvl w:ilvl="3" w:tplc="FFFFFFFF">
+      <w:numFmt w:val="decimal"/>
+      <w:lvlText w:val=""/>
+      <w:lvlJc w:val="left"/>
+    </w:lvl>
+    <w:lvl w:ilvl="4" w:tplc="FFFFFFFF">
+      <w:numFmt w:val="decimal"/>
+      <w:lvlText w:val=""/>
+      <w:lvlJc w:val="left"/>
+    </w:lvl>
+    <w:lvl w:ilvl="5" w:tplc="FFFFFFFF">
+      <w:numFmt w:val="decimal"/>
+      <w:lvlText w:val=""/>
+      <w:lvlJc w:val="left"/>
+    </w:lvl>
+    <w:lvl w:ilvl="6" w:tplc="FFFFFFFF">
+      <w:numFmt w:val="decimal"/>
+      <w:lvlText w:val=""/>
+      <w:lvlJc w:val="left"/>
+    </w:lvl>
+    <w:lvl w:ilvl="7" w:tplc="FFFFFFFF">
+      <w:numFmt w:val="decimal"/>
+      <w:lvlText w:val=""/>
+      <w:lvlJc w:val="left"/>
+    </w:lvl>
+    <w:lvl w:ilvl="8" w:tplc="FFFFFFFF">
+      <w:numFmt w:val="decimal"/>
+      <w:lvlText w:val=""/>
+      <w:lvlJc w:val="left"/>
+    </w:lvl>
+  </w:abstractNum>
+  <w:abstractNum w:abstractNumId="1" w15:restartNumberingAfterBreak="0">
+    <w:nsid w:val="00000002"/>
+    <w:multiLevelType w:val="hybridMultilevel"/>
+    <w:tmpl w:val="00000002"/>
+    <w:lvl w:ilvl="0" w:tplc="00000065">
+      <w:start w:val="1"/>
+      <w:numFmt w:val="decimal"/>
+      <w:lvlText w:val="%1."/>
+      <w:lvlJc w:val="left"/>
+      <w:pPr>
+        <w:ind w:left="1080" w:hanging="360"/>
+      </w:pPr>
+    </w:lvl>
+    <w:lvl w:ilvl="1" w:tplc="FFFFFFFF">
+      <w:numFmt w:val="decimal"/>
+      <w:lvlText w:val=""/>
+      <w:lvlJc w:val="left"/>
+    </w:lvl>
+    <w:lvl w:ilvl="2" w:tplc="FFFFFFFF">
+      <w:numFmt w:val="decimal"/>
+      <w:lvlText w:val=""/>
+      <w:lvlJc w:val="left"/>
+    </w:lvl>
+    <w:lvl w:ilvl="3" w:tplc="FFFFFFFF">
+      <w:numFmt w:val="decimal"/>
+      <w:lvlText w:val=""/>
+      <w:lvlJc w:val="left"/>
+    </w:lvl>
+    <w:lvl w:ilvl="4" w:tplc="FFFFFFFF">
+      <w:numFmt w:val="decimal"/>
+      <w:lvlText w:val=""/>
+      <w:lvlJc w:val="left"/>
+    </w:lvl>
+    <w:lvl w:ilvl="5" w:tplc="FFFFFFFF">
+      <w:numFmt w:val="decimal"/>
+      <w:lvlText w:val=""/>
+      <w:lvlJc w:val="left"/>
+    </w:lvl>
+    <w:lvl w:ilvl="6" w:tplc="FFFFFFFF">
+      <w:numFmt w:val="decimal"/>
+      <w:lvlText w:val=""/>
+      <w:lvlJc w:val="left"/>
+    </w:lvl>
+    <w:lvl w:ilvl="7" w:tplc="FFFFFFFF">
+      <w:numFmt w:val="decimal"/>
+      <w:lvlText w:val=""/>
+      <w:lvlJc w:val="left"/>
+    </w:lvl>
+    <w:lvl w:ilvl="8" w:tplc="FFFFFFFF">
+      <w:numFmt w:val="decimal"/>
+      <w:lvlText w:val=""/>
+      <w:lvlJc w:val="left"/>
+    </w:lvl>
+  </w:abstractNum>
+  <w:abstractNum w:abstractNumId="2" w15:restartNumberingAfterBreak="0">
     <w:nsid w:val="010E15CA"/>
     <w:multiLevelType w:val="multilevel"/>
     <w:tmpl w:val="19321BBE"/>
@@ -22713,7 +23196,7 @@
       </w:rPr>
     </w:lvl>
   </w:abstractNum>
-  <w:abstractNum w:abstractNumId="1" w15:restartNumberingAfterBreak="0">
+  <w:abstractNum w:abstractNumId="3" w15:restartNumberingAfterBreak="0">
     <w:nsid w:val="02A17CD5"/>
     <w:multiLevelType w:val="multilevel"/>
     <w:tmpl w:val="70143120"/>
@@ -22799,7 +23282,7 @@
       </w:pPr>
     </w:lvl>
   </w:abstractNum>
-  <w:abstractNum w:abstractNumId="2" w15:restartNumberingAfterBreak="0">
+  <w:abstractNum w:abstractNumId="4" w15:restartNumberingAfterBreak="0">
     <w:nsid w:val="04C07524"/>
     <w:multiLevelType w:val="multilevel"/>
     <w:tmpl w:val="5A224CD8"/>
@@ -22885,7 +23368,7 @@
       </w:pPr>
     </w:lvl>
   </w:abstractNum>
-  <w:abstractNum w:abstractNumId="3" w15:restartNumberingAfterBreak="0">
+  <w:abstractNum w:abstractNumId="5" w15:restartNumberingAfterBreak="0">
     <w:nsid w:val="099250FC"/>
     <w:multiLevelType w:val="multilevel"/>
     <w:tmpl w:val="24264426"/>
@@ -22971,7 +23454,7 @@
       </w:pPr>
     </w:lvl>
   </w:abstractNum>
-  <w:abstractNum w:abstractNumId="4" w15:restartNumberingAfterBreak="0">
+  <w:abstractNum w:abstractNumId="6" w15:restartNumberingAfterBreak="0">
     <w:nsid w:val="0AEB1784"/>
     <w:multiLevelType w:val="hybridMultilevel"/>
     <w:tmpl w:val="5060F882"/>
@@ -23084,7 +23567,120 @@
       </w:rPr>
     </w:lvl>
   </w:abstractNum>
-  <w:abstractNum w:abstractNumId="5" w15:restartNumberingAfterBreak="0">
+  <w:abstractNum w:abstractNumId="7" w15:restartNumberingAfterBreak="0">
+    <w:nsid w:val="0EE64B9C"/>
+    <w:multiLevelType w:val="hybridMultilevel"/>
+    <w:tmpl w:val="AB16EEBC"/>
+    <w:lvl w:ilvl="0" w:tplc="04090001">
+      <w:start w:val="1"/>
+      <w:numFmt w:val="bullet"/>
+      <w:lvlText w:val=""/>
+      <w:lvlJc w:val="left"/>
+      <w:pPr>
+        <w:ind w:left="720" w:hanging="360"/>
+      </w:pPr>
+      <w:rPr>
+        <w:rFonts w:ascii="Symbol" w:hAnsi="Symbol" w:hint="default"/>
+      </w:rPr>
+    </w:lvl>
+    <w:lvl w:ilvl="1" w:tplc="04090003" w:tentative="1">
+      <w:start w:val="1"/>
+      <w:numFmt w:val="bullet"/>
+      <w:lvlText w:val="o"/>
+      <w:lvlJc w:val="left"/>
+      <w:pPr>
+        <w:ind w:left="1440" w:hanging="360"/>
+      </w:pPr>
+      <w:rPr>
+        <w:rFonts w:ascii="Courier New" w:hAnsi="Courier New" w:cs="Courier New" w:hint="default"/>
+      </w:rPr>
+    </w:lvl>
+    <w:lvl w:ilvl="2" w:tplc="04090005" w:tentative="1">
+      <w:start w:val="1"/>
+      <w:numFmt w:val="bullet"/>
+      <w:lvlText w:val=""/>
+      <w:lvlJc w:val="left"/>
+      <w:pPr>
+        <w:ind w:left="2160" w:hanging="360"/>
+      </w:pPr>
+      <w:rPr>
+        <w:rFonts w:ascii="Wingdings" w:hAnsi="Wingdings" w:hint="default"/>
+      </w:rPr>
+    </w:lvl>
+    <w:lvl w:ilvl="3" w:tplc="04090001" w:tentative="1">
+      <w:start w:val="1"/>
+      <w:numFmt w:val="bullet"/>
+      <w:lvlText w:val=""/>
+      <w:lvlJc w:val="left"/>
+      <w:pPr>
+        <w:ind w:left="2880" w:hanging="360"/>
+      </w:pPr>
+      <w:rPr>
+        <w:rFonts w:ascii="Symbol" w:hAnsi="Symbol" w:hint="default"/>
+      </w:rPr>
+    </w:lvl>
+    <w:lvl w:ilvl="4" w:tplc="04090003" w:tentative="1">
+      <w:start w:val="1"/>
+      <w:numFmt w:val="bullet"/>
+      <w:lvlText w:val="o"/>
+      <w:lvlJc w:val="left"/>
+      <w:pPr>
+        <w:ind w:left="3600" w:hanging="360"/>
+      </w:pPr>
+      <w:rPr>
+        <w:rFonts w:ascii="Courier New" w:hAnsi="Courier New" w:cs="Courier New" w:hint="default"/>
+      </w:rPr>
+    </w:lvl>
+    <w:lvl w:ilvl="5" w:tplc="04090005" w:tentative="1">
+      <w:start w:val="1"/>
+      <w:numFmt w:val="bullet"/>
+      <w:lvlText w:val=""/>
+      <w:lvlJc w:val="left"/>
+      <w:pPr>
+        <w:ind w:left="4320" w:hanging="360"/>
+      </w:pPr>
+      <w:rPr>
+        <w:rFonts w:ascii="Wingdings" w:hAnsi="Wingdings" w:hint="default"/>
+      </w:rPr>
+    </w:lvl>
+    <w:lvl w:ilvl="6" w:tplc="04090001" w:tentative="1">
+      <w:start w:val="1"/>
+      <w:numFmt w:val="bullet"/>
+      <w:lvlText w:val=""/>
+      <w:lvlJc w:val="left"/>
+      <w:pPr>
+        <w:ind w:left="5040" w:hanging="360"/>
+      </w:pPr>
+      <w:rPr>
+        <w:rFonts w:ascii="Symbol" w:hAnsi="Symbol" w:hint="default"/>
+      </w:rPr>
+    </w:lvl>
+    <w:lvl w:ilvl="7" w:tplc="04090003" w:tentative="1">
+      <w:start w:val="1"/>
+      <w:numFmt w:val="bullet"/>
+      <w:lvlText w:val="o"/>
+      <w:lvlJc w:val="left"/>
+      <w:pPr>
+        <w:ind w:left="5760" w:hanging="360"/>
+      </w:pPr>
+      <w:rPr>
+        <w:rFonts w:ascii="Courier New" w:hAnsi="Courier New" w:cs="Courier New" w:hint="default"/>
+      </w:rPr>
+    </w:lvl>
+    <w:lvl w:ilvl="8" w:tplc="04090005" w:tentative="1">
+      <w:start w:val="1"/>
+      <w:numFmt w:val="bullet"/>
+      <w:lvlText w:val=""/>
+      <w:lvlJc w:val="left"/>
+      <w:pPr>
+        <w:ind w:left="6480" w:hanging="360"/>
+      </w:pPr>
+      <w:rPr>
+        <w:rFonts w:ascii="Wingdings" w:hAnsi="Wingdings" w:hint="default"/>
+      </w:rPr>
+    </w:lvl>
+  </w:abstractNum>
+  <w:abstractNum w:abstractNumId="8" w15:restartNumberingAfterBreak="0">
     <w:nsid w:val="10C03760"/>
     <w:multiLevelType w:val="multilevel"/>
     <w:tmpl w:val="2A323906"/>
@@ -23233,7 +23829,7 @@
       </w:rPr>
     </w:lvl>
   </w:abstractNum>
-  <w:abstractNum w:abstractNumId="6" w15:restartNumberingAfterBreak="0">
+  <w:abstractNum w:abstractNumId="9" w15:restartNumberingAfterBreak="0">
     <w:nsid w:val="1177365C"/>
     <w:multiLevelType w:val="multilevel"/>
     <w:tmpl w:val="25B6426E"/>
@@ -23373,7 +23969,7 @@
       </w:rPr>
     </w:lvl>
   </w:abstractNum>
-  <w:abstractNum w:abstractNumId="7" w15:restartNumberingAfterBreak="0">
+  <w:abstractNum w:abstractNumId="10" w15:restartNumberingAfterBreak="0">
     <w:nsid w:val="16365C9C"/>
     <w:multiLevelType w:val="multilevel"/>
     <w:tmpl w:val="1A0CC7F2"/>
@@ -23465,7 +24061,7 @@
       </w:pPr>
     </w:lvl>
   </w:abstractNum>
-  <w:abstractNum w:abstractNumId="8" w15:restartNumberingAfterBreak="0">
+  <w:abstractNum w:abstractNumId="11" w15:restartNumberingAfterBreak="0">
     <w:nsid w:val="19ED4B5E"/>
     <w:multiLevelType w:val="multilevel"/>
     <w:tmpl w:val="49DAC064"/>
@@ -23614,7 +24210,7 @@
       </w:rPr>
     </w:lvl>
   </w:abstractNum>
-  <w:abstractNum w:abstractNumId="9" w15:restartNumberingAfterBreak="0">
+  <w:abstractNum w:abstractNumId="12" w15:restartNumberingAfterBreak="0">
     <w:nsid w:val="1DEF1A6F"/>
     <w:multiLevelType w:val="multilevel"/>
     <w:tmpl w:val="93AE04DE"/>
@@ -23754,7 +24350,7 @@
       </w:rPr>
     </w:lvl>
   </w:abstractNum>
-  <w:abstractNum w:abstractNumId="10" w15:restartNumberingAfterBreak="0">
+  <w:abstractNum w:abstractNumId="13" w15:restartNumberingAfterBreak="0">
     <w:nsid w:val="1EAA1793"/>
     <w:multiLevelType w:val="multilevel"/>
     <w:tmpl w:val="3A507B66"/>
@@ -23894,7 +24490,7 @@
       </w:rPr>
     </w:lvl>
   </w:abstractNum>
-  <w:abstractNum w:abstractNumId="11" w15:restartNumberingAfterBreak="0">
+  <w:abstractNum w:abstractNumId="14" w15:restartNumberingAfterBreak="0">
     <w:nsid w:val="20313A49"/>
     <w:multiLevelType w:val="multilevel"/>
     <w:tmpl w:val="615C7C38"/>
@@ -24034,7 +24630,7 @@
       </w:rPr>
     </w:lvl>
   </w:abstractNum>
-  <w:abstractNum w:abstractNumId="12" w15:restartNumberingAfterBreak="0">
+  <w:abstractNum w:abstractNumId="15" w15:restartNumberingAfterBreak="0">
     <w:nsid w:val="22456F65"/>
     <w:multiLevelType w:val="hybridMultilevel"/>
     <w:tmpl w:val="B4B2B868"/>
@@ -24146,7 +24742,7 @@
       </w:rPr>
     </w:lvl>
   </w:abstractNum>
-  <w:abstractNum w:abstractNumId="13" w15:restartNumberingAfterBreak="0">
+  <w:abstractNum w:abstractNumId="16" w15:restartNumberingAfterBreak="0">
     <w:nsid w:val="290A1879"/>
     <w:multiLevelType w:val="multilevel"/>
     <w:tmpl w:val="367E0A5A"/>
@@ -24232,7 +24828,7 @@
       </w:pPr>
     </w:lvl>
   </w:abstractNum>
-  <w:abstractNum w:abstractNumId="14" w15:restartNumberingAfterBreak="0">
+  <w:abstractNum w:abstractNumId="17" w15:restartNumberingAfterBreak="0">
     <w:nsid w:val="2B1458DC"/>
     <w:multiLevelType w:val="multilevel"/>
     <w:tmpl w:val="4F5CE514"/>
@@ -24381,7 +24977,7 @@
       </w:rPr>
     </w:lvl>
   </w:abstractNum>
-  <w:abstractNum w:abstractNumId="15" w15:restartNumberingAfterBreak="0">
+  <w:abstractNum w:abstractNumId="18" w15:restartNumberingAfterBreak="0">
     <w:nsid w:val="2C903FBE"/>
     <w:multiLevelType w:val="multilevel"/>
     <w:tmpl w:val="4922F3F0"/>
@@ -24530,7 +25126,7 @@
       </w:rPr>
     </w:lvl>
   </w:abstractNum>
-  <w:abstractNum w:abstractNumId="16" w15:restartNumberingAfterBreak="0">
+  <w:abstractNum w:abstractNumId="19" w15:restartNumberingAfterBreak="0">
     <w:nsid w:val="2CC25BCA"/>
     <w:multiLevelType w:val="hybridMultilevel"/>
     <w:tmpl w:val="3984088A"/>
@@ -24642,7 +25238,7 @@
       </w:rPr>
     </w:lvl>
   </w:abstractNum>
-  <w:abstractNum w:abstractNumId="17" w15:restartNumberingAfterBreak="0">
+  <w:abstractNum w:abstractNumId="20" w15:restartNumberingAfterBreak="0">
     <w:nsid w:val="2DB37678"/>
     <w:multiLevelType w:val="multilevel"/>
     <w:tmpl w:val="52249D1A"/>
@@ -24755,7 +25351,93 @@
       </w:rPr>
     </w:lvl>
   </w:abstractNum>
-  <w:abstractNum w:abstractNumId="18" w15:restartNumberingAfterBreak="0">
+  <w:abstractNum w:abstractNumId="21" w15:restartNumberingAfterBreak="0">
+    <w:nsid w:val="2F4E0B4E"/>
+    <w:multiLevelType w:val="hybridMultilevel"/>
+    <w:tmpl w:val="A2E0EA62"/>
+    <w:lvl w:ilvl="0" w:tplc="0409000F">
+      <w:start w:val="1"/>
+      <w:numFmt w:val="decimal"/>
+      <w:lvlText w:val="%1."/>
+      <w:lvlJc w:val="left"/>
+      <w:pPr>
+        <w:ind w:left="1080" w:hanging="360"/>
+      </w:pPr>
+    </w:lvl>
+    <w:lvl w:ilvl="1" w:tplc="04090019" w:tentative="1">
+      <w:start w:val="1"/>
+      <w:numFmt w:val="lowerLetter"/>
+      <w:lvlText w:val="%2."/>
+      <w:lvlJc w:val="left"/>
+      <w:pPr>
+        <w:ind w:left="1800" w:hanging="360"/>
+      </w:pPr>
+    </w:lvl>
+    <w:lvl w:ilvl="2" w:tplc="0409001B" w:tentative="1">
+      <w:start w:val="1"/>
+      <w:numFmt w:val="lowerRoman"/>
+      <w:lvlText w:val="%3."/>
+      <w:lvlJc w:val="right"/>
+      <w:pPr>
+        <w:ind w:left="2520" w:hanging="180"/>
+      </w:pPr>
+    </w:lvl>
+    <w:lvl w:ilvl="3" w:tplc="0409000F" w:tentative="1">
+      <w:start w:val="1"/>
+      <w:numFmt w:val="decimal"/>
+      <w:lvlText w:val="%4."/>
+      <w:lvlJc w:val="left"/>
+      <w:pPr>
+        <w:ind w:left="3240" w:hanging="360"/>
+      </w:pPr>
+    </w:lvl>
+    <w:lvl w:ilvl="4" w:tplc="04090019" w:tentative="1">
+      <w:start w:val="1"/>
+      <w:numFmt w:val="lowerLetter"/>
+      <w:lvlText w:val="%5."/>
+      <w:lvlJc w:val="left"/>
+      <w:pPr>
+        <w:ind w:left="3960" w:hanging="360"/>
+      </w:pPr>
+    </w:lvl>
+    <w:lvl w:ilvl="5" w:tplc="0409001B" w:tentative="1">
+      <w:start w:val="1"/>
+      <w:numFmt w:val="lowerRoman"/>
+      <w:lvlText w:val="%6."/>
+      <w:lvlJc w:val="right"/>
+      <w:pPr>
+        <w:ind w:left="4680" w:hanging="180"/>
+      </w:pPr>
+    </w:lvl>
+    <w:lvl w:ilvl="6" w:tplc="0409000F" w:tentative="1">
+      <w:start w:val="1"/>
+      <w:numFmt w:val="decimal"/>
+      <w:lvlText w:val="%7."/>
+      <w:lvlJc w:val="left"/>
+      <w:pPr>
+        <w:ind w:left="5400" w:hanging="360"/>
+      </w:pPr>
+    </w:lvl>
+    <w:lvl w:ilvl="7" w:tplc="04090019" w:tentative="1">
+      <w:start w:val="1"/>
+      <w:numFmt w:val="lowerLetter"/>
+      <w:lvlText w:val="%8."/>
+      <w:lvlJc w:val="left"/>
+      <w:pPr>
+        <w:ind w:left="6120" w:hanging="360"/>
+      </w:pPr>
+    </w:lvl>
+    <w:lvl w:ilvl="8" w:tplc="0409001B" w:tentative="1">
+      <w:start w:val="1"/>
+      <w:numFmt w:val="lowerRoman"/>
+      <w:lvlText w:val="%9."/>
+      <w:lvlJc w:val="right"/>
+      <w:pPr>
+        <w:ind w:left="6840" w:hanging="180"/>
+      </w:pPr>
+    </w:lvl>
+  </w:abstractNum>
+  <w:abstractNum w:abstractNumId="22" w15:restartNumberingAfterBreak="0">
     <w:nsid w:val="301130F5"/>
     <w:multiLevelType w:val="multilevel"/>
     <w:tmpl w:val="BBA40DA4"/>
@@ -24847,7 +25529,7 @@
       </w:pPr>
     </w:lvl>
   </w:abstractNum>
-  <w:abstractNum w:abstractNumId="19" w15:restartNumberingAfterBreak="0">
+  <w:abstractNum w:abstractNumId="23" w15:restartNumberingAfterBreak="0">
     <w:nsid w:val="35E30FAE"/>
     <w:multiLevelType w:val="multilevel"/>
     <w:tmpl w:val="7CA2F370"/>
@@ -24957,7 +25639,7 @@
       </w:pPr>
     </w:lvl>
   </w:abstractNum>
-  <w:abstractNum w:abstractNumId="20" w15:restartNumberingAfterBreak="0">
+  <w:abstractNum w:abstractNumId="24" w15:restartNumberingAfterBreak="0">
     <w:nsid w:val="3AC84392"/>
     <w:multiLevelType w:val="multilevel"/>
     <w:tmpl w:val="FCD407F4"/>
@@ -25043,7 +25725,7 @@
       </w:pPr>
     </w:lvl>
   </w:abstractNum>
-  <w:abstractNum w:abstractNumId="21" w15:restartNumberingAfterBreak="0">
+  <w:abstractNum w:abstractNumId="25" w15:restartNumberingAfterBreak="0">
     <w:nsid w:val="3B711729"/>
     <w:multiLevelType w:val="multilevel"/>
     <w:tmpl w:val="820EE858"/>
@@ -25183,7 +25865,7 @@
       </w:rPr>
     </w:lvl>
   </w:abstractNum>
-  <w:abstractNum w:abstractNumId="22" w15:restartNumberingAfterBreak="0">
+  <w:abstractNum w:abstractNumId="26" w15:restartNumberingAfterBreak="0">
     <w:nsid w:val="3EF21431"/>
     <w:multiLevelType w:val="multilevel"/>
     <w:tmpl w:val="8B826C78"/>
@@ -25332,7 +26014,7 @@
       </w:rPr>
     </w:lvl>
   </w:abstractNum>
-  <w:abstractNum w:abstractNumId="23" w15:restartNumberingAfterBreak="0">
+  <w:abstractNum w:abstractNumId="27" w15:restartNumberingAfterBreak="0">
     <w:nsid w:val="49AE6930"/>
     <w:multiLevelType w:val="multilevel"/>
     <w:tmpl w:val="5B008248"/>
@@ -25472,7 +26154,7 @@
       </w:rPr>
     </w:lvl>
   </w:abstractNum>
-  <w:abstractNum w:abstractNumId="24" w15:restartNumberingAfterBreak="0">
+  <w:abstractNum w:abstractNumId="28" w15:restartNumberingAfterBreak="0">
     <w:nsid w:val="56FB2941"/>
     <w:multiLevelType w:val="multilevel"/>
     <w:tmpl w:val="DD8284C0"/>
@@ -25558,7 +26240,7 @@
       </w:pPr>
     </w:lvl>
   </w:abstractNum>
-  <w:abstractNum w:abstractNumId="25" w15:restartNumberingAfterBreak="0">
+  <w:abstractNum w:abstractNumId="29" w15:restartNumberingAfterBreak="0">
     <w:nsid w:val="584B703B"/>
     <w:multiLevelType w:val="multilevel"/>
     <w:tmpl w:val="BAB6527A"/>
@@ -25644,7 +26326,7 @@
       </w:pPr>
     </w:lvl>
   </w:abstractNum>
-  <w:abstractNum w:abstractNumId="26" w15:restartNumberingAfterBreak="0">
+  <w:abstractNum w:abstractNumId="30" w15:restartNumberingAfterBreak="0">
     <w:nsid w:val="58E9377A"/>
     <w:multiLevelType w:val="multilevel"/>
     <w:tmpl w:val="176E1894"/>
@@ -25793,7 +26475,93 @@
       </w:rPr>
     </w:lvl>
   </w:abstractNum>
-  <w:abstractNum w:abstractNumId="27" w15:restartNumberingAfterBreak="0">
+  <w:abstractNum w:abstractNumId="31" w15:restartNumberingAfterBreak="0">
+    <w:nsid w:val="5A3444E7"/>
+    <w:multiLevelType w:val="hybridMultilevel"/>
+    <w:tmpl w:val="2ECA6ADC"/>
+    <w:lvl w:ilvl="0" w:tplc="0409000F">
+      <w:start w:val="1"/>
+      <w:numFmt w:val="decimal"/>
+      <w:lvlText w:val="%1."/>
+      <w:lvlJc w:val="left"/>
+      <w:pPr>
+        <w:ind w:left="720" w:hanging="360"/>
+      </w:pPr>
+    </w:lvl>
+    <w:lvl w:ilvl="1" w:tplc="04090019" w:tentative="1">
+      <w:start w:val="1"/>
+      <w:numFmt w:val="lowerLetter"/>
+      <w:lvlText w:val="%2."/>
+      <w:lvlJc w:val="left"/>
+      <w:pPr>
+        <w:ind w:left="1440" w:hanging="360"/>
+      </w:pPr>
+    </w:lvl>
+    <w:lvl w:ilvl="2" w:tplc="0409001B" w:tentative="1">
+      <w:start w:val="1"/>
+      <w:numFmt w:val="lowerRoman"/>
+      <w:lvlText w:val="%3."/>
+      <w:lvlJc w:val="right"/>
+      <w:pPr>
+        <w:ind w:left="2160" w:hanging="180"/>
+      </w:pPr>
+    </w:lvl>
+    <w:lvl w:ilvl="3" w:tplc="0409000F" w:tentative="1">
+      <w:start w:val="1"/>
+      <w:numFmt w:val="decimal"/>
+      <w:lvlText w:val="%4."/>
+      <w:lvlJc w:val="left"/>
+      <w:pPr>
+        <w:ind w:left="2880" w:hanging="360"/>
+      </w:pPr>
+    </w:lvl>
+    <w:lvl w:ilvl="4" w:tplc="04090019" w:tentative="1">
+      <w:start w:val="1"/>
+      <w:numFmt w:val="lowerLetter"/>
+      <w:lvlText w:val="%5."/>
+      <w:lvlJc w:val="left"/>
+      <w:pPr>
+        <w:ind w:left="3600" w:hanging="360"/>
+      </w:pPr>
+    </w:lvl>
+    <w:lvl w:ilvl="5" w:tplc="0409001B" w:tentative="1">
+      <w:start w:val="1"/>
+      <w:numFmt w:val="lowerRoman"/>
+      <w:lvlText w:val="%6."/>
+      <w:lvlJc w:val="right"/>
+      <w:pPr>
+        <w:ind w:left="4320" w:hanging="180"/>
+      </w:pPr>
+    </w:lvl>
+    <w:lvl w:ilvl="6" w:tplc="0409000F" w:tentative="1">
+      <w:start w:val="1"/>
+      <w:numFmt w:val="decimal"/>
+      <w:lvlText w:val="%7."/>
+      <w:lvlJc w:val="left"/>
+      <w:pPr>
+        <w:ind w:left="5040" w:hanging="360"/>
+      </w:pPr>
+    </w:lvl>
+    <w:lvl w:ilvl="7" w:tplc="04090019" w:tentative="1">
+      <w:start w:val="1"/>
+      <w:numFmt w:val="lowerLetter"/>
+      <w:lvlText w:val="%8."/>
+      <w:lvlJc w:val="left"/>
+      <w:pPr>
+        <w:ind w:left="5760" w:hanging="360"/>
+      </w:pPr>
+    </w:lvl>
+    <w:lvl w:ilvl="8" w:tplc="0409001B" w:tentative="1">
+      <w:start w:val="1"/>
+      <w:numFmt w:val="lowerRoman"/>
+      <w:lvlText w:val="%9."/>
+      <w:lvlJc w:val="right"/>
+      <w:pPr>
+        <w:ind w:left="6480" w:hanging="180"/>
+      </w:pPr>
+    </w:lvl>
+  </w:abstractNum>
+  <w:abstractNum w:abstractNumId="32" w15:restartNumberingAfterBreak="0">
     <w:nsid w:val="61C502BE"/>
     <w:multiLevelType w:val="multilevel"/>
     <w:tmpl w:val="BE7ACFAE"/>
@@ -25879,7 +26647,7 @@
       </w:pPr>
     </w:lvl>
   </w:abstractNum>
-  <w:abstractNum w:abstractNumId="28" w15:restartNumberingAfterBreak="0">
+  <w:abstractNum w:abstractNumId="33" w15:restartNumberingAfterBreak="0">
     <w:nsid w:val="68EE3A1D"/>
     <w:multiLevelType w:val="hybridMultilevel"/>
     <w:tmpl w:val="5DE49088"/>
@@ -25965,7 +26733,7 @@
       </w:pPr>
     </w:lvl>
   </w:abstractNum>
-  <w:abstractNum w:abstractNumId="29" w15:restartNumberingAfterBreak="0">
+  <w:abstractNum w:abstractNumId="34" w15:restartNumberingAfterBreak="0">
     <w:nsid w:val="6D232FBE"/>
     <w:multiLevelType w:val="multilevel"/>
     <w:tmpl w:val="A4B8A05C"/>
@@ -26105,7 +26873,7 @@
       </w:rPr>
     </w:lvl>
   </w:abstractNum>
-  <w:abstractNum w:abstractNumId="30" w15:restartNumberingAfterBreak="0">
+  <w:abstractNum w:abstractNumId="35" w15:restartNumberingAfterBreak="0">
     <w:nsid w:val="6F085909"/>
     <w:multiLevelType w:val="multilevel"/>
     <w:tmpl w:val="F2F2F844"/>
@@ -26254,7 +27022,7 @@
       </w:rPr>
     </w:lvl>
   </w:abstractNum>
-  <w:abstractNum w:abstractNumId="31" w15:restartNumberingAfterBreak="0">
+  <w:abstractNum w:abstractNumId="36" w15:restartNumberingAfterBreak="0">
     <w:nsid w:val="70397A57"/>
     <w:multiLevelType w:val="multilevel"/>
     <w:tmpl w:val="37E0E808"/>
@@ -26340,7 +27108,7 @@
       </w:pPr>
     </w:lvl>
   </w:abstractNum>
-  <w:abstractNum w:abstractNumId="32" w15:restartNumberingAfterBreak="0">
+  <w:abstractNum w:abstractNumId="37" w15:restartNumberingAfterBreak="0">
     <w:nsid w:val="709A043A"/>
     <w:multiLevelType w:val="multilevel"/>
     <w:tmpl w:val="99DAC8D0"/>
@@ -26489,7 +27257,7 @@
       </w:rPr>
     </w:lvl>
   </w:abstractNum>
-  <w:abstractNum w:abstractNumId="33" w15:restartNumberingAfterBreak="0">
+  <w:abstractNum w:abstractNumId="38" w15:restartNumberingAfterBreak="0">
     <w:nsid w:val="71662D12"/>
     <w:multiLevelType w:val="multilevel"/>
     <w:tmpl w:val="96F0F426"/>
@@ -26575,7 +27343,7 @@
       </w:pPr>
     </w:lvl>
   </w:abstractNum>
-  <w:abstractNum w:abstractNumId="34" w15:restartNumberingAfterBreak="0">
+  <w:abstractNum w:abstractNumId="39" w15:restartNumberingAfterBreak="0">
     <w:nsid w:val="7883070E"/>
     <w:multiLevelType w:val="multilevel"/>
     <w:tmpl w:val="B40499E2"/>
@@ -26715,7 +27483,7 @@
       </w:rPr>
     </w:lvl>
   </w:abstractNum>
-  <w:abstractNum w:abstractNumId="35" w15:restartNumberingAfterBreak="0">
+  <w:abstractNum w:abstractNumId="40" w15:restartNumberingAfterBreak="0">
     <w:nsid w:val="79091545"/>
     <w:multiLevelType w:val="multilevel"/>
     <w:tmpl w:val="73923A34"/>
@@ -26816,7 +27584,7 @@
       </w:pPr>
     </w:lvl>
   </w:abstractNum>
-  <w:abstractNum w:abstractNumId="36" w15:restartNumberingAfterBreak="0">
+  <w:abstractNum w:abstractNumId="41" w15:restartNumberingAfterBreak="0">
     <w:nsid w:val="790E511E"/>
     <w:multiLevelType w:val="hybridMultilevel"/>
     <w:tmpl w:val="5DE49088"/>
@@ -26902,7 +27670,7 @@
       </w:pPr>
     </w:lvl>
   </w:abstractNum>
-  <w:abstractNum w:abstractNumId="37" w15:restartNumberingAfterBreak="0">
+  <w:abstractNum w:abstractNumId="42" w15:restartNumberingAfterBreak="0">
     <w:nsid w:val="7D55681B"/>
     <w:multiLevelType w:val="hybridMultilevel"/>
     <w:tmpl w:val="479ED2D8"/>
@@ -26989,118 +27757,133 @@
     </w:lvl>
   </w:abstractNum>
   <w:num w:numId="1">
+    <w:abstractNumId w:val="10"/>
+  </w:num>
+  <w:num w:numId="2">
+    <w:abstractNumId w:val="8"/>
+  </w:num>
+  <w:num w:numId="3">
+    <w:abstractNumId w:val="4"/>
+  </w:num>
+  <w:num w:numId="4">
+    <w:abstractNumId w:val="24"/>
+  </w:num>
+  <w:num w:numId="5">
+    <w:abstractNumId w:val="26"/>
+  </w:num>
+  <w:num w:numId="6">
+    <w:abstractNumId w:val="28"/>
+  </w:num>
+  <w:num w:numId="7">
+    <w:abstractNumId w:val="9"/>
+  </w:num>
+  <w:num w:numId="8">
+    <w:abstractNumId w:val="2"/>
+  </w:num>
+  <w:num w:numId="9">
+    <w:abstractNumId w:val="29"/>
+  </w:num>
+  <w:num w:numId="10">
+    <w:abstractNumId w:val="27"/>
+  </w:num>
+  <w:num w:numId="11">
+    <w:abstractNumId w:val="23"/>
+  </w:num>
+  <w:num w:numId="12">
+    <w:abstractNumId w:val="32"/>
+  </w:num>
+  <w:num w:numId="13">
+    <w:abstractNumId w:val="39"/>
+  </w:num>
+  <w:num w:numId="14">
+    <w:abstractNumId w:val="35"/>
+  </w:num>
+  <w:num w:numId="15">
+    <w:abstractNumId w:val="5"/>
+  </w:num>
+  <w:num w:numId="16">
+    <w:abstractNumId w:val="40"/>
+  </w:num>
+  <w:num w:numId="17">
+    <w:abstractNumId w:val="18"/>
+  </w:num>
+  <w:num w:numId="18">
+    <w:abstractNumId w:val="38"/>
+  </w:num>
+  <w:num w:numId="19">
+    <w:abstractNumId w:val="36"/>
+  </w:num>
+  <w:num w:numId="20">
+    <w:abstractNumId w:val="14"/>
+  </w:num>
+  <w:num w:numId="21">
+    <w:abstractNumId w:val="3"/>
+  </w:num>
+  <w:num w:numId="22">
+    <w:abstractNumId w:val="37"/>
+  </w:num>
+  <w:num w:numId="23">
+    <w:abstractNumId w:val="16"/>
+  </w:num>
+  <w:num w:numId="24">
+    <w:abstractNumId w:val="25"/>
+  </w:num>
+  <w:num w:numId="25">
+    <w:abstractNumId w:val="11"/>
+  </w:num>
+  <w:num w:numId="26">
+    <w:abstractNumId w:val="13"/>
+  </w:num>
+  <w:num w:numId="27">
+    <w:abstractNumId w:val="20"/>
+  </w:num>
+  <w:num w:numId="28">
+    <w:abstractNumId w:val="17"/>
+  </w:num>
+  <w:num w:numId="29">
+    <w:abstractNumId w:val="34"/>
+  </w:num>
+  <w:num w:numId="30">
+    <w:abstractNumId w:val="22"/>
+  </w:num>
+  <w:num w:numId="31">
+    <w:abstractNumId w:val="19"/>
+  </w:num>
+  <w:num w:numId="32">
+    <w:abstractNumId w:val="15"/>
+  </w:num>
+  <w:num w:numId="33">
+    <w:abstractNumId w:val="12"/>
+  </w:num>
+  <w:num w:numId="34">
+    <w:abstractNumId w:val="33"/>
+  </w:num>
+  <w:num w:numId="35">
+    <w:abstractNumId w:val="41"/>
+  </w:num>
+  <w:num w:numId="36">
+    <w:abstractNumId w:val="42"/>
+  </w:num>
+  <w:num w:numId="37">
+    <w:abstractNumId w:val="6"/>
+  </w:num>
+  <w:num w:numId="38">
+    <w:abstractNumId w:val="30"/>
+  </w:num>
+  <w:num w:numId="39">
+    <w:abstractNumId w:val="0"/>
+  </w:num>
+  <w:num w:numId="40">
+    <w:abstractNumId w:val="1"/>
+  </w:num>
+  <w:num w:numId="41">
     <w:abstractNumId w:val="7"/>
   </w:num>
-  <w:num w:numId="2">
-    <w:abstractNumId w:val="5"/>
-  </w:num>
-  <w:num w:numId="3">
-    <w:abstractNumId w:val="2"/>
-  </w:num>
-  <w:num w:numId="4">
-    <w:abstractNumId w:val="20"/>
-  </w:num>
-  <w:num w:numId="5">
-    <w:abstractNumId w:val="22"/>
-  </w:num>
-  <w:num w:numId="6">
-    <w:abstractNumId w:val="24"/>
-  </w:num>
-  <w:num w:numId="7">
-    <w:abstractNumId w:val="6"/>
-  </w:num>
-  <w:num w:numId="8">
-    <w:abstractNumId w:val="0"/>
-  </w:num>
-  <w:num w:numId="9">
-    <w:abstractNumId w:val="25"/>
-  </w:num>
-  <w:num w:numId="10">
-    <w:abstractNumId w:val="23"/>
-  </w:num>
-  <w:num w:numId="11">
-    <w:abstractNumId w:val="19"/>
-  </w:num>
-  <w:num w:numId="12">
-    <w:abstractNumId w:val="27"/>
-  </w:num>
-  <w:num w:numId="13">
-    <w:abstractNumId w:val="34"/>
-  </w:num>
-  <w:num w:numId="14">
-    <w:abstractNumId w:val="30"/>
-  </w:num>
-  <w:num w:numId="15">
-    <w:abstractNumId w:val="3"/>
-  </w:num>
-  <w:num w:numId="16">
-    <w:abstractNumId w:val="35"/>
-  </w:num>
-  <w:num w:numId="17">
-    <w:abstractNumId w:val="15"/>
-  </w:num>
-  <w:num w:numId="18">
-    <w:abstractNumId w:val="33"/>
-  </w:num>
-  <w:num w:numId="19">
+  <w:num w:numId="42">
     <w:abstractNumId w:val="31"/>
   </w:num>
-  <w:num w:numId="20">
-    <w:abstractNumId w:val="11"/>
-  </w:num>
-  <w:num w:numId="21">
-    <w:abstractNumId w:val="1"/>
-  </w:num>
-  <w:num w:numId="22">
-    <w:abstractNumId w:val="32"/>
-  </w:num>
-  <w:num w:numId="23">
-    <w:abstractNumId w:val="13"/>
-  </w:num>
-  <w:num w:numId="24">
+  <w:num w:numId="43">
     <w:abstractNumId w:val="21"/>
-  </w:num>
-  <w:num w:numId="25">
-    <w:abstractNumId w:val="8"/>
-  </w:num>
-  <w:num w:numId="26">
-    <w:abstractNumId w:val="10"/>
-  </w:num>
-  <w:num w:numId="27">
-    <w:abstractNumId w:val="17"/>
-  </w:num>
-  <w:num w:numId="28">
-    <w:abstractNumId w:val="14"/>
-  </w:num>
-  <w:num w:numId="29">
-    <w:abstractNumId w:val="29"/>
-  </w:num>
-  <w:num w:numId="30">
-    <w:abstractNumId w:val="18"/>
-  </w:num>
-  <w:num w:numId="31">
-    <w:abstractNumId w:val="16"/>
-  </w:num>
-  <w:num w:numId="32">
-    <w:abstractNumId w:val="12"/>
-  </w:num>
-  <w:num w:numId="33">
-    <w:abstractNumId w:val="9"/>
-  </w:num>
-  <w:num w:numId="34">
-    <w:abstractNumId w:val="28"/>
-  </w:num>
-  <w:num w:numId="35">
-    <w:abstractNumId w:val="36"/>
-  </w:num>
-  <w:num w:numId="36">
-    <w:abstractNumId w:val="37"/>
-  </w:num>
-  <w:num w:numId="37">
-    <w:abstractNumId w:val="4"/>
-  </w:num>
-  <w:num w:numId="38">
-    <w:abstractNumId w:val="26"/>
   </w:num>
 </w:numbering>
 </file>

</xml_diff>